<commit_message>
- Se refactorizo comenario. - Se comenso nuevo curso.
</commit_message>
<xml_diff>
--- a/Cursos/Escuelas/JavaScript/7- Backend con Node.js API REST con Express.js/Backend con Node.js API REST con Express.js.docx
+++ b/Cursos/Escuelas/JavaScript/7- Backend con Node.js API REST con Express.js/Backend con Node.js API REST con Express.js.docx
@@ -1,11 +1,15 @@
 
 <file path=word/document.xml><?xml version="1.0" encoding="utf-8"?>
-<w:document xmlns:wpc="http://schemas.microsoft.com/office/word/2010/wordprocessingCanvas" xmlns:cx="http://schemas.microsoft.com/office/drawing/2014/chartex" xmlns:cx1="http://schemas.microsoft.com/office/drawing/2015/9/8/chartex" xmlns:cx2="http://schemas.microsoft.com/office/drawing/2015/10/21/chartex" xmlns:cx3="http://schemas.microsoft.com/office/drawing/2016/5/9/chartex" xmlns:cx4="http://schemas.microsoft.com/office/drawing/2016/5/10/chartex" xmlns:cx5="http://schemas.microsoft.com/office/drawing/2016/5/11/chartex" xmlns:cx6="http://schemas.microsoft.com/office/drawing/2016/5/12/chartex" xmlns:cx7="http://schemas.microsoft.com/office/drawing/2016/5/13/chartex" xmlns:cx8="http://schemas.microsoft.com/office/drawing/2016/5/14/chartex" xmlns:mc="http://schemas.openxmlformats.org/markup-compatibility/2006" xmlns:aink="http://schemas.microsoft.com/office/drawing/2016/ink" xmlns:am3d="http://schemas.microsoft.com/office/drawing/2017/model3d" xmlns:o="urn:schemas-microsoft-com:office:office" xmlns:r="http://schemas.openxmlformats.org/officeDocument/2006/relationships" xmlns:m="http://schemas.openxmlformats.org/officeDocument/2006/math" xmlns:v="urn:schemas-microsoft-com:vml" xmlns:wp14="http://schemas.microsoft.com/office/word/2010/wordprocessingDrawing" xmlns:wp="http://schemas.openxmlformats.org/drawingml/2006/wordprocessingDrawing" xmlns:w10="urn:schemas-microsoft-com:office:word" xmlns:w="http://schemas.openxmlformats.org/wordprocessingml/2006/main" xmlns:w14="http://schemas.microsoft.com/office/word/2010/wordml" xmlns:w15="http://schemas.microsoft.com/office/word/2012/wordml" xmlns:w16cex="http://schemas.microsoft.com/office/word/2018/wordml/cex" xmlns:w16cid="http://schemas.microsoft.com/office/word/2016/wordml/cid" xmlns:w16="http://schemas.microsoft.com/office/word/2018/wordml" xmlns:w16sdtdh="http://schemas.microsoft.com/office/word/2020/wordml/sdtdatahash" xmlns:w16se="http://schemas.microsoft.com/office/word/2015/wordml/symex" xmlns:wpg="http://schemas.microsoft.com/office/word/2010/wordprocessingGroup" xmlns:wpi="http://schemas.microsoft.com/office/word/2010/wordprocessingInk" xmlns:wne="http://schemas.microsoft.com/office/word/2006/wordml" xmlns:wps="http://schemas.microsoft.com/office/word/2010/wordprocessingShape" mc:Ignorable="w14 w15 w16se w16cid w16 w16cex w16sdtdh wp14">
+<w:document xmlns:wpc="http://schemas.microsoft.com/office/word/2010/wordprocessingCanvas" xmlns:cx="http://schemas.microsoft.com/office/drawing/2014/chartex" xmlns:cx1="http://schemas.microsoft.com/office/drawing/2015/9/8/chartex" xmlns:cx2="http://schemas.microsoft.com/office/drawing/2015/10/21/chartex" xmlns:cx3="http://schemas.microsoft.com/office/drawing/2016/5/9/chartex" xmlns:cx4="http://schemas.microsoft.com/office/drawing/2016/5/10/chartex" xmlns:cx5="http://schemas.microsoft.com/office/drawing/2016/5/11/chartex" xmlns:cx6="http://schemas.microsoft.com/office/drawing/2016/5/12/chartex" xmlns:cx7="http://schemas.microsoft.com/office/drawing/2016/5/13/chartex" xmlns:cx8="http://schemas.microsoft.com/office/drawing/2016/5/14/chartex" xmlns:mc="http://schemas.openxmlformats.org/markup-compatibility/2006" xmlns:aink="http://schemas.microsoft.com/office/drawing/2016/ink" xmlns:am3d="http://schemas.microsoft.com/office/drawing/2017/model3d" xmlns:o="urn:schemas-microsoft-com:office:office" xmlns:oel="http://schemas.microsoft.com/office/2019/extlst" xmlns:r="http://schemas.openxmlformats.org/officeDocument/2006/relationships" xmlns:m="http://schemas.openxmlformats.org/officeDocument/2006/math" xmlns:v="urn:schemas-microsoft-com:vml" xmlns:wp14="http://schemas.microsoft.com/office/word/2010/wordprocessingDrawing" xmlns:wp="http://schemas.openxmlformats.org/drawingml/2006/wordprocessingDrawing" xmlns:w10="urn:schemas-microsoft-com:office:word" xmlns:w="http://schemas.openxmlformats.org/wordprocessingml/2006/main" xmlns:w14="http://schemas.microsoft.com/office/word/2010/wordml" xmlns:w15="http://schemas.microsoft.com/office/word/2012/wordml" xmlns:w16cex="http://schemas.microsoft.com/office/word/2018/wordml/cex" xmlns:w16cid="http://schemas.microsoft.com/office/word/2016/wordml/cid" xmlns:w16="http://schemas.microsoft.com/office/word/2018/wordml" xmlns:w16sdtdh="http://schemas.microsoft.com/office/word/2020/wordml/sdtdatahash" xmlns:w16se="http://schemas.microsoft.com/office/word/2015/wordml/symex" xmlns:wpg="http://schemas.microsoft.com/office/word/2010/wordprocessingGroup" xmlns:wpi="http://schemas.microsoft.com/office/word/2010/wordprocessingInk" xmlns:wne="http://schemas.microsoft.com/office/word/2006/wordml" xmlns:wps="http://schemas.microsoft.com/office/word/2010/wordprocessingShape" mc:Ignorable="w14 w15 w16se w16cid w16 w16cex w16sdtdh wp14">
   <w:body>
     <w:sdt>
       <w:sdtPr>
         <w:rPr>
-          <w:lang w:val="es-ES"/>
+          <w:rFonts w:asciiTheme="minorHAnsi" w:eastAsiaTheme="minorHAnsi" w:hAnsiTheme="minorHAnsi" w:cstheme="minorBidi"/>
+          <w:color w:val="auto"/>
+          <w:sz w:val="22"/>
+          <w:szCs w:val="22"/>
+          <w:lang w:val="es-ES" w:eastAsia="en-US"/>
         </w:rPr>
         <w:id w:val="-861362576"/>
         <w:docPartObj>
@@ -15,13 +19,8 @@
       </w:sdtPr>
       <w:sdtEndPr>
         <w:rPr>
-          <w:rFonts w:asciiTheme="minorHAnsi" w:eastAsiaTheme="minorHAnsi" w:hAnsiTheme="minorHAnsi" w:cstheme="minorBidi"/>
-          <w:b/>
-          <w:bCs/>
-          <w:color w:val="auto"/>
-          <w:sz w:val="22"/>
-          <w:szCs w:val="22"/>
-          <w:lang w:eastAsia="en-US"/>
+          <w:b/>
+          <w:bCs/>
         </w:rPr>
       </w:sdtEndPr>
       <w:sdtContent>
@@ -1973,25 +1972,7 @@
                 <w:bCs/>
                 <w:noProof/>
               </w:rPr>
-              <w:t>Introducción a servicios: crea tu prim</w:t>
-            </w:r>
-            <w:r>
-              <w:rPr>
-                <w:rStyle w:val="Hipervnculo"/>
-                <w:b/>
-                <w:bCs/>
-                <w:noProof/>
-              </w:rPr>
-              <w:t>e</w:t>
-            </w:r>
-            <w:r>
-              <w:rPr>
-                <w:rStyle w:val="Hipervnculo"/>
-                <w:b/>
-                <w:bCs/>
-                <w:noProof/>
-              </w:rPr>
-              <w:t>r servicio</w:t>
+              <w:t>Introducción a servicios: crea tu primer servicio</w:t>
             </w:r>
             <w:r>
               <w:rPr>
@@ -3276,6 +3257,146 @@
     </w:p>
     <w:p>
       <w:pPr>
+        <w:pStyle w:val="Ttulo2"/>
+        <w:rPr>
+          <w:sz w:val="28"/>
+          <w:szCs w:val="28"/>
+        </w:rPr>
+      </w:pPr>
+      <w:r>
+        <w:rPr>
+          <w:b/>
+          <w:bCs/>
+          <w:color w:val="auto"/>
+          <w:sz w:val="40"/>
+          <w:szCs w:val="40"/>
+        </w:rPr>
+        <w:lastRenderedPageBreak/>
+        <w:t>editorconfig</w:t>
+      </w:r>
+    </w:p>
+    <w:p>
+      <w:pPr>
+        <w:pStyle w:val="Prrafodelista"/>
+        <w:numPr>
+          <w:ilvl w:val="0"/>
+          <w:numId w:val="3"/>
+        </w:numPr>
+        <w:rPr>
+          <w:sz w:val="28"/>
+          <w:szCs w:val="28"/>
+        </w:rPr>
+      </w:pPr>
+      <w:r>
+        <w:rPr>
+          <w:sz w:val="28"/>
+          <w:szCs w:val="28"/>
+        </w:rPr>
+        <w:t>Contiene todas las configuraciones de nuestro editor.</w:t>
+      </w:r>
+    </w:p>
+    <w:p>
+      <w:pPr>
+        <w:pStyle w:val="Ttulo2"/>
+        <w:rPr>
+          <w:b/>
+          <w:bCs/>
+          <w:color w:val="auto"/>
+          <w:sz w:val="40"/>
+          <w:szCs w:val="40"/>
+        </w:rPr>
+      </w:pPr>
+      <w:proofErr w:type="gramStart"/>
+      <w:r>
+        <w:rPr>
+          <w:b/>
+          <w:bCs/>
+          <w:color w:val="auto"/>
+          <w:sz w:val="40"/>
+          <w:szCs w:val="40"/>
+        </w:rPr>
+        <w:t>eslintrc.json</w:t>
+      </w:r>
+      <w:proofErr w:type="gramEnd"/>
+    </w:p>
+    <w:p>
+      <w:pPr>
+        <w:pStyle w:val="Prrafodelista"/>
+        <w:numPr>
+          <w:ilvl w:val="0"/>
+          <w:numId w:val="3"/>
+        </w:numPr>
+        <w:rPr>
+          <w:sz w:val="28"/>
+          <w:szCs w:val="28"/>
+        </w:rPr>
+      </w:pPr>
+      <w:r>
+        <w:rPr>
+          <w:sz w:val="28"/>
+          <w:szCs w:val="28"/>
+        </w:rPr>
+        <w:t xml:space="preserve">Contiene todas las reglas de buenas </w:t>
+      </w:r>
+      <w:r>
+        <w:rPr>
+          <w:sz w:val="28"/>
+          <w:szCs w:val="28"/>
+        </w:rPr>
+        <w:t>prácticas</w:t>
+      </w:r>
+      <w:r>
+        <w:rPr>
+          <w:sz w:val="28"/>
+          <w:szCs w:val="28"/>
+        </w:rPr>
+        <w:t>.</w:t>
+      </w:r>
+    </w:p>
+    <w:p>
+      <w:pPr>
+        <w:pStyle w:val="Ttulo2"/>
+        <w:rPr>
+          <w:b/>
+          <w:bCs/>
+          <w:color w:val="auto"/>
+          <w:sz w:val="40"/>
+          <w:szCs w:val="40"/>
+        </w:rPr>
+      </w:pPr>
+      <w:r>
+        <w:rPr>
+          <w:b/>
+          <w:bCs/>
+          <w:color w:val="auto"/>
+          <w:sz w:val="40"/>
+          <w:szCs w:val="40"/>
+        </w:rPr>
+        <w:t>index.js</w:t>
+      </w:r>
+    </w:p>
+    <w:p>
+      <w:pPr>
+        <w:pStyle w:val="Prrafodelista"/>
+        <w:numPr>
+          <w:ilvl w:val="0"/>
+          <w:numId w:val="3"/>
+        </w:numPr>
+        <w:rPr>
+          <w:sz w:val="28"/>
+          <w:szCs w:val="28"/>
+        </w:rPr>
+      </w:pPr>
+      <w:r>
+        <w:rPr>
+          <w:sz w:val="28"/>
+          <w:szCs w:val="28"/>
+        </w:rPr>
+        <w:t>Punto de entrada de nuestra API.</w:t>
+      </w:r>
+    </w:p>
+    <w:p>
+      <w:pPr>
         <w:pStyle w:val="Ttulo1"/>
         <w:jc w:val="center"/>
         <w:rPr>
@@ -3295,7 +3416,6 @@
           <w:sz w:val="96"/>
           <w:szCs w:val="96"/>
         </w:rPr>
-        <w:lastRenderedPageBreak/>
         <w:t>Routing o rutas con Express.js</w:t>
       </w:r>
       <w:bookmarkEnd w:id="6"/>
@@ -3423,7 +3543,55 @@
           <w:sz w:val="28"/>
           <w:szCs w:val="28"/>
         </w:rPr>
-        <w:t>REST: Representational State Transfer.</w:t>
+        <w:t xml:space="preserve">REST: </w:t>
+      </w:r>
+      <w:r>
+        <w:rPr>
+          <w:b/>
+          <w:bCs/>
+          <w:sz w:val="28"/>
+          <w:szCs w:val="28"/>
+        </w:rPr>
+        <w:t>R</w:t>
+      </w:r>
+      <w:r>
+        <w:rPr>
+          <w:sz w:val="28"/>
+          <w:szCs w:val="28"/>
+        </w:rPr>
+        <w:t xml:space="preserve">epresentational </w:t>
+      </w:r>
+      <w:r>
+        <w:rPr>
+          <w:b/>
+          <w:bCs/>
+          <w:sz w:val="28"/>
+          <w:szCs w:val="28"/>
+        </w:rPr>
+        <w:t>S</w:t>
+      </w:r>
+      <w:r>
+        <w:rPr>
+          <w:sz w:val="28"/>
+          <w:szCs w:val="28"/>
+        </w:rPr>
+        <w:t xml:space="preserve">tate </w:t>
+      </w:r>
+      <w:r>
+        <w:rPr>
+          <w:b/>
+          <w:bCs/>
+          <w:sz w:val="28"/>
+          <w:szCs w:val="28"/>
+        </w:rPr>
+        <w:t>T</w:t>
+      </w:r>
+      <w:r>
+        <w:rPr>
+          <w:sz w:val="28"/>
+          <w:szCs w:val="28"/>
+        </w:rPr>
+        <w:t>ransfer.</w:t>
       </w:r>
     </w:p>
     <w:p>
@@ -3461,6 +3629,7 @@
           <w:sz w:val="28"/>
           <w:szCs w:val="28"/>
         </w:rPr>
+        <w:lastRenderedPageBreak/>
         <w:t>Métodos:</w:t>
       </w:r>
     </w:p>
@@ -3483,7 +3652,7 @@
           <w:szCs w:val="28"/>
         </w:rPr>
         <w:drawing>
-          <wp:anchor distT="0" distB="0" distL="114300" distR="114300" simplePos="0" relativeHeight="251658240" behindDoc="0" locked="0" layoutInCell="1" allowOverlap="1" wp14:anchorId="1C6D2E94" wp14:editId="0C055E88">
+          <wp:anchor distT="0" distB="0" distL="114300" distR="114300" simplePos="0" relativeHeight="251657216" behindDoc="0" locked="0" layoutInCell="1" allowOverlap="1" wp14:anchorId="1C6D2E94" wp14:editId="5D7D8872">
             <wp:simplePos x="0" y="0"/>
             <wp:positionH relativeFrom="column">
               <wp:posOffset>6454140</wp:posOffset>
@@ -3602,7 +3771,21 @@
           <w:sz w:val="28"/>
           <w:szCs w:val="28"/>
         </w:rPr>
-        <w:t xml:space="preserve"> un recurso</w:t>
+        <w:t xml:space="preserve"> </w:t>
+      </w:r>
+      <w:r>
+        <w:rPr>
+          <w:sz w:val="28"/>
+          <w:szCs w:val="28"/>
+        </w:rPr>
+        <w:t xml:space="preserve">todo </w:t>
+      </w:r>
+      <w:r>
+        <w:rPr>
+          <w:sz w:val="28"/>
+          <w:szCs w:val="28"/>
+        </w:rPr>
+        <w:t>un recurso</w:t>
       </w:r>
       <w:r>
         <w:rPr>
@@ -3755,7 +3938,6 @@
           <w:sz w:val="28"/>
           <w:szCs w:val="28"/>
         </w:rPr>
-        <w:lastRenderedPageBreak/>
         <w:drawing>
           <wp:inline distT="0" distB="0" distL="0" distR="0" wp14:anchorId="0D37DE20" wp14:editId="6A94BD61">
             <wp:extent cx="4619625" cy="3171825"/>
@@ -3987,6 +4169,63 @@
     </w:p>
     <w:p>
       <w:pPr>
+        <w:rPr>
+          <w:sz w:val="28"/>
+          <w:szCs w:val="28"/>
+        </w:rPr>
+      </w:pPr>
+      <w:r>
+        <w:rPr>
+          <w:noProof/>
+          <w:sz w:val="28"/>
+          <w:szCs w:val="28"/>
+        </w:rPr>
+        <w:lastRenderedPageBreak/>
+        <w:drawing>
+          <wp:inline distT="0" distB="0" distL="0" distR="0" wp14:anchorId="06A38F9E" wp14:editId="0794D9BB">
+            <wp:extent cx="4969993" cy="1304925"/>
+            <wp:effectExtent l="0" t="0" r="2540" b="0"/>
+            <wp:docPr id="27" name="Imagen 27"/>
+            <wp:cNvGraphicFramePr>
+              <a:graphicFrameLocks xmlns:a="http://schemas.openxmlformats.org/drawingml/2006/main" noChangeAspect="1"/>
+            </wp:cNvGraphicFramePr>
+            <a:graphic xmlns:a="http://schemas.openxmlformats.org/drawingml/2006/main">
+              <a:graphicData uri="http://schemas.openxmlformats.org/drawingml/2006/picture">
+                <pic:pic xmlns:pic="http://schemas.openxmlformats.org/drawingml/2006/picture">
+                  <pic:nvPicPr>
+                    <pic:cNvPr id="27" name="Imagen 27"/>
+                    <pic:cNvPicPr/>
+                  </pic:nvPicPr>
+                  <pic:blipFill>
+                    <a:blip r:embed="rId11">
+                      <a:extLst>
+                        <a:ext uri="{28A0092B-C50C-407E-A947-70E740481C1C}">
+                          <a14:useLocalDpi xmlns:a14="http://schemas.microsoft.com/office/drawing/2010/main" val="0"/>
+                        </a:ext>
+                      </a:extLst>
+                    </a:blip>
+                    <a:stretch>
+                      <a:fillRect/>
+                    </a:stretch>
+                  </pic:blipFill>
+                  <pic:spPr>
+                    <a:xfrm>
+                      <a:off x="0" y="0"/>
+                      <a:ext cx="4978308" cy="1307108"/>
+                    </a:xfrm>
+                    <a:prstGeom prst="rect">
+                      <a:avLst/>
+                    </a:prstGeom>
+                  </pic:spPr>
+                </pic:pic>
+              </a:graphicData>
+            </a:graphic>
+          </wp:inline>
+        </w:drawing>
+      </w:r>
+    </w:p>
+    <w:p>
+      <w:pPr>
         <w:pStyle w:val="Ttulo2"/>
         <w:rPr>
           <w:b/>
@@ -3996,7 +4235,6 @@
           <w:szCs w:val="40"/>
         </w:rPr>
       </w:pPr>
-      <w:bookmarkStart w:id="10" w:name="_Toc101638208"/>
       <w:r>
         <w:rPr>
           <w:b/>
@@ -4005,24 +4243,134 @@
           <w:sz w:val="40"/>
           <w:szCs w:val="40"/>
         </w:rPr>
+        <w:t>Devolver una lista</w:t>
+      </w:r>
+    </w:p>
+    <w:p>
+      <w:pPr>
+        <w:rPr>
+          <w:sz w:val="28"/>
+          <w:szCs w:val="28"/>
+        </w:rPr>
+      </w:pPr>
+      <w:r>
+        <w:rPr>
+          <w:noProof/>
+          <w:sz w:val="28"/>
+          <w:szCs w:val="28"/>
+        </w:rPr>
+        <w:drawing>
+          <wp:inline distT="0" distB="0" distL="0" distR="0" wp14:anchorId="121D2BC6" wp14:editId="1DB325C1">
+            <wp:extent cx="4629796" cy="3372321"/>
+            <wp:effectExtent l="0" t="0" r="0" b="0"/>
+            <wp:docPr id="28" name="Imagen 28"/>
+            <wp:cNvGraphicFramePr>
+              <a:graphicFrameLocks xmlns:a="http://schemas.openxmlformats.org/drawingml/2006/main" noChangeAspect="1"/>
+            </wp:cNvGraphicFramePr>
+            <a:graphic xmlns:a="http://schemas.openxmlformats.org/drawingml/2006/main">
+              <a:graphicData uri="http://schemas.openxmlformats.org/drawingml/2006/picture">
+                <pic:pic xmlns:pic="http://schemas.openxmlformats.org/drawingml/2006/picture">
+                  <pic:nvPicPr>
+                    <pic:cNvPr id="28" name="Imagen 28"/>
+                    <pic:cNvPicPr/>
+                  </pic:nvPicPr>
+                  <pic:blipFill>
+                    <a:blip r:embed="rId12">
+                      <a:extLst>
+                        <a:ext uri="{28A0092B-C50C-407E-A947-70E740481C1C}">
+                          <a14:useLocalDpi xmlns:a14="http://schemas.microsoft.com/office/drawing/2010/main" val="0"/>
+                        </a:ext>
+                      </a:extLst>
+                    </a:blip>
+                    <a:stretch>
+                      <a:fillRect/>
+                    </a:stretch>
+                  </pic:blipFill>
+                  <pic:spPr>
+                    <a:xfrm>
+                      <a:off x="0" y="0"/>
+                      <a:ext cx="4629796" cy="3372321"/>
+                    </a:xfrm>
+                    <a:prstGeom prst="rect">
+                      <a:avLst/>
+                    </a:prstGeom>
+                  </pic:spPr>
+                </pic:pic>
+              </a:graphicData>
+            </a:graphic>
+          </wp:inline>
+        </w:drawing>
+      </w:r>
+    </w:p>
+    <w:p>
+      <w:pPr>
+        <w:pStyle w:val="Ttulo2"/>
+        <w:rPr>
+          <w:b/>
+          <w:bCs/>
+          <w:color w:val="auto"/>
+          <w:sz w:val="40"/>
+          <w:szCs w:val="40"/>
+        </w:rPr>
+      </w:pPr>
+      <w:bookmarkStart w:id="10" w:name="_Toc101638208"/>
+      <w:r>
+        <w:rPr>
+          <w:b/>
+          <w:bCs/>
+          <w:color w:val="auto"/>
+          <w:sz w:val="40"/>
+          <w:szCs w:val="40"/>
+        </w:rPr>
+        <w:t>Recibir parámetros en un endpoint</w:t>
+      </w:r>
+      <w:bookmarkEnd w:id="10"/>
+    </w:p>
+    <w:p>
+      <w:pPr>
+        <w:rPr>
+          <w:sz w:val="28"/>
+          <w:szCs w:val="28"/>
+        </w:rPr>
+      </w:pPr>
+      <w:r>
+        <w:rPr>
+          <w:sz w:val="28"/>
+          <w:szCs w:val="28"/>
+        </w:rPr>
+        <w:t xml:space="preserve">Para obtener el valor del parámetro desde </w:t>
+      </w:r>
+      <w:r>
+        <w:rPr>
+          <w:b/>
+          <w:bCs/>
+          <w:sz w:val="28"/>
+          <w:szCs w:val="28"/>
+        </w:rPr>
+        <w:t>params</w:t>
+      </w:r>
+      <w:r>
+        <w:rPr>
+          <w:sz w:val="28"/>
+          <w:szCs w:val="28"/>
+        </w:rPr>
+        <w:t>, es importante colocar el mismo nombre que se le coloque en la URL.</w:t>
+      </w:r>
+    </w:p>
+    <w:p>
+      <w:pPr>
+        <w:rPr>
+          <w:sz w:val="28"/>
+          <w:szCs w:val="28"/>
+        </w:rPr>
+      </w:pPr>
+      <w:r>
+        <w:rPr>
+          <w:noProof/>
+          <w:sz w:val="28"/>
+          <w:szCs w:val="28"/>
+        </w:rPr>
         <w:lastRenderedPageBreak/>
-        <w:t>Recibir parámetros en un endpoint</w:t>
-      </w:r>
-      <w:bookmarkEnd w:id="10"/>
-    </w:p>
-    <w:p>
-      <w:pPr>
-        <w:rPr>
-          <w:sz w:val="28"/>
-          <w:szCs w:val="28"/>
-        </w:rPr>
-      </w:pPr>
-      <w:r>
-        <w:rPr>
-          <w:noProof/>
-          <w:sz w:val="28"/>
-          <w:szCs w:val="28"/>
-        </w:rPr>
         <w:drawing>
           <wp:inline distT="0" distB="0" distL="0" distR="0" wp14:anchorId="465ED7BA" wp14:editId="355E317C">
             <wp:extent cx="3353268" cy="1943371"/>
@@ -4039,7 +4387,7 @@
                     <pic:cNvPicPr/>
                   </pic:nvPicPr>
                   <pic:blipFill>
-                    <a:blip r:embed="rId11">
+                    <a:blip r:embed="rId13">
                       <a:extLst>
                         <a:ext uri="{28A0092B-C50C-407E-A947-70E740481C1C}">
                           <a14:useLocalDpi xmlns:a14="http://schemas.microsoft.com/office/drawing/2010/main" val="0"/>
@@ -4068,6 +4416,99 @@
     </w:p>
     <w:p>
       <w:pPr>
+        <w:pStyle w:val="Ttulo2"/>
+        <w:rPr>
+          <w:b/>
+          <w:bCs/>
+          <w:color w:val="auto"/>
+          <w:sz w:val="40"/>
+          <w:szCs w:val="40"/>
+        </w:rPr>
+      </w:pPr>
+      <w:r>
+        <w:rPr>
+          <w:b/>
+          <w:bCs/>
+          <w:color w:val="auto"/>
+          <w:sz w:val="40"/>
+          <w:szCs w:val="40"/>
+        </w:rPr>
+        <w:t>Recibir más de un parámetro en un endpoint</w:t>
+      </w:r>
+    </w:p>
+    <w:p>
+      <w:pPr>
+        <w:rPr>
+          <w:sz w:val="28"/>
+          <w:szCs w:val="28"/>
+        </w:rPr>
+      </w:pPr>
+      <w:r>
+        <w:rPr>
+          <w:noProof/>
+          <w:sz w:val="28"/>
+          <w:szCs w:val="28"/>
+        </w:rPr>
+        <w:drawing>
+          <wp:inline distT="0" distB="0" distL="0" distR="0" wp14:anchorId="04D1EA09" wp14:editId="20EEA6D4">
+            <wp:extent cx="6367675" cy="1609725"/>
+            <wp:effectExtent l="0" t="0" r="0" b="0"/>
+            <wp:docPr id="23" name="Imagen 23"/>
+            <wp:cNvGraphicFramePr>
+              <a:graphicFrameLocks xmlns:a="http://schemas.openxmlformats.org/drawingml/2006/main" noChangeAspect="1"/>
+            </wp:cNvGraphicFramePr>
+            <a:graphic xmlns:a="http://schemas.openxmlformats.org/drawingml/2006/main">
+              <a:graphicData uri="http://schemas.openxmlformats.org/drawingml/2006/picture">
+                <pic:pic xmlns:pic="http://schemas.openxmlformats.org/drawingml/2006/picture">
+                  <pic:nvPicPr>
+                    <pic:cNvPr id="23" name="Imagen 23"/>
+                    <pic:cNvPicPr/>
+                  </pic:nvPicPr>
+                  <pic:blipFill>
+                    <a:blip r:embed="rId14">
+                      <a:extLst>
+                        <a:ext uri="{28A0092B-C50C-407E-A947-70E740481C1C}">
+                          <a14:useLocalDpi xmlns:a14="http://schemas.microsoft.com/office/drawing/2010/main" val="0"/>
+                        </a:ext>
+                      </a:extLst>
+                    </a:blip>
+                    <a:stretch>
+                      <a:fillRect/>
+                    </a:stretch>
+                  </pic:blipFill>
+                  <pic:spPr>
+                    <a:xfrm>
+                      <a:off x="0" y="0"/>
+                      <a:ext cx="6371679" cy="1610737"/>
+                    </a:xfrm>
+                    <a:prstGeom prst="rect">
+                      <a:avLst/>
+                    </a:prstGeom>
+                  </pic:spPr>
+                </pic:pic>
+              </a:graphicData>
+            </a:graphic>
+          </wp:inline>
+        </w:drawing>
+      </w:r>
+    </w:p>
+    <w:p>
+      <w:pPr>
+        <w:rPr>
+          <w:sz w:val="28"/>
+          <w:szCs w:val="28"/>
+        </w:rPr>
+      </w:pPr>
+      <w:r>
+        <w:rPr>
+          <w:sz w:val="28"/>
+          <w:szCs w:val="28"/>
+        </w:rPr>
+        <w:t>Los nombres de los parámetros deben ser distintos para poder diferenciarlos.</w:t>
+      </w:r>
+    </w:p>
+    <w:p>
+      <w:pPr>
         <w:pStyle w:val="Ttulo1"/>
         <w:jc w:val="center"/>
         <w:rPr>
@@ -4087,6 +4528,7 @@
           <w:sz w:val="96"/>
           <w:szCs w:val="96"/>
         </w:rPr>
+        <w:lastRenderedPageBreak/>
         <w:t>GET: parámetros query</w:t>
       </w:r>
       <w:bookmarkEnd w:id="11"/>
@@ -4144,7 +4586,7 @@
                     <pic:cNvPicPr/>
                   </pic:nvPicPr>
                   <pic:blipFill>
-                    <a:blip r:embed="rId12">
+                    <a:blip r:embed="rId15">
                       <a:extLst>
                         <a:ext uri="{28A0092B-C50C-407E-A947-70E740481C1C}">
                           <a14:useLocalDpi xmlns:a14="http://schemas.microsoft.com/office/drawing/2010/main" val="0"/>
@@ -4173,138 +4615,28 @@
     </w:p>
     <w:p>
       <w:pPr>
-        <w:pStyle w:val="Prrafodelista"/>
-        <w:numPr>
-          <w:ilvl w:val="0"/>
-          <w:numId w:val="4"/>
-        </w:numPr>
-        <w:rPr>
-          <w:sz w:val="28"/>
-          <w:szCs w:val="28"/>
-        </w:rPr>
-      </w:pPr>
-      <w:r>
-        <w:rPr>
-          <w:sz w:val="28"/>
-          <w:szCs w:val="28"/>
-        </w:rPr>
-        <w:t>Se utilizan para hacer filtros a la información que queremos de nuestra API.</w:t>
-      </w:r>
-    </w:p>
-    <w:p>
-      <w:pPr>
-        <w:pStyle w:val="Prrafodelista"/>
-        <w:numPr>
-          <w:ilvl w:val="0"/>
-          <w:numId w:val="4"/>
-        </w:numPr>
-        <w:rPr>
-          <w:sz w:val="28"/>
-          <w:szCs w:val="28"/>
-        </w:rPr>
-      </w:pPr>
-      <w:r>
-        <w:rPr>
-          <w:sz w:val="28"/>
-          <w:szCs w:val="28"/>
-        </w:rPr>
-        <w:t>Puede ayudarnos a paginar, a establecer límites, incluso buscar palabras que coincidan con un valor.</w:t>
-      </w:r>
-    </w:p>
-    <w:p>
-      <w:pPr>
-        <w:pStyle w:val="Prrafodelista"/>
-        <w:numPr>
-          <w:ilvl w:val="0"/>
-          <w:numId w:val="4"/>
-        </w:numPr>
-        <w:rPr>
-          <w:sz w:val="28"/>
-          <w:szCs w:val="28"/>
-        </w:rPr>
-      </w:pPr>
-      <w:r>
-        <w:rPr>
-          <w:sz w:val="28"/>
-          <w:szCs w:val="28"/>
-        </w:rPr>
-        <w:t xml:space="preserve">Los </w:t>
-      </w:r>
-      <w:r>
-        <w:rPr>
-          <w:b/>
-          <w:bCs/>
-          <w:sz w:val="28"/>
-          <w:szCs w:val="28"/>
-        </w:rPr>
-        <w:t>endpoints específicos</w:t>
-      </w:r>
-      <w:r>
-        <w:rPr>
-          <w:sz w:val="28"/>
-          <w:szCs w:val="28"/>
-        </w:rPr>
-        <w:t xml:space="preserve"> deben declararse </w:t>
-      </w:r>
-      <w:r>
-        <w:rPr>
-          <w:b/>
-          <w:bCs/>
-          <w:sz w:val="28"/>
-          <w:szCs w:val="28"/>
-        </w:rPr>
-        <w:t>antes</w:t>
-      </w:r>
-      <w:r>
-        <w:rPr>
-          <w:sz w:val="28"/>
-          <w:szCs w:val="28"/>
-        </w:rPr>
-        <w:t xml:space="preserve"> de los </w:t>
-      </w:r>
-      <w:r>
-        <w:rPr>
-          <w:b/>
-          <w:bCs/>
-          <w:sz w:val="28"/>
-          <w:szCs w:val="28"/>
-        </w:rPr>
-        <w:t>endpoints</w:t>
-      </w:r>
-      <w:r>
-        <w:rPr>
-          <w:sz w:val="28"/>
-          <w:szCs w:val="28"/>
-        </w:rPr>
-        <w:t xml:space="preserve"> </w:t>
-      </w:r>
-      <w:r>
-        <w:rPr>
-          <w:b/>
-          <w:bCs/>
-          <w:sz w:val="28"/>
-          <w:szCs w:val="28"/>
-        </w:rPr>
-        <w:t>dinámicos</w:t>
-      </w:r>
-      <w:r>
-        <w:rPr>
-          <w:sz w:val="28"/>
-          <w:szCs w:val="28"/>
-        </w:rPr>
-        <w:t>.</w:t>
-      </w:r>
-      <w:r>
-        <w:rPr>
-          <w:sz w:val="28"/>
-          <w:szCs w:val="28"/>
-        </w:rPr>
-        <w:t xml:space="preserve"> Esto se hace para que las rutas no se choquen en express.</w:t>
-      </w:r>
-    </w:p>
-    <w:p>
-      <w:pPr>
-        <w:pStyle w:val="Prrafodelista"/>
+        <w:pStyle w:val="Ttulo2"/>
+        <w:rPr>
+          <w:b/>
+          <w:bCs/>
+          <w:color w:val="auto"/>
+          <w:sz w:val="40"/>
+          <w:szCs w:val="40"/>
+        </w:rPr>
+      </w:pPr>
+      <w:r>
+        <w:rPr>
+          <w:b/>
+          <w:bCs/>
+          <w:color w:val="auto"/>
+          <w:sz w:val="40"/>
+          <w:szCs w:val="40"/>
+        </w:rPr>
+        <w:t>Obtener parámetros tipos query</w:t>
+      </w:r>
+    </w:p>
+    <w:p>
+      <w:pPr>
         <w:rPr>
           <w:sz w:val="28"/>
           <w:szCs w:val="28"/>
@@ -4316,12 +4648,11 @@
           <w:sz w:val="28"/>
           <w:szCs w:val="28"/>
         </w:rPr>
-        <w:lastRenderedPageBreak/>
         <w:drawing>
-          <wp:inline distT="0" distB="0" distL="0" distR="0" wp14:anchorId="71150213" wp14:editId="5ED0360A">
-            <wp:extent cx="6668431" cy="3648584"/>
+          <wp:inline distT="0" distB="0" distL="0" distR="0" wp14:anchorId="6E4F0277" wp14:editId="23685E0B">
+            <wp:extent cx="4782217" cy="3172268"/>
             <wp:effectExtent l="0" t="0" r="0" b="9525"/>
-            <wp:docPr id="10" name="Imagen 10"/>
+            <wp:docPr id="29" name="Imagen 29"/>
             <wp:cNvGraphicFramePr>
               <a:graphicFrameLocks xmlns:a="http://schemas.openxmlformats.org/drawingml/2006/main" noChangeAspect="1"/>
             </wp:cNvGraphicFramePr>
@@ -4329,11 +4660,11 @@
               <a:graphicData uri="http://schemas.openxmlformats.org/drawingml/2006/picture">
                 <pic:pic xmlns:pic="http://schemas.openxmlformats.org/drawingml/2006/picture">
                   <pic:nvPicPr>
-                    <pic:cNvPr id="10" name="Imagen 10"/>
+                    <pic:cNvPr id="29" name="Imagen 29"/>
                     <pic:cNvPicPr/>
                   </pic:nvPicPr>
                   <pic:blipFill>
-                    <a:blip r:embed="rId13">
+                    <a:blip r:embed="rId16">
                       <a:extLst>
                         <a:ext uri="{28A0092B-C50C-407E-A947-70E740481C1C}">
                           <a14:useLocalDpi xmlns:a14="http://schemas.microsoft.com/office/drawing/2010/main" val="0"/>
@@ -4347,7 +4678,196 @@
                   <pic:spPr>
                     <a:xfrm>
                       <a:off x="0" y="0"/>
-                      <a:ext cx="6668431" cy="3648584"/>
+                      <a:ext cx="4782217" cy="3172268"/>
+                    </a:xfrm>
+                    <a:prstGeom prst="rect">
+                      <a:avLst/>
+                    </a:prstGeom>
+                  </pic:spPr>
+                </pic:pic>
+              </a:graphicData>
+            </a:graphic>
+          </wp:inline>
+        </w:drawing>
+      </w:r>
+    </w:p>
+    <w:p>
+      <w:pPr>
+        <w:pStyle w:val="Prrafodelista"/>
+        <w:numPr>
+          <w:ilvl w:val="0"/>
+          <w:numId w:val="4"/>
+        </w:numPr>
+        <w:rPr>
+          <w:sz w:val="28"/>
+          <w:szCs w:val="28"/>
+        </w:rPr>
+      </w:pPr>
+      <w:r>
+        <w:rPr>
+          <w:sz w:val="28"/>
+          <w:szCs w:val="28"/>
+        </w:rPr>
+        <w:lastRenderedPageBreak/>
+        <w:t>Se utilizan para hacer filtros a la información que queremos de nuestra API.</w:t>
+      </w:r>
+    </w:p>
+    <w:p>
+      <w:pPr>
+        <w:pStyle w:val="Prrafodelista"/>
+        <w:numPr>
+          <w:ilvl w:val="0"/>
+          <w:numId w:val="4"/>
+        </w:numPr>
+        <w:rPr>
+          <w:sz w:val="28"/>
+          <w:szCs w:val="28"/>
+        </w:rPr>
+      </w:pPr>
+      <w:r>
+        <w:rPr>
+          <w:sz w:val="28"/>
+          <w:szCs w:val="28"/>
+        </w:rPr>
+        <w:t>Puede ayudarnos a paginar, a establecer límites, incluso buscar palabras que coincidan con un valor.</w:t>
+      </w:r>
+    </w:p>
+    <w:p>
+      <w:pPr>
+        <w:pStyle w:val="Prrafodelista"/>
+        <w:numPr>
+          <w:ilvl w:val="0"/>
+          <w:numId w:val="4"/>
+        </w:numPr>
+        <w:rPr>
+          <w:sz w:val="28"/>
+          <w:szCs w:val="28"/>
+        </w:rPr>
+      </w:pPr>
+      <w:r>
+        <w:rPr>
+          <w:sz w:val="28"/>
+          <w:szCs w:val="28"/>
+        </w:rPr>
+        <w:t xml:space="preserve">Los </w:t>
+      </w:r>
+      <w:r>
+        <w:rPr>
+          <w:b/>
+          <w:bCs/>
+          <w:sz w:val="28"/>
+          <w:szCs w:val="28"/>
+        </w:rPr>
+        <w:t>endpoints específicos</w:t>
+      </w:r>
+      <w:r>
+        <w:rPr>
+          <w:sz w:val="28"/>
+          <w:szCs w:val="28"/>
+        </w:rPr>
+        <w:t xml:space="preserve"> deben declararse </w:t>
+      </w:r>
+      <w:r>
+        <w:rPr>
+          <w:b/>
+          <w:bCs/>
+          <w:sz w:val="28"/>
+          <w:szCs w:val="28"/>
+        </w:rPr>
+        <w:t>antes</w:t>
+      </w:r>
+      <w:r>
+        <w:rPr>
+          <w:sz w:val="28"/>
+          <w:szCs w:val="28"/>
+        </w:rPr>
+        <w:t xml:space="preserve"> de los </w:t>
+      </w:r>
+      <w:r>
+        <w:rPr>
+          <w:b/>
+          <w:bCs/>
+          <w:sz w:val="28"/>
+          <w:szCs w:val="28"/>
+        </w:rPr>
+        <w:t>endpoints</w:t>
+      </w:r>
+      <w:r>
+        <w:rPr>
+          <w:sz w:val="28"/>
+          <w:szCs w:val="28"/>
+        </w:rPr>
+        <w:t xml:space="preserve"> </w:t>
+      </w:r>
+      <w:r>
+        <w:rPr>
+          <w:b/>
+          <w:bCs/>
+          <w:sz w:val="28"/>
+          <w:szCs w:val="28"/>
+        </w:rPr>
+        <w:t>dinámicos</w:t>
+      </w:r>
+      <w:r>
+        <w:rPr>
+          <w:sz w:val="28"/>
+          <w:szCs w:val="28"/>
+        </w:rPr>
+        <w:t>.</w:t>
+      </w:r>
+      <w:r>
+        <w:rPr>
+          <w:sz w:val="28"/>
+          <w:szCs w:val="28"/>
+        </w:rPr>
+        <w:t xml:space="preserve"> Esto se hace para que las rutas no se choquen en express.</w:t>
+      </w:r>
+    </w:p>
+    <w:p>
+      <w:pPr>
+        <w:pStyle w:val="Prrafodelista"/>
+        <w:rPr>
+          <w:sz w:val="28"/>
+          <w:szCs w:val="28"/>
+        </w:rPr>
+      </w:pPr>
+      <w:r>
+        <w:rPr>
+          <w:noProof/>
+          <w:sz w:val="28"/>
+          <w:szCs w:val="28"/>
+        </w:rPr>
+        <w:drawing>
+          <wp:inline distT="0" distB="0" distL="0" distR="0" wp14:anchorId="71150213" wp14:editId="62E740F6">
+            <wp:extent cx="4717735" cy="2581275"/>
+            <wp:effectExtent l="0" t="0" r="6985" b="0"/>
+            <wp:docPr id="10" name="Imagen 10"/>
+            <wp:cNvGraphicFramePr>
+              <a:graphicFrameLocks xmlns:a="http://schemas.openxmlformats.org/drawingml/2006/main" noChangeAspect="1"/>
+            </wp:cNvGraphicFramePr>
+            <a:graphic xmlns:a="http://schemas.openxmlformats.org/drawingml/2006/main">
+              <a:graphicData uri="http://schemas.openxmlformats.org/drawingml/2006/picture">
+                <pic:pic xmlns:pic="http://schemas.openxmlformats.org/drawingml/2006/picture">
+                  <pic:nvPicPr>
+                    <pic:cNvPr id="10" name="Imagen 10"/>
+                    <pic:cNvPicPr/>
+                  </pic:nvPicPr>
+                  <pic:blipFill>
+                    <a:blip r:embed="rId17">
+                      <a:extLst>
+                        <a:ext uri="{28A0092B-C50C-407E-A947-70E740481C1C}">
+                          <a14:useLocalDpi xmlns:a14="http://schemas.microsoft.com/office/drawing/2010/main" val="0"/>
+                        </a:ext>
+                      </a:extLst>
+                    </a:blip>
+                    <a:stretch>
+                      <a:fillRect/>
+                    </a:stretch>
+                  </pic:blipFill>
+                  <pic:spPr>
+                    <a:xfrm>
+                      <a:off x="0" y="0"/>
+                      <a:ext cx="4733710" cy="2590016"/>
                     </a:xfrm>
                     <a:prstGeom prst="rect">
                       <a:avLst/>
@@ -4467,7 +4987,7 @@
                     <pic:cNvPicPr/>
                   </pic:nvPicPr>
                   <pic:blipFill>
-                    <a:blip r:embed="rId14">
+                    <a:blip r:embed="rId18">
                       <a:extLst>
                         <a:ext uri="{28A0092B-C50C-407E-A947-70E740481C1C}">
                           <a14:useLocalDpi xmlns:a14="http://schemas.microsoft.com/office/drawing/2010/main" val="0"/>
@@ -4557,7 +5077,7 @@
                     <pic:cNvPicPr/>
                   </pic:nvPicPr>
                   <pic:blipFill>
-                    <a:blip r:embed="rId15">
+                    <a:blip r:embed="rId19">
                       <a:extLst>
                         <a:ext uri="{28A0092B-C50C-407E-A947-70E740481C1C}">
                           <a14:useLocalDpi xmlns:a14="http://schemas.microsoft.com/office/drawing/2010/main" val="0"/>
@@ -4644,7 +5164,7 @@
                     <pic:cNvPicPr/>
                   </pic:nvPicPr>
                   <pic:blipFill>
-                    <a:blip r:embed="rId16">
+                    <a:blip r:embed="rId20">
                       <a:extLst>
                         <a:ext uri="{28A0092B-C50C-407E-A947-70E740481C1C}">
                           <a14:useLocalDpi xmlns:a14="http://schemas.microsoft.com/office/drawing/2010/main" val="0"/>
@@ -4910,7 +5430,7 @@
                     <pic:cNvPicPr/>
                   </pic:nvPicPr>
                   <pic:blipFill>
-                    <a:blip r:embed="rId17">
+                    <a:blip r:embed="rId21">
                       <a:extLst>
                         <a:ext uri="{28A0092B-C50C-407E-A947-70E740481C1C}">
                           <a14:useLocalDpi xmlns:a14="http://schemas.microsoft.com/office/drawing/2010/main" val="0"/>
@@ -5054,7 +5574,7 @@
           <w:szCs w:val="28"/>
         </w:rPr>
       </w:pPr>
-      <w:hyperlink r:id="rId18" w:tooltip="Click aquí para descargar" w:history="1">
+      <w:hyperlink r:id="rId22" w:tooltip="Click aquí para descargar" w:history="1">
         <w:bookmarkStart w:id="17" w:name="_Toc101638215"/>
         <w:r>
           <w:rPr>
@@ -5115,7 +5635,7 @@
                     <pic:cNvPicPr/>
                   </pic:nvPicPr>
                   <pic:blipFill>
-                    <a:blip r:embed="rId19">
+                    <a:blip r:embed="rId23">
                       <a:extLst>
                         <a:ext uri="{28A0092B-C50C-407E-A947-70E740481C1C}">
                           <a14:useLocalDpi xmlns:a14="http://schemas.microsoft.com/office/drawing/2010/main" val="0"/>
@@ -5150,7 +5670,7 @@
           <w:szCs w:val="28"/>
         </w:rPr>
       </w:pPr>
-      <w:hyperlink r:id="rId20" w:tooltip="Click aquí para descargar" w:history="1">
+      <w:hyperlink r:id="rId24" w:tooltip="Click aquí para descargar" w:history="1">
         <w:bookmarkStart w:id="18" w:name="_Toc101638216"/>
         <w:r>
           <w:rPr>
@@ -5306,6 +5826,258 @@
         <w:t>POST: método para crear</w:t>
       </w:r>
       <w:bookmarkEnd w:id="19"/>
+    </w:p>
+    <w:p>
+      <w:pPr>
+        <w:pStyle w:val="Ttulo2"/>
+        <w:rPr>
+          <w:b/>
+          <w:bCs/>
+          <w:color w:val="auto"/>
+          <w:sz w:val="40"/>
+          <w:szCs w:val="40"/>
+        </w:rPr>
+      </w:pPr>
+      <w:r>
+        <w:rPr>
+          <w:b/>
+          <w:bCs/>
+          <w:color w:val="auto"/>
+          <w:sz w:val="40"/>
+          <w:szCs w:val="40"/>
+        </w:rPr>
+        <w:t>Como crear una ruta genérica</w:t>
+      </w:r>
+    </w:p>
+    <w:p>
+      <w:pPr>
+        <w:rPr>
+          <w:b/>
+          <w:bCs/>
+          <w:sz w:val="28"/>
+          <w:szCs w:val="28"/>
+        </w:rPr>
+      </w:pPr>
+      <w:r>
+        <w:rPr>
+          <w:b/>
+          <w:bCs/>
+          <w:sz w:val="28"/>
+          <w:szCs w:val="28"/>
+        </w:rPr>
+        <w:t>¿</w:t>
+      </w:r>
+      <w:r>
+        <w:rPr>
+          <w:b/>
+          <w:bCs/>
+          <w:sz w:val="28"/>
+          <w:szCs w:val="28"/>
+        </w:rPr>
+        <w:t>Por qué versionar tu API?</w:t>
+      </w:r>
+    </w:p>
+    <w:p>
+      <w:pPr>
+        <w:rPr>
+          <w:sz w:val="28"/>
+          <w:szCs w:val="28"/>
+        </w:rPr>
+      </w:pPr>
+      <w:r>
+        <w:rPr>
+          <w:sz w:val="28"/>
+          <w:szCs w:val="28"/>
+        </w:rPr>
+        <w:t xml:space="preserve">La razón de versionar nuestras API es para que no haya </w:t>
+      </w:r>
+      <w:r>
+        <w:rPr>
+          <w:sz w:val="28"/>
+          <w:szCs w:val="28"/>
+        </w:rPr>
+        <w:t>conflicto</w:t>
+      </w:r>
+      <w:r>
+        <w:rPr>
+          <w:sz w:val="28"/>
+          <w:szCs w:val="28"/>
+        </w:rPr>
+        <w:t xml:space="preserve"> del servicio con las distintas plataformas que puedan usarlo (Mobile nativo, IoT, Web).</w:t>
+      </w:r>
+    </w:p>
+    <w:p>
+      <w:pPr>
+        <w:rPr>
+          <w:b/>
+          <w:bCs/>
+          <w:sz w:val="28"/>
+          <w:szCs w:val="28"/>
+        </w:rPr>
+      </w:pPr>
+      <w:r>
+        <w:rPr>
+          <w:sz w:val="28"/>
+          <w:szCs w:val="28"/>
+        </w:rPr>
+        <w:t>Supongamos que haces un cambio de la API para mobile, simplemente le asignas un router con la</w:t>
+      </w:r>
+      <w:r>
+        <w:rPr>
+          <w:b/>
+          <w:bCs/>
+          <w:sz w:val="28"/>
+          <w:szCs w:val="28"/>
+        </w:rPr>
+        <w:t xml:space="preserve"> v2</w:t>
+      </w:r>
+      <w:r>
+        <w:rPr>
+          <w:sz w:val="28"/>
+          <w:szCs w:val="28"/>
+        </w:rPr>
+        <w:t xml:space="preserve"> y dejas lo demás con la versión </w:t>
+      </w:r>
+      <w:r>
+        <w:rPr>
+          <w:b/>
+          <w:bCs/>
+          <w:sz w:val="28"/>
+          <w:szCs w:val="28"/>
+        </w:rPr>
+        <w:t>v1</w:t>
+      </w:r>
+    </w:p>
+    <w:p>
+      <w:pPr>
+        <w:rPr>
+          <w:sz w:val="28"/>
+          <w:szCs w:val="28"/>
+        </w:rPr>
+      </w:pPr>
+      <w:r>
+        <w:rPr>
+          <w:noProof/>
+          <w:sz w:val="28"/>
+          <w:szCs w:val="28"/>
+        </w:rPr>
+        <w:drawing>
+          <wp:inline distT="0" distB="0" distL="0" distR="0" wp14:anchorId="678F57E6" wp14:editId="0601E5D2">
+            <wp:extent cx="8969869" cy="3962400"/>
+            <wp:effectExtent l="0" t="0" r="3175" b="0"/>
+            <wp:docPr id="30" name="Imagen 30"/>
+            <wp:cNvGraphicFramePr>
+              <a:graphicFrameLocks xmlns:a="http://schemas.openxmlformats.org/drawingml/2006/main" noChangeAspect="1"/>
+            </wp:cNvGraphicFramePr>
+            <a:graphic xmlns:a="http://schemas.openxmlformats.org/drawingml/2006/main">
+              <a:graphicData uri="http://schemas.openxmlformats.org/drawingml/2006/picture">
+                <pic:pic xmlns:pic="http://schemas.openxmlformats.org/drawingml/2006/picture">
+                  <pic:nvPicPr>
+                    <pic:cNvPr id="30" name="Imagen 30"/>
+                    <pic:cNvPicPr/>
+                  </pic:nvPicPr>
+                  <pic:blipFill>
+                    <a:blip r:embed="rId25">
+                      <a:extLst>
+                        <a:ext uri="{28A0092B-C50C-407E-A947-70E740481C1C}">
+                          <a14:useLocalDpi xmlns:a14="http://schemas.microsoft.com/office/drawing/2010/main" val="0"/>
+                        </a:ext>
+                      </a:extLst>
+                    </a:blip>
+                    <a:stretch>
+                      <a:fillRect/>
+                    </a:stretch>
+                  </pic:blipFill>
+                  <pic:spPr>
+                    <a:xfrm>
+                      <a:off x="0" y="0"/>
+                      <a:ext cx="8993305" cy="3972753"/>
+                    </a:xfrm>
+                    <a:prstGeom prst="rect">
+                      <a:avLst/>
+                    </a:prstGeom>
+                  </pic:spPr>
+                </pic:pic>
+              </a:graphicData>
+            </a:graphic>
+          </wp:inline>
+        </w:drawing>
+      </w:r>
+    </w:p>
+    <w:p>
+      <w:pPr>
+        <w:rPr>
+          <w:sz w:val="28"/>
+          <w:szCs w:val="28"/>
+        </w:rPr>
+      </w:pPr>
+      <w:r>
+        <w:rPr>
+          <w:rFonts w:asciiTheme="majorHAnsi" w:eastAsiaTheme="majorEastAsia" w:hAnsiTheme="majorHAnsi" w:cstheme="majorBidi"/>
+          <w:b/>
+          <w:bCs/>
+          <w:sz w:val="40"/>
+          <w:szCs w:val="40"/>
+        </w:rPr>
+        <w:lastRenderedPageBreak/>
+        <w:t>URLs de la API</w:t>
+      </w:r>
+    </w:p>
+    <w:p>
+      <w:pPr>
+        <w:rPr>
+          <w:sz w:val="28"/>
+          <w:szCs w:val="28"/>
+        </w:rPr>
+      </w:pPr>
+      <w:r>
+        <w:rPr>
+          <w:noProof/>
+          <w:sz w:val="28"/>
+          <w:szCs w:val="28"/>
+        </w:rPr>
+        <w:drawing>
+          <wp:inline distT="0" distB="0" distL="0" distR="0" wp14:anchorId="0C8CA670" wp14:editId="390909E4">
+            <wp:extent cx="5973009" cy="1381318"/>
+            <wp:effectExtent l="0" t="0" r="0" b="9525"/>
+            <wp:docPr id="31" name="Imagen 31"/>
+            <wp:cNvGraphicFramePr>
+              <a:graphicFrameLocks xmlns:a="http://schemas.openxmlformats.org/drawingml/2006/main" noChangeAspect="1"/>
+            </wp:cNvGraphicFramePr>
+            <a:graphic xmlns:a="http://schemas.openxmlformats.org/drawingml/2006/main">
+              <a:graphicData uri="http://schemas.openxmlformats.org/drawingml/2006/picture">
+                <pic:pic xmlns:pic="http://schemas.openxmlformats.org/drawingml/2006/picture">
+                  <pic:nvPicPr>
+                    <pic:cNvPr id="31" name="Imagen 31"/>
+                    <pic:cNvPicPr/>
+                  </pic:nvPicPr>
+                  <pic:blipFill>
+                    <a:blip r:embed="rId26">
+                      <a:extLst>
+                        <a:ext uri="{28A0092B-C50C-407E-A947-70E740481C1C}">
+                          <a14:useLocalDpi xmlns:a14="http://schemas.microsoft.com/office/drawing/2010/main" val="0"/>
+                        </a:ext>
+                      </a:extLst>
+                    </a:blip>
+                    <a:stretch>
+                      <a:fillRect/>
+                    </a:stretch>
+                  </pic:blipFill>
+                  <pic:spPr>
+                    <a:xfrm>
+                      <a:off x="0" y="0"/>
+                      <a:ext cx="5973009" cy="1381318"/>
+                    </a:xfrm>
+                    <a:prstGeom prst="rect">
+                      <a:avLst/>
+                    </a:prstGeom>
+                  </pic:spPr>
+                </pic:pic>
+              </a:graphicData>
+            </a:graphic>
+          </wp:inline>
+        </w:drawing>
+      </w:r>
     </w:p>
     <w:p>
       <w:pPr>
@@ -5812,7 +6584,7 @@
                     <pic:cNvPicPr/>
                   </pic:nvPicPr>
                   <pic:blipFill>
-                    <a:blip r:embed="rId21">
+                    <a:blip r:embed="rId27">
                       <a:extLst>
                         <a:ext uri="{28A0092B-C50C-407E-A947-70E740481C1C}">
                           <a14:useLocalDpi xmlns:a14="http://schemas.microsoft.com/office/drawing/2010/main" val="0"/>
@@ -5911,7 +6683,7 @@
                     <pic:cNvPicPr/>
                   </pic:nvPicPr>
                   <pic:blipFill>
-                    <a:blip r:embed="rId22">
+                    <a:blip r:embed="rId28">
                       <a:extLst>
                         <a:ext uri="{28A0092B-C50C-407E-A947-70E740481C1C}">
                           <a14:useLocalDpi xmlns:a14="http://schemas.microsoft.com/office/drawing/2010/main" val="0"/>
@@ -6059,7 +6831,7 @@
                     <pic:cNvPicPr/>
                   </pic:nvPicPr>
                   <pic:blipFill>
-                    <a:blip r:embed="rId23">
+                    <a:blip r:embed="rId29">
                       <a:extLst>
                         <a:ext uri="{28A0092B-C50C-407E-A947-70E740481C1C}">
                           <a14:useLocalDpi xmlns:a14="http://schemas.microsoft.com/office/drawing/2010/main" val="0"/>
@@ -6304,7 +7076,7 @@
                     <pic:cNvPicPr/>
                   </pic:nvPicPr>
                   <pic:blipFill>
-                    <a:blip r:embed="rId24">
+                    <a:blip r:embed="rId30">
                       <a:extLst>
                         <a:ext uri="{28A0092B-C50C-407E-A947-70E740481C1C}">
                           <a14:useLocalDpi xmlns:a14="http://schemas.microsoft.com/office/drawing/2010/main" val="0"/>
@@ -6361,7 +7133,7 @@
                     <pic:cNvPicPr/>
                   </pic:nvPicPr>
                   <pic:blipFill>
-                    <a:blip r:embed="rId25">
+                    <a:blip r:embed="rId31">
                       <a:extLst>
                         <a:ext uri="{28A0092B-C50C-407E-A947-70E740481C1C}">
                           <a14:useLocalDpi xmlns:a14="http://schemas.microsoft.com/office/drawing/2010/main" val="0"/>
@@ -6438,7 +7210,7 @@
                     <pic:cNvPicPr/>
                   </pic:nvPicPr>
                   <pic:blipFill>
-                    <a:blip r:embed="rId26">
+                    <a:blip r:embed="rId32">
                       <a:extLst>
                         <a:ext uri="{28A0092B-C50C-407E-A947-70E740481C1C}">
                           <a14:useLocalDpi xmlns:a14="http://schemas.microsoft.com/office/drawing/2010/main" val="0"/>
@@ -6495,7 +7267,7 @@
                     <pic:cNvPicPr/>
                   </pic:nvPicPr>
                   <pic:blipFill>
-                    <a:blip r:embed="rId27">
+                    <a:blip r:embed="rId33">
                       <a:extLst>
                         <a:ext uri="{28A0092B-C50C-407E-A947-70E740481C1C}">
                           <a14:useLocalDpi xmlns:a14="http://schemas.microsoft.com/office/drawing/2010/main" val="0"/>
@@ -8872,7 +9644,7 @@
                     <pic:cNvPicPr/>
                   </pic:nvPicPr>
                   <pic:blipFill rotWithShape="1">
-                    <a:blip r:embed="rId28" cstate="print">
+                    <a:blip r:embed="rId34" cstate="print">
                       <a:extLst>
                         <a:ext uri="{28A0092B-C50C-407E-A947-70E740481C1C}">
                           <a14:useLocalDpi xmlns:a14="http://schemas.microsoft.com/office/drawing/2010/main" val="0"/>
@@ -8921,7 +9693,7 @@
         <w:lastRenderedPageBreak/>
         <w:t xml:space="preserve">Códigos de estados explicados con gatitos </w:t>
       </w:r>
-      <w:hyperlink r:id="rId29" w:history="1">
+      <w:hyperlink r:id="rId35" w:history="1">
         <w:r>
           <w:rPr>
             <w:rStyle w:val="Hipervnculo"/>
@@ -9091,7 +9863,21 @@
           <w:sz w:val="28"/>
           <w:szCs w:val="28"/>
         </w:rPr>
-        <w:t>En nuestro caso: productos, categorías, órdenes de compra.</w:t>
+        <w:t>En nuestro caso: productos, categorías, órdenes de compra</w:t>
+      </w:r>
+      <w:r>
+        <w:rPr>
+          <w:sz w:val="28"/>
+          <w:szCs w:val="28"/>
+        </w:rPr>
+        <w:t>, etc</w:t>
+      </w:r>
+      <w:r>
+        <w:rPr>
+          <w:sz w:val="28"/>
+          <w:szCs w:val="28"/>
+        </w:rPr>
+        <w:t>.</w:t>
       </w:r>
     </w:p>
     <w:p>
@@ -9137,6 +9923,13 @@
         </w:rPr>
         <w:t>En esta capa tenemos lo relacionado a la lógica de negocio</w:t>
       </w:r>
+      <w:r>
+        <w:rPr>
+          <w:sz w:val="28"/>
+          <w:szCs w:val="28"/>
+        </w:rPr>
+        <w:t>.</w:t>
+      </w:r>
     </w:p>
     <w:p>
       <w:pPr>
@@ -9300,7 +10093,39 @@
           <w:sz w:val="28"/>
           <w:szCs w:val="28"/>
         </w:rPr>
-        <w:t>Encontramos los routes y middlewares.</w:t>
+        <w:t xml:space="preserve">Encontramos los </w:t>
+      </w:r>
+      <w:r>
+        <w:rPr>
+          <w:b/>
+          <w:bCs/>
+          <w:sz w:val="28"/>
+          <w:szCs w:val="28"/>
+        </w:rPr>
+        <w:t>routes</w:t>
+      </w:r>
+      <w:r>
+        <w:rPr>
+          <w:sz w:val="28"/>
+          <w:szCs w:val="28"/>
+        </w:rPr>
+        <w:t xml:space="preserve"> y </w:t>
+      </w:r>
+      <w:r>
+        <w:rPr>
+          <w:b/>
+          <w:bCs/>
+          <w:sz w:val="28"/>
+          <w:szCs w:val="28"/>
+        </w:rPr>
+        <w:t>middlewares</w:t>
+      </w:r>
+      <w:r>
+        <w:rPr>
+          <w:sz w:val="28"/>
+          <w:szCs w:val="28"/>
+        </w:rPr>
+        <w:t>.</w:t>
       </w:r>
     </w:p>
     <w:p>
@@ -9327,7 +10152,16 @@
           <w:sz w:val="28"/>
           <w:szCs w:val="28"/>
         </w:rPr>
-        <w:t>cceden a la capa de servicios</w:t>
+        <w:t xml:space="preserve">cceden a la capa de </w:t>
+      </w:r>
+      <w:r>
+        <w:rPr>
+          <w:b/>
+          <w:bCs/>
+          <w:sz w:val="28"/>
+          <w:szCs w:val="28"/>
+        </w:rPr>
+        <w:t>servicios</w:t>
       </w:r>
       <w:r>
         <w:rPr>
@@ -9522,7 +10356,7 @@
                     <pic:cNvPicPr/>
                   </pic:nvPicPr>
                   <pic:blipFill>
-                    <a:blip r:embed="rId30">
+                    <a:blip r:embed="rId36">
                       <a:extLst>
                         <a:ext uri="{28A0092B-C50C-407E-A947-70E740481C1C}">
                           <a14:useLocalDpi xmlns:a14="http://schemas.microsoft.com/office/drawing/2010/main" val="0"/>
@@ -9580,7 +10414,7 @@
                     <pic:cNvPicPr/>
                   </pic:nvPicPr>
                   <pic:blipFill rotWithShape="1">
-                    <a:blip r:embed="rId31">
+                    <a:blip r:embed="rId37">
                       <a:extLst>
                         <a:ext uri="{28A0092B-C50C-407E-A947-70E740481C1C}">
                           <a14:useLocalDpi xmlns:a14="http://schemas.microsoft.com/office/drawing/2010/main" val="0"/>
@@ -9750,182 +10584,10 @@
     </w:p>
     <w:p>
       <w:pPr>
-        <w:rPr>
-          <w:sz w:val="28"/>
-          <w:szCs w:val="28"/>
-        </w:rPr>
-      </w:pPr>
-      <w:r>
-        <w:rPr>
-          <w:sz w:val="28"/>
-          <w:szCs w:val="28"/>
-        </w:rPr>
-        <w:t xml:space="preserve">Request → </w:t>
-      </w:r>
-      <w:r>
-        <w:rPr>
-          <w:b/>
-          <w:bCs/>
-          <w:sz w:val="28"/>
-          <w:szCs w:val="28"/>
-        </w:rPr>
-        <w:t>Middleware</w:t>
-      </w:r>
-      <w:r>
-        <w:rPr>
-          <w:sz w:val="28"/>
-          <w:szCs w:val="28"/>
-        </w:rPr>
-        <w:t xml:space="preserve"> → Response.</w:t>
-      </w:r>
-    </w:p>
-    <w:p>
-      <w:pPr>
-        <w:rPr>
-          <w:sz w:val="28"/>
-          <w:szCs w:val="28"/>
-        </w:rPr>
-      </w:pPr>
-      <w:r>
-        <w:rPr>
-          <w:sz w:val="28"/>
-          <w:szCs w:val="28"/>
-        </w:rPr>
-        <w:t>Middleware → Middleware X→ Middleware.</w:t>
-      </w:r>
-    </w:p>
-    <w:p>
-      <w:pPr>
-        <w:rPr>
-          <w:sz w:val="28"/>
-          <w:szCs w:val="28"/>
-        </w:rPr>
-      </w:pPr>
-      <w:r>
-        <w:rPr>
-          <w:sz w:val="28"/>
-          <w:szCs w:val="28"/>
-        </w:rPr>
-        <w:t xml:space="preserve">Las funciones de middleware </w:t>
-      </w:r>
-      <w:r>
-        <w:rPr>
-          <w:b/>
-          <w:bCs/>
-          <w:sz w:val="28"/>
-          <w:szCs w:val="28"/>
-        </w:rPr>
-        <w:t>son funciones que tienen acceso al objeto de solicitud</w:t>
-      </w:r>
-      <w:r>
-        <w:rPr>
-          <w:sz w:val="28"/>
-          <w:szCs w:val="28"/>
-        </w:rPr>
-        <w:t xml:space="preserve"> (</w:t>
-      </w:r>
-      <w:r>
-        <w:rPr>
-          <w:b/>
-          <w:bCs/>
-          <w:sz w:val="28"/>
-          <w:szCs w:val="28"/>
-        </w:rPr>
-        <w:t>req</w:t>
-      </w:r>
-      <w:r>
-        <w:rPr>
-          <w:sz w:val="28"/>
-          <w:szCs w:val="28"/>
-        </w:rPr>
-        <w:t xml:space="preserve">), </w:t>
-      </w:r>
-      <w:r>
-        <w:rPr>
-          <w:b/>
-          <w:bCs/>
-          <w:sz w:val="28"/>
-          <w:szCs w:val="28"/>
-        </w:rPr>
-        <w:t>al objeto de respuesta</w:t>
-      </w:r>
-      <w:r>
-        <w:rPr>
-          <w:sz w:val="28"/>
-          <w:szCs w:val="28"/>
-        </w:rPr>
-        <w:t xml:space="preserve"> (</w:t>
-      </w:r>
-      <w:r>
-        <w:rPr>
-          <w:b/>
-          <w:bCs/>
-          <w:sz w:val="28"/>
-          <w:szCs w:val="28"/>
-        </w:rPr>
-        <w:t>res</w:t>
-      </w:r>
-      <w:r>
-        <w:rPr>
-          <w:sz w:val="28"/>
-          <w:szCs w:val="28"/>
-        </w:rPr>
-        <w:t xml:space="preserve">) </w:t>
-      </w:r>
-      <w:r>
-        <w:rPr>
-          <w:b/>
-          <w:bCs/>
-          <w:sz w:val="28"/>
-          <w:szCs w:val="28"/>
-        </w:rPr>
-        <w:t>y a la siguiente función en el ciclo de solicitud-respuesta de la aplicación</w:t>
-      </w:r>
-      <w:r>
-        <w:rPr>
-          <w:sz w:val="28"/>
-          <w:szCs w:val="28"/>
-        </w:rPr>
-        <w:t xml:space="preserve">. La siguiente función es una función en el enrutador </w:t>
-      </w:r>
-      <w:r>
-        <w:rPr>
-          <w:b/>
-          <w:bCs/>
-          <w:sz w:val="28"/>
-          <w:szCs w:val="28"/>
-        </w:rPr>
-        <w:t>Express</w:t>
-      </w:r>
-      <w:r>
-        <w:rPr>
-          <w:sz w:val="28"/>
-          <w:szCs w:val="28"/>
-        </w:rPr>
-        <w:t xml:space="preserve"> que, cuando se invoca, ejecuta el middleware que sucede al middleware actual.</w:t>
-      </w:r>
-    </w:p>
-    <w:p>
-      <w:pPr>
-        <w:rPr>
-          <w:sz w:val="28"/>
-          <w:szCs w:val="28"/>
-        </w:rPr>
-      </w:pPr>
-      <w:r>
-        <w:rPr>
-          <w:sz w:val="28"/>
-          <w:szCs w:val="28"/>
-        </w:rPr>
-        <w:t>Las funciones de middleware pueden realizar las siguientes tareas:</w:t>
-      </w:r>
-    </w:p>
-    <w:p>
-      <w:pPr>
         <w:pStyle w:val="Prrafodelista"/>
         <w:numPr>
           <w:ilvl w:val="0"/>
-          <w:numId w:val="15"/>
+          <w:numId w:val="19"/>
         </w:numPr>
         <w:rPr>
           <w:sz w:val="28"/>
@@ -9934,106 +10596,21 @@
       </w:pPr>
       <w:r>
         <w:rPr>
-          <w:sz w:val="28"/>
-          <w:szCs w:val="28"/>
-        </w:rPr>
-        <w:t xml:space="preserve">Ejecutar cualquier código. </w:t>
-      </w:r>
-    </w:p>
-    <w:p>
-      <w:pPr>
-        <w:pStyle w:val="Prrafodelista"/>
-        <w:numPr>
-          <w:ilvl w:val="0"/>
-          <w:numId w:val="15"/>
-        </w:numPr>
-        <w:rPr>
-          <w:sz w:val="28"/>
-          <w:szCs w:val="28"/>
-        </w:rPr>
-      </w:pPr>
-      <w:r>
-        <w:rPr>
-          <w:sz w:val="28"/>
-          <w:szCs w:val="28"/>
-        </w:rPr>
-        <w:t xml:space="preserve">Realice cambios en los objetos de solicitud y respuesta. </w:t>
-      </w:r>
-    </w:p>
-    <w:p>
-      <w:pPr>
-        <w:pStyle w:val="Prrafodelista"/>
-        <w:numPr>
-          <w:ilvl w:val="0"/>
-          <w:numId w:val="15"/>
-        </w:numPr>
-        <w:rPr>
-          <w:sz w:val="28"/>
-          <w:szCs w:val="28"/>
-        </w:rPr>
-      </w:pPr>
-      <w:r>
-        <w:rPr>
-          <w:sz w:val="28"/>
-          <w:szCs w:val="28"/>
-        </w:rPr>
-        <w:t xml:space="preserve">Terminar el ciclo de solicitud-respuesta. </w:t>
-      </w:r>
-    </w:p>
-    <w:p>
-      <w:pPr>
-        <w:pStyle w:val="Prrafodelista"/>
-        <w:numPr>
-          <w:ilvl w:val="0"/>
-          <w:numId w:val="15"/>
-        </w:numPr>
-        <w:rPr>
-          <w:sz w:val="28"/>
-          <w:szCs w:val="28"/>
-        </w:rPr>
-      </w:pPr>
-      <w:r>
-        <w:rPr>
-          <w:sz w:val="28"/>
-          <w:szCs w:val="28"/>
-        </w:rPr>
-        <w:t>Llame al siguiente middleware de la pila.</w:t>
-      </w:r>
-    </w:p>
-    <w:p>
-      <w:pPr>
-        <w:rPr>
-          <w:sz w:val="28"/>
-          <w:szCs w:val="28"/>
-        </w:rPr>
-      </w:pPr>
-      <w:r>
-        <w:rPr>
-          <w:sz w:val="28"/>
-          <w:szCs w:val="28"/>
-        </w:rPr>
-        <w:t>La siguiente figura muestra los elementos de una llamada de función de middleware:</w:t>
-      </w:r>
-    </w:p>
-    <w:p>
-      <w:pPr>
-        <w:rPr>
-          <w:sz w:val="28"/>
-          <w:szCs w:val="28"/>
-        </w:rPr>
-      </w:pPr>
-      <w:r>
-        <w:rPr>
           <w:noProof/>
-          <w:sz w:val="28"/>
-          <w:szCs w:val="28"/>
-        </w:rPr>
-        <w:lastRenderedPageBreak/>
+        </w:rPr>
         <w:drawing>
-          <wp:inline distT="0" distB="0" distL="0" distR="0" wp14:anchorId="02C98114" wp14:editId="701D8167">
-            <wp:extent cx="9688277" cy="2886478"/>
-            <wp:effectExtent l="0" t="0" r="0" b="9525"/>
-            <wp:docPr id="24" name="Imagen 24"/>
+          <wp:anchor distT="0" distB="0" distL="114300" distR="114300" simplePos="0" relativeHeight="251659264" behindDoc="0" locked="0" layoutInCell="1" allowOverlap="1" wp14:anchorId="7F646327" wp14:editId="0D7D3F0A">
+            <wp:simplePos x="0" y="0"/>
+            <wp:positionH relativeFrom="column">
+              <wp:posOffset>7439025</wp:posOffset>
+            </wp:positionH>
+            <wp:positionV relativeFrom="paragraph">
+              <wp:posOffset>9525</wp:posOffset>
+            </wp:positionV>
+            <wp:extent cx="2343785" cy="724535"/>
+            <wp:effectExtent l="0" t="0" r="0" b="0"/>
+            <wp:wrapSquare wrapText="bothSides"/>
+            <wp:docPr id="32" name="Imagen 32"/>
             <wp:cNvGraphicFramePr>
               <a:graphicFrameLocks xmlns:a="http://schemas.openxmlformats.org/drawingml/2006/main" noChangeAspect="1"/>
             </wp:cNvGraphicFramePr>
@@ -10041,11 +10618,11 @@
               <a:graphicData uri="http://schemas.openxmlformats.org/drawingml/2006/picture">
                 <pic:pic xmlns:pic="http://schemas.openxmlformats.org/drawingml/2006/picture">
                   <pic:nvPicPr>
-                    <pic:cNvPr id="24" name="Imagen 24"/>
+                    <pic:cNvPr id="32" name="Imagen 32"/>
                     <pic:cNvPicPr/>
                   </pic:nvPicPr>
                   <pic:blipFill>
-                    <a:blip r:embed="rId32">
+                    <a:blip r:embed="rId38" cstate="print">
                       <a:extLst>
                         <a:ext uri="{28A0092B-C50C-407E-A947-70E740481C1C}">
                           <a14:useLocalDpi xmlns:a14="http://schemas.microsoft.com/office/drawing/2010/main" val="0"/>
@@ -10059,7 +10636,7 @@
                   <pic:spPr>
                     <a:xfrm>
                       <a:off x="0" y="0"/>
-                      <a:ext cx="9688277" cy="2886478"/>
+                      <a:ext cx="2343785" cy="724535"/>
                     </a:xfrm>
                     <a:prstGeom prst="rect">
                       <a:avLst/>
@@ -10068,8 +10645,37 @@
                 </pic:pic>
               </a:graphicData>
             </a:graphic>
-          </wp:inline>
+            <wp14:sizeRelH relativeFrom="margin">
+              <wp14:pctWidth>0</wp14:pctWidth>
+            </wp14:sizeRelH>
+            <wp14:sizeRelV relativeFrom="margin">
+              <wp14:pctHeight>0</wp14:pctHeight>
+            </wp14:sizeRelV>
+          </wp:anchor>
         </w:drawing>
+      </w:r>
+      <w:r>
+        <w:rPr>
+          <w:sz w:val="28"/>
+          <w:szCs w:val="28"/>
+        </w:rPr>
+        <w:t xml:space="preserve">Request → </w:t>
+      </w:r>
+      <w:r>
+        <w:rPr>
+          <w:b/>
+          <w:bCs/>
+          <w:sz w:val="28"/>
+          <w:szCs w:val="28"/>
+        </w:rPr>
+        <w:t>Middleware</w:t>
+      </w:r>
+      <w:r>
+        <w:rPr>
+          <w:sz w:val="28"/>
+          <w:szCs w:val="28"/>
+        </w:rPr>
+        <w:t xml:space="preserve"> → Response.</w:t>
       </w:r>
     </w:p>
     <w:p>
@@ -10077,7 +10683,7 @@
         <w:pStyle w:val="Prrafodelista"/>
         <w:numPr>
           <w:ilvl w:val="0"/>
-          <w:numId w:val="16"/>
+          <w:numId w:val="19"/>
         </w:numPr>
         <w:rPr>
           <w:sz w:val="28"/>
@@ -10089,7 +10695,170 @@
           <w:sz w:val="28"/>
           <w:szCs w:val="28"/>
         </w:rPr>
-        <w:t>Método HTTP para el que se aplica la función de middleware.</w:t>
+        <w:t>Middleware → Middleware X→ Middleware.</w:t>
+      </w:r>
+    </w:p>
+    <w:p>
+      <w:pPr>
+        <w:rPr>
+          <w:sz w:val="28"/>
+          <w:szCs w:val="28"/>
+        </w:rPr>
+      </w:pPr>
+      <w:r>
+        <w:rPr>
+          <w:sz w:val="28"/>
+          <w:szCs w:val="28"/>
+        </w:rPr>
+        <w:t xml:space="preserve">Las funciones de middleware </w:t>
+      </w:r>
+      <w:r>
+        <w:rPr>
+          <w:b/>
+          <w:bCs/>
+          <w:sz w:val="28"/>
+          <w:szCs w:val="28"/>
+        </w:rPr>
+        <w:t>son funciones que tienen acceso al objeto de solicitud</w:t>
+      </w:r>
+      <w:r>
+        <w:rPr>
+          <w:sz w:val="28"/>
+          <w:szCs w:val="28"/>
+        </w:rPr>
+        <w:t xml:space="preserve"> (</w:t>
+      </w:r>
+      <w:r>
+        <w:rPr>
+          <w:b/>
+          <w:bCs/>
+          <w:sz w:val="28"/>
+          <w:szCs w:val="28"/>
+        </w:rPr>
+        <w:t>req</w:t>
+      </w:r>
+      <w:r>
+        <w:rPr>
+          <w:sz w:val="28"/>
+          <w:szCs w:val="28"/>
+        </w:rPr>
+        <w:t xml:space="preserve">), </w:t>
+      </w:r>
+      <w:r>
+        <w:rPr>
+          <w:b/>
+          <w:bCs/>
+          <w:sz w:val="28"/>
+          <w:szCs w:val="28"/>
+        </w:rPr>
+        <w:t>al objeto de respuesta</w:t>
+      </w:r>
+      <w:r>
+        <w:rPr>
+          <w:sz w:val="28"/>
+          <w:szCs w:val="28"/>
+        </w:rPr>
+        <w:t xml:space="preserve"> (</w:t>
+      </w:r>
+      <w:r>
+        <w:rPr>
+          <w:b/>
+          <w:bCs/>
+          <w:sz w:val="28"/>
+          <w:szCs w:val="28"/>
+        </w:rPr>
+        <w:t>res</w:t>
+      </w:r>
+      <w:r>
+        <w:rPr>
+          <w:sz w:val="28"/>
+          <w:szCs w:val="28"/>
+        </w:rPr>
+        <w:t xml:space="preserve">) </w:t>
+      </w:r>
+      <w:r>
+        <w:rPr>
+          <w:b/>
+          <w:bCs/>
+          <w:sz w:val="28"/>
+          <w:szCs w:val="28"/>
+        </w:rPr>
+        <w:t>y a la siguiente función en el ciclo de solicitud-respuesta de la aplicación</w:t>
+      </w:r>
+      <w:r>
+        <w:rPr>
+          <w:sz w:val="28"/>
+          <w:szCs w:val="28"/>
+        </w:rPr>
+        <w:t xml:space="preserve"> (</w:t>
+      </w:r>
+      <w:r>
+        <w:rPr>
+          <w:b/>
+          <w:bCs/>
+          <w:sz w:val="28"/>
+          <w:szCs w:val="28"/>
+        </w:rPr>
+        <w:t>next</w:t>
+      </w:r>
+      <w:r>
+        <w:rPr>
+          <w:sz w:val="28"/>
+          <w:szCs w:val="28"/>
+        </w:rPr>
+        <w:t>)</w:t>
+      </w:r>
+      <w:r>
+        <w:rPr>
+          <w:sz w:val="28"/>
+          <w:szCs w:val="28"/>
+        </w:rPr>
+        <w:t xml:space="preserve">. La siguiente función es una función en el enrutador </w:t>
+      </w:r>
+      <w:r>
+        <w:rPr>
+          <w:b/>
+          <w:bCs/>
+          <w:sz w:val="28"/>
+          <w:szCs w:val="28"/>
+        </w:rPr>
+        <w:t>Express</w:t>
+      </w:r>
+      <w:r>
+        <w:rPr>
+          <w:sz w:val="28"/>
+          <w:szCs w:val="28"/>
+        </w:rPr>
+        <w:t xml:space="preserve"> que, cuando se invoca, ejecuta el middleware que sucede al middleware actual</w:t>
+      </w:r>
+      <w:r>
+        <w:rPr>
+          <w:sz w:val="28"/>
+          <w:szCs w:val="28"/>
+        </w:rPr>
+        <w:t xml:space="preserve"> (ejecución secuencial)</w:t>
+      </w:r>
+      <w:r>
+        <w:rPr>
+          <w:sz w:val="28"/>
+          <w:szCs w:val="28"/>
+        </w:rPr>
+        <w:t>.</w:t>
+      </w:r>
+    </w:p>
+    <w:p>
+      <w:pPr>
+        <w:rPr>
+          <w:sz w:val="28"/>
+          <w:szCs w:val="28"/>
+        </w:rPr>
+      </w:pPr>
+      <w:r>
+        <w:rPr>
+          <w:sz w:val="28"/>
+          <w:szCs w:val="28"/>
+        </w:rPr>
+        <w:t>Las funciones de middleware pueden realizar las siguientes tareas:</w:t>
       </w:r>
     </w:p>
     <w:p>
@@ -10097,7 +10866,7 @@
         <w:pStyle w:val="Prrafodelista"/>
         <w:numPr>
           <w:ilvl w:val="0"/>
-          <w:numId w:val="16"/>
+          <w:numId w:val="15"/>
         </w:numPr>
         <w:rPr>
           <w:sz w:val="28"/>
@@ -10109,7 +10878,7 @@
           <w:sz w:val="28"/>
           <w:szCs w:val="28"/>
         </w:rPr>
-        <w:t>Ruta para la que se aplica la función de middleware.</w:t>
+        <w:t xml:space="preserve">Ejecutar cualquier código. </w:t>
       </w:r>
     </w:p>
     <w:p>
@@ -10117,7 +10886,7 @@
         <w:pStyle w:val="Prrafodelista"/>
         <w:numPr>
           <w:ilvl w:val="0"/>
-          <w:numId w:val="16"/>
+          <w:numId w:val="15"/>
         </w:numPr>
         <w:rPr>
           <w:sz w:val="28"/>
@@ -10129,7 +10898,7 @@
           <w:sz w:val="28"/>
           <w:szCs w:val="28"/>
         </w:rPr>
-        <w:t>La función de callback.</w:t>
+        <w:t xml:space="preserve">Realice cambios en los objetos de solicitud y respuesta. </w:t>
       </w:r>
     </w:p>
     <w:p>
@@ -10137,7 +10906,7 @@
         <w:pStyle w:val="Prrafodelista"/>
         <w:numPr>
           <w:ilvl w:val="0"/>
-          <w:numId w:val="16"/>
+          <w:numId w:val="15"/>
         </w:numPr>
         <w:rPr>
           <w:sz w:val="28"/>
@@ -10149,49 +10918,7 @@
           <w:sz w:val="28"/>
           <w:szCs w:val="28"/>
         </w:rPr>
-        <w:t>Argumento de callback que llamará a</w:t>
-      </w:r>
-      <w:r>
-        <w:rPr>
-          <w:sz w:val="28"/>
-          <w:szCs w:val="28"/>
-        </w:rPr>
-        <w:t>l</w:t>
-      </w:r>
-      <w:r>
-        <w:rPr>
-          <w:sz w:val="28"/>
-          <w:szCs w:val="28"/>
-        </w:rPr>
-        <w:t xml:space="preserve"> siguiente m</w:t>
-      </w:r>
-      <w:r>
-        <w:rPr>
-          <w:sz w:val="28"/>
-          <w:szCs w:val="28"/>
-        </w:rPr>
-        <w:t>iddleware para ser ejecutado</w:t>
-      </w:r>
-      <w:r>
-        <w:rPr>
-          <w:sz w:val="28"/>
-          <w:szCs w:val="28"/>
-        </w:rPr>
-        <w:t>, llamado "</w:t>
-      </w:r>
-      <w:r>
-        <w:rPr>
-          <w:sz w:val="28"/>
-          <w:szCs w:val="28"/>
-        </w:rPr>
-        <w:t>next</w:t>
-      </w:r>
-      <w:r>
-        <w:rPr>
-          <w:sz w:val="28"/>
-          <w:szCs w:val="28"/>
-        </w:rPr>
-        <w:t>" por convención.</w:t>
+        <w:t xml:space="preserve">Terminar el ciclo de solicitud-respuesta. </w:t>
       </w:r>
     </w:p>
     <w:p>
@@ -10199,7 +10926,7 @@
         <w:pStyle w:val="Prrafodelista"/>
         <w:numPr>
           <w:ilvl w:val="0"/>
-          <w:numId w:val="16"/>
+          <w:numId w:val="15"/>
         </w:numPr>
         <w:rPr>
           <w:sz w:val="28"/>
@@ -10211,164 +10938,26 @@
           <w:sz w:val="28"/>
           <w:szCs w:val="28"/>
         </w:rPr>
-        <w:t>Argumento de respuesta HTTP a la función de middleware, llamado "res" por convención.</w:t>
-      </w:r>
-    </w:p>
-    <w:p>
-      <w:pPr>
-        <w:pStyle w:val="Prrafodelista"/>
-        <w:numPr>
-          <w:ilvl w:val="0"/>
-          <w:numId w:val="16"/>
-        </w:numPr>
-        <w:rPr>
-          <w:sz w:val="28"/>
-          <w:szCs w:val="28"/>
-        </w:rPr>
-      </w:pPr>
-      <w:r>
-        <w:rPr>
-          <w:sz w:val="28"/>
-          <w:szCs w:val="28"/>
-        </w:rPr>
-        <w:t>Argumento de solicitud HTTP para la función de middleware, llamado "req" por convención.</w:t>
-      </w:r>
-    </w:p>
-    <w:p>
-      <w:pPr>
-        <w:rPr>
-          <w:sz w:val="28"/>
-          <w:szCs w:val="28"/>
-        </w:rPr>
-      </w:pPr>
-      <w:r>
-        <w:rPr>
-          <w:sz w:val="28"/>
-          <w:szCs w:val="28"/>
-        </w:rPr>
-        <w:t xml:space="preserve">A partir de </w:t>
-      </w:r>
-      <w:r>
-        <w:rPr>
-          <w:b/>
-          <w:bCs/>
-          <w:sz w:val="28"/>
-          <w:szCs w:val="28"/>
-        </w:rPr>
-        <w:t>Express 5</w:t>
-      </w:r>
-      <w:r>
-        <w:rPr>
-          <w:sz w:val="28"/>
-          <w:szCs w:val="28"/>
-        </w:rPr>
-        <w:t xml:space="preserve">, las funciones de middleware que devuelven una </w:t>
-      </w:r>
-      <w:r>
-        <w:rPr>
-          <w:b/>
-          <w:bCs/>
-          <w:sz w:val="28"/>
-          <w:szCs w:val="28"/>
-        </w:rPr>
-        <w:t>Promesa</w:t>
-      </w:r>
-      <w:r>
-        <w:rPr>
-          <w:sz w:val="28"/>
-          <w:szCs w:val="28"/>
-        </w:rPr>
-        <w:t xml:space="preserve"> llamarán a </w:t>
-      </w:r>
-      <w:r>
-        <w:rPr>
-          <w:b/>
-          <w:bCs/>
-          <w:sz w:val="28"/>
-          <w:szCs w:val="28"/>
-        </w:rPr>
-        <w:t>next(value)</w:t>
-      </w:r>
-      <w:r>
-        <w:rPr>
-          <w:sz w:val="28"/>
-          <w:szCs w:val="28"/>
-        </w:rPr>
-        <w:t xml:space="preserve"> cuando rechacen o arrojen un error. </w:t>
-      </w:r>
-      <w:r>
-        <w:rPr>
-          <w:b/>
-          <w:bCs/>
-          <w:sz w:val="28"/>
-          <w:szCs w:val="28"/>
-        </w:rPr>
-        <w:t>next</w:t>
-      </w:r>
-      <w:r>
-        <w:rPr>
-          <w:sz w:val="28"/>
-          <w:szCs w:val="28"/>
-        </w:rPr>
-        <w:t xml:space="preserve"> será llamado con el valor rechazado o con el </w:t>
-      </w:r>
-      <w:r>
-        <w:rPr>
-          <w:b/>
-          <w:bCs/>
-          <w:sz w:val="28"/>
-          <w:szCs w:val="28"/>
-        </w:rPr>
-        <w:t>Error</w:t>
-      </w:r>
-      <w:r>
-        <w:rPr>
-          <w:sz w:val="28"/>
-          <w:szCs w:val="28"/>
-        </w:rPr>
-        <w:t xml:space="preserve"> arrojado.</w:t>
-      </w:r>
-    </w:p>
-    <w:p>
-      <w:pPr>
-        <w:pStyle w:val="Ttulo1"/>
-        <w:jc w:val="center"/>
-        <w:rPr>
-          <w:sz w:val="28"/>
-          <w:szCs w:val="28"/>
-        </w:rPr>
-      </w:pPr>
-      <w:bookmarkStart w:id="34" w:name="_Toc101638232"/>
-      <w:r>
-        <w:rPr>
-          <w:b/>
-          <w:bCs/>
-          <w:color w:val="auto"/>
-          <w:sz w:val="96"/>
-          <w:szCs w:val="96"/>
-        </w:rPr>
-        <w:t>Middleware para HttpErrors</w:t>
-      </w:r>
-      <w:bookmarkEnd w:id="34"/>
-    </w:p>
-    <w:p>
-      <w:pPr>
-        <w:rPr>
-          <w:sz w:val="28"/>
-          <w:szCs w:val="28"/>
-        </w:rPr>
-      </w:pPr>
-      <w:r>
-        <w:rPr>
-          <w:sz w:val="28"/>
-          <w:szCs w:val="28"/>
-        </w:rPr>
-        <w:t>Este middleware nos permite detectar errores en nuestra petición y poder así devolverlo a nuestro cliente.</w:t>
-      </w:r>
-    </w:p>
-    <w:p>
-      <w:pPr>
-        <w:jc w:val="center"/>
+        <w:t>Llame al siguiente middleware de la pila.</w:t>
+      </w:r>
+    </w:p>
+    <w:p>
+      <w:pPr>
+        <w:rPr>
+          <w:sz w:val="28"/>
+          <w:szCs w:val="28"/>
+        </w:rPr>
+      </w:pPr>
+      <w:r>
+        <w:rPr>
+          <w:sz w:val="28"/>
+          <w:szCs w:val="28"/>
+        </w:rPr>
+        <w:t>La siguiente figura muestra los elementos de una llamada de función de middleware:</w:t>
+      </w:r>
+    </w:p>
+    <w:p>
+      <w:pPr>
         <w:rPr>
           <w:sz w:val="28"/>
           <w:szCs w:val="28"/>
@@ -10382,10 +10971,10 @@
         </w:rPr>
         <w:lastRenderedPageBreak/>
         <w:drawing>
-          <wp:inline distT="0" distB="0" distL="0" distR="0" wp14:anchorId="049A2EAF" wp14:editId="774B654B">
-            <wp:extent cx="6249272" cy="4429743"/>
+          <wp:inline distT="0" distB="0" distL="0" distR="0" wp14:anchorId="7391734E" wp14:editId="1BEE5A52">
+            <wp:extent cx="9126224" cy="2867425"/>
             <wp:effectExtent l="0" t="0" r="0" b="9525"/>
-            <wp:docPr id="25" name="Imagen 25"/>
+            <wp:docPr id="33" name="Imagen 33"/>
             <wp:cNvGraphicFramePr>
               <a:graphicFrameLocks xmlns:a="http://schemas.openxmlformats.org/drawingml/2006/main" noChangeAspect="1"/>
             </wp:cNvGraphicFramePr>
@@ -10393,11 +10982,11 @@
               <a:graphicData uri="http://schemas.openxmlformats.org/drawingml/2006/picture">
                 <pic:pic xmlns:pic="http://schemas.openxmlformats.org/drawingml/2006/picture">
                   <pic:nvPicPr>
-                    <pic:cNvPr id="25" name="Imagen 25"/>
+                    <pic:cNvPr id="33" name="Imagen 33"/>
                     <pic:cNvPicPr/>
                   </pic:nvPicPr>
                   <pic:blipFill>
-                    <a:blip r:embed="rId33">
+                    <a:blip r:embed="rId39">
                       <a:extLst>
                         <a:ext uri="{28A0092B-C50C-407E-A947-70E740481C1C}">
                           <a14:useLocalDpi xmlns:a14="http://schemas.microsoft.com/office/drawing/2010/main" val="0"/>
@@ -10411,7 +11000,7 @@
                   <pic:spPr>
                     <a:xfrm>
                       <a:off x="0" y="0"/>
-                      <a:ext cx="6249272" cy="4429743"/>
+                      <a:ext cx="9126224" cy="2867425"/>
                     </a:xfrm>
                     <a:prstGeom prst="rect">
                       <a:avLst/>
@@ -10426,6 +11015,431 @@
     </w:p>
     <w:p>
       <w:pPr>
+        <w:rPr>
+          <w:sz w:val="28"/>
+          <w:szCs w:val="28"/>
+        </w:rPr>
+      </w:pPr>
+      <w:r>
+        <w:rPr>
+          <w:sz w:val="28"/>
+          <w:szCs w:val="28"/>
+        </w:rPr>
+        <w:t xml:space="preserve">A partir de </w:t>
+      </w:r>
+      <w:r>
+        <w:rPr>
+          <w:b/>
+          <w:bCs/>
+          <w:sz w:val="28"/>
+          <w:szCs w:val="28"/>
+        </w:rPr>
+        <w:t>Express 5</w:t>
+      </w:r>
+      <w:r>
+        <w:rPr>
+          <w:sz w:val="28"/>
+          <w:szCs w:val="28"/>
+        </w:rPr>
+        <w:t xml:space="preserve">, las funciones de middleware que devuelven una </w:t>
+      </w:r>
+      <w:r>
+        <w:rPr>
+          <w:b/>
+          <w:bCs/>
+          <w:sz w:val="28"/>
+          <w:szCs w:val="28"/>
+        </w:rPr>
+        <w:t>Promesa</w:t>
+      </w:r>
+      <w:r>
+        <w:rPr>
+          <w:sz w:val="28"/>
+          <w:szCs w:val="28"/>
+        </w:rPr>
+        <w:t xml:space="preserve"> llamarán a </w:t>
+      </w:r>
+      <w:r>
+        <w:rPr>
+          <w:b/>
+          <w:bCs/>
+          <w:sz w:val="28"/>
+          <w:szCs w:val="28"/>
+        </w:rPr>
+        <w:t>next(value)</w:t>
+      </w:r>
+      <w:r>
+        <w:rPr>
+          <w:sz w:val="28"/>
+          <w:szCs w:val="28"/>
+        </w:rPr>
+        <w:t xml:space="preserve"> cuando rechacen o arrojen un error. </w:t>
+      </w:r>
+      <w:r>
+        <w:rPr>
+          <w:b/>
+          <w:bCs/>
+          <w:sz w:val="28"/>
+          <w:szCs w:val="28"/>
+        </w:rPr>
+        <w:t>next</w:t>
+      </w:r>
+      <w:r>
+        <w:rPr>
+          <w:sz w:val="28"/>
+          <w:szCs w:val="28"/>
+        </w:rPr>
+        <w:t xml:space="preserve"> será llamado con el valor rechazado o con el </w:t>
+      </w:r>
+      <w:r>
+        <w:rPr>
+          <w:b/>
+          <w:bCs/>
+          <w:sz w:val="28"/>
+          <w:szCs w:val="28"/>
+        </w:rPr>
+        <w:t>Error</w:t>
+      </w:r>
+      <w:r>
+        <w:rPr>
+          <w:sz w:val="28"/>
+          <w:szCs w:val="28"/>
+        </w:rPr>
+        <w:t xml:space="preserve"> arrojado.</w:t>
+      </w:r>
+    </w:p>
+    <w:p>
+      <w:pPr>
+        <w:rPr>
+          <w:sz w:val="28"/>
+          <w:szCs w:val="28"/>
+        </w:rPr>
+      </w:pPr>
+      <w:r>
+        <w:rPr>
+          <w:sz w:val="28"/>
+          <w:szCs w:val="28"/>
+        </w:rPr>
+        <w:t>Un middleware puede ser utilizado para algo en especifico o de forma global.</w:t>
+      </w:r>
+    </w:p>
+    <w:p>
+      <w:pPr>
+        <w:pStyle w:val="Ttulo2"/>
+        <w:rPr>
+          <w:b/>
+          <w:bCs/>
+          <w:color w:val="auto"/>
+          <w:sz w:val="40"/>
+          <w:szCs w:val="40"/>
+        </w:rPr>
+      </w:pPr>
+      <w:r>
+        <w:rPr>
+          <w:b/>
+          <w:bCs/>
+          <w:color w:val="auto"/>
+          <w:sz w:val="40"/>
+          <w:szCs w:val="40"/>
+        </w:rPr>
+        <w:t xml:space="preserve">Caso de usos </w:t>
+      </w:r>
+      <w:r>
+        <w:rPr>
+          <w:b/>
+          <w:bCs/>
+          <w:color w:val="auto"/>
+          <w:sz w:val="40"/>
+          <w:szCs w:val="40"/>
+        </w:rPr>
+        <w:t>del middleware</w:t>
+      </w:r>
+    </w:p>
+    <w:p>
+      <w:pPr>
+        <w:pStyle w:val="Prrafodelista"/>
+        <w:numPr>
+          <w:ilvl w:val="0"/>
+          <w:numId w:val="22"/>
+        </w:numPr>
+        <w:rPr>
+          <w:sz w:val="28"/>
+          <w:szCs w:val="28"/>
+        </w:rPr>
+      </w:pPr>
+      <w:r>
+        <w:rPr>
+          <w:sz w:val="28"/>
+          <w:szCs w:val="28"/>
+        </w:rPr>
+        <w:t>Funcionan como pipes, es decir, se ejecutan de forma secuencia, uno puede llamar a otro.</w:t>
+      </w:r>
+    </w:p>
+    <w:p>
+      <w:pPr>
+        <w:pStyle w:val="Prrafodelista"/>
+        <w:numPr>
+          <w:ilvl w:val="0"/>
+          <w:numId w:val="22"/>
+        </w:numPr>
+        <w:rPr>
+          <w:sz w:val="28"/>
+          <w:szCs w:val="28"/>
+        </w:rPr>
+      </w:pPr>
+      <w:r>
+        <w:rPr>
+          <w:sz w:val="28"/>
+          <w:szCs w:val="28"/>
+        </w:rPr>
+        <w:t>Validar</w:t>
+      </w:r>
+      <w:r>
+        <w:rPr>
+          <w:sz w:val="28"/>
+          <w:szCs w:val="28"/>
+        </w:rPr>
+        <w:t xml:space="preserve"> datos.</w:t>
+      </w:r>
+    </w:p>
+    <w:p>
+      <w:pPr>
+        <w:pStyle w:val="Prrafodelista"/>
+        <w:numPr>
+          <w:ilvl w:val="0"/>
+          <w:numId w:val="22"/>
+        </w:numPr>
+        <w:rPr>
+          <w:sz w:val="28"/>
+          <w:szCs w:val="28"/>
+        </w:rPr>
+      </w:pPr>
+      <w:r>
+        <w:rPr>
+          <w:sz w:val="28"/>
+          <w:szCs w:val="28"/>
+        </w:rPr>
+        <w:t>Capturar errores.</w:t>
+      </w:r>
+    </w:p>
+    <w:p>
+      <w:pPr>
+        <w:pStyle w:val="Prrafodelista"/>
+        <w:numPr>
+          <w:ilvl w:val="0"/>
+          <w:numId w:val="22"/>
+        </w:numPr>
+        <w:rPr>
+          <w:sz w:val="28"/>
+          <w:szCs w:val="28"/>
+        </w:rPr>
+      </w:pPr>
+      <w:r>
+        <w:rPr>
+          <w:sz w:val="28"/>
+          <w:szCs w:val="28"/>
+        </w:rPr>
+        <w:t>Validar permisos.</w:t>
+      </w:r>
+    </w:p>
+    <w:p>
+      <w:pPr>
+        <w:pStyle w:val="Prrafodelista"/>
+        <w:numPr>
+          <w:ilvl w:val="0"/>
+          <w:numId w:val="22"/>
+        </w:numPr>
+        <w:rPr>
+          <w:sz w:val="28"/>
+          <w:szCs w:val="28"/>
+        </w:rPr>
+      </w:pPr>
+      <w:r>
+        <w:rPr>
+          <w:sz w:val="28"/>
+          <w:szCs w:val="28"/>
+        </w:rPr>
+        <w:t>Controlar accesos.</w:t>
+      </w:r>
+    </w:p>
+    <w:p>
+      <w:pPr>
+        <w:pStyle w:val="Ttulo2"/>
+        <w:rPr>
+          <w:b/>
+          <w:bCs/>
+          <w:color w:val="auto"/>
+          <w:sz w:val="40"/>
+          <w:szCs w:val="40"/>
+        </w:rPr>
+      </w:pPr>
+      <w:r>
+        <w:rPr>
+          <w:b/>
+          <w:bCs/>
+          <w:color w:val="auto"/>
+          <w:sz w:val="40"/>
+          <w:szCs w:val="40"/>
+        </w:rPr>
+        <w:lastRenderedPageBreak/>
+        <w:t>Estructura de un middleware</w:t>
+      </w:r>
+    </w:p>
+    <w:p>
+      <w:pPr>
+        <w:rPr>
+          <w:sz w:val="28"/>
+          <w:szCs w:val="28"/>
+        </w:rPr>
+      </w:pPr>
+      <w:r>
+        <w:rPr>
+          <w:noProof/>
+          <w:sz w:val="28"/>
+          <w:szCs w:val="28"/>
+        </w:rPr>
+        <w:drawing>
+          <wp:inline distT="0" distB="0" distL="0" distR="0" wp14:anchorId="5E9C83C8" wp14:editId="6047CF6E">
+            <wp:extent cx="3876675" cy="2249802"/>
+            <wp:effectExtent l="0" t="0" r="0" b="0"/>
+            <wp:docPr id="34" name="Imagen 34"/>
+            <wp:cNvGraphicFramePr>
+              <a:graphicFrameLocks xmlns:a="http://schemas.openxmlformats.org/drawingml/2006/main" noChangeAspect="1"/>
+            </wp:cNvGraphicFramePr>
+            <a:graphic xmlns:a="http://schemas.openxmlformats.org/drawingml/2006/main">
+              <a:graphicData uri="http://schemas.openxmlformats.org/drawingml/2006/picture">
+                <pic:pic xmlns:pic="http://schemas.openxmlformats.org/drawingml/2006/picture">
+                  <pic:nvPicPr>
+                    <pic:cNvPr id="34" name="Imagen 34"/>
+                    <pic:cNvPicPr/>
+                  </pic:nvPicPr>
+                  <pic:blipFill>
+                    <a:blip r:embed="rId40">
+                      <a:extLst>
+                        <a:ext uri="{28A0092B-C50C-407E-A947-70E740481C1C}">
+                          <a14:useLocalDpi xmlns:a14="http://schemas.microsoft.com/office/drawing/2010/main" val="0"/>
+                        </a:ext>
+                      </a:extLst>
+                    </a:blip>
+                    <a:stretch>
+                      <a:fillRect/>
+                    </a:stretch>
+                  </pic:blipFill>
+                  <pic:spPr>
+                    <a:xfrm>
+                      <a:off x="0" y="0"/>
+                      <a:ext cx="3894008" cy="2259861"/>
+                    </a:xfrm>
+                    <a:prstGeom prst="rect">
+                      <a:avLst/>
+                    </a:prstGeom>
+                  </pic:spPr>
+                </pic:pic>
+              </a:graphicData>
+            </a:graphic>
+          </wp:inline>
+        </w:drawing>
+      </w:r>
+    </w:p>
+    <w:p>
+      <w:pPr>
+        <w:pStyle w:val="Ttulo1"/>
+        <w:jc w:val="center"/>
+        <w:rPr>
+          <w:b/>
+          <w:bCs/>
+          <w:color w:val="auto"/>
+          <w:sz w:val="96"/>
+          <w:szCs w:val="96"/>
+        </w:rPr>
+      </w:pPr>
+      <w:bookmarkStart w:id="34" w:name="_Toc101638232"/>
+      <w:r>
+        <w:rPr>
+          <w:b/>
+          <w:bCs/>
+          <w:color w:val="auto"/>
+          <w:sz w:val="96"/>
+          <w:szCs w:val="96"/>
+        </w:rPr>
+        <w:t>Middleware para HttpErrors</w:t>
+      </w:r>
+      <w:bookmarkEnd w:id="34"/>
+    </w:p>
+    <w:p>
+      <w:pPr>
+        <w:rPr>
+          <w:sz w:val="28"/>
+          <w:szCs w:val="28"/>
+        </w:rPr>
+      </w:pPr>
+      <w:r>
+        <w:rPr>
+          <w:sz w:val="28"/>
+          <w:szCs w:val="28"/>
+        </w:rPr>
+        <w:t>Este middleware nos permite detectar errores en nuestra petición y poder así devolverlo a nuestro cliente.</w:t>
+      </w:r>
+    </w:p>
+    <w:p>
+      <w:pPr>
+        <w:jc w:val="center"/>
+        <w:rPr>
+          <w:sz w:val="28"/>
+          <w:szCs w:val="28"/>
+        </w:rPr>
+      </w:pPr>
+      <w:r>
+        <w:rPr>
+          <w:noProof/>
+          <w:sz w:val="28"/>
+          <w:szCs w:val="28"/>
+        </w:rPr>
+        <w:drawing>
+          <wp:inline distT="0" distB="0" distL="0" distR="0" wp14:anchorId="049A2EAF" wp14:editId="0C239A58">
+            <wp:extent cx="3086100" cy="2187556"/>
+            <wp:effectExtent l="0" t="0" r="0" b="3810"/>
+            <wp:docPr id="25" name="Imagen 25"/>
+            <wp:cNvGraphicFramePr>
+              <a:graphicFrameLocks xmlns:a="http://schemas.openxmlformats.org/drawingml/2006/main" noChangeAspect="1"/>
+            </wp:cNvGraphicFramePr>
+            <a:graphic xmlns:a="http://schemas.openxmlformats.org/drawingml/2006/main">
+              <a:graphicData uri="http://schemas.openxmlformats.org/drawingml/2006/picture">
+                <pic:pic xmlns:pic="http://schemas.openxmlformats.org/drawingml/2006/picture">
+                  <pic:nvPicPr>
+                    <pic:cNvPr id="25" name="Imagen 25"/>
+                    <pic:cNvPicPr/>
+                  </pic:nvPicPr>
+                  <pic:blipFill>
+                    <a:blip r:embed="rId41">
+                      <a:extLst>
+                        <a:ext uri="{28A0092B-C50C-407E-A947-70E740481C1C}">
+                          <a14:useLocalDpi xmlns:a14="http://schemas.microsoft.com/office/drawing/2010/main" val="0"/>
+                        </a:ext>
+                      </a:extLst>
+                    </a:blip>
+                    <a:stretch>
+                      <a:fillRect/>
+                    </a:stretch>
+                  </pic:blipFill>
+                  <pic:spPr>
+                    <a:xfrm>
+                      <a:off x="0" y="0"/>
+                      <a:ext cx="3108732" cy="2203599"/>
+                    </a:xfrm>
+                    <a:prstGeom prst="rect">
+                      <a:avLst/>
+                    </a:prstGeom>
+                  </pic:spPr>
+                </pic:pic>
+              </a:graphicData>
+            </a:graphic>
+          </wp:inline>
+        </w:drawing>
+      </w:r>
+    </w:p>
+    <w:p>
+      <w:pPr>
         <w:pStyle w:val="Prrafodelista"/>
         <w:numPr>
           <w:ilvl w:val="0"/>
@@ -10527,7 +11541,16 @@
           <w:sz w:val="28"/>
           <w:szCs w:val="28"/>
         </w:rPr>
-        <w:t xml:space="preserve"> las router</w:t>
+        <w:t xml:space="preserve"> las </w:t>
+      </w:r>
+      <w:r>
+        <w:rPr>
+          <w:b/>
+          <w:bCs/>
+          <w:sz w:val="28"/>
+          <w:szCs w:val="28"/>
+        </w:rPr>
+        <w:t>router</w:t>
       </w:r>
       <w:r>
         <w:rPr>
@@ -10568,6 +11591,7 @@
           <w:sz w:val="28"/>
           <w:szCs w:val="28"/>
         </w:rPr>
+        <w:lastRenderedPageBreak/>
         <w:t xml:space="preserve">Algo muy importante es ver el </w:t>
       </w:r>
       <w:r>
@@ -10627,6 +11651,7 @@
     <w:p>
       <w:pPr>
         <w:pStyle w:val="Prrafodelista"/>
+        <w:ind w:firstLine="348"/>
         <w:rPr>
           <w:b/>
           <w:bCs/>
@@ -10647,6 +11672,7 @@
     <w:p>
       <w:pPr>
         <w:pStyle w:val="Prrafodelista"/>
+        <w:ind w:left="1416"/>
         <w:rPr>
           <w:sz w:val="28"/>
           <w:szCs w:val="28"/>
@@ -10658,10 +11684,9 @@
           <w:sz w:val="28"/>
           <w:szCs w:val="28"/>
         </w:rPr>
-        <w:lastRenderedPageBreak/>
         <w:drawing>
-          <wp:inline distT="0" distB="0" distL="0" distR="0" wp14:anchorId="7BD9F3B7" wp14:editId="6BEC57C0">
-            <wp:extent cx="5506218" cy="3143689"/>
+          <wp:inline distT="0" distB="0" distL="0" distR="0" wp14:anchorId="7BD9F3B7" wp14:editId="3A6BBFEA">
+            <wp:extent cx="4003963" cy="2286000"/>
             <wp:effectExtent l="0" t="0" r="0" b="0"/>
             <wp:docPr id="26" name="Imagen 26"/>
             <wp:cNvGraphicFramePr>
@@ -10675,7 +11700,7 @@
                     <pic:cNvPicPr/>
                   </pic:nvPicPr>
                   <pic:blipFill>
-                    <a:blip r:embed="rId34">
+                    <a:blip r:embed="rId42">
                       <a:extLst>
                         <a:ext uri="{28A0092B-C50C-407E-A947-70E740481C1C}">
                           <a14:useLocalDpi xmlns:a14="http://schemas.microsoft.com/office/drawing/2010/main" val="0"/>
@@ -10689,7 +11714,7 @@
                   <pic:spPr>
                     <a:xfrm>
                       <a:off x="0" y="0"/>
-                      <a:ext cx="5506218" cy="3143689"/>
+                      <a:ext cx="4013065" cy="2291196"/>
                     </a:xfrm>
                     <a:prstGeom prst="rect">
                       <a:avLst/>
@@ -10869,7 +11894,7 @@
           <w:szCs w:val="28"/>
         </w:rPr>
       </w:pPr>
-      <w:hyperlink r:id="rId35" w:history="1">
+      <w:hyperlink r:id="rId43" w:history="1">
         <w:r>
           <w:rPr>
             <w:rStyle w:val="Hipervnculo"/>
@@ -10933,7 +11958,7 @@
           <w:szCs w:val="28"/>
         </w:rPr>
       </w:pPr>
-      <w:hyperlink r:id="rId36" w:history="1">
+      <w:hyperlink r:id="rId44" w:history="1">
         <w:r>
           <w:rPr>
             <w:rStyle w:val="Hipervnculo"/>
@@ -11005,7 +12030,6 @@
           <w:sz w:val="28"/>
           <w:szCs w:val="28"/>
         </w:rPr>
-        <w:lastRenderedPageBreak/>
         <w:t xml:space="preserve">Se pueden encontrar como </w:t>
       </w:r>
       <w:r>
@@ -11138,6 +12162,7 @@
           <w:sz w:val="96"/>
           <w:szCs w:val="96"/>
         </w:rPr>
+        <w:lastRenderedPageBreak/>
         <w:t>Middlewares populares en Express.js</w:t>
       </w:r>
       <w:bookmarkEnd w:id="37"/>
@@ -11183,7 +12208,7 @@
           <w:szCs w:val="28"/>
         </w:rPr>
       </w:pPr>
-      <w:hyperlink r:id="rId37" w:history="1">
+      <w:hyperlink r:id="rId45" w:history="1">
         <w:r>
           <w:rPr>
             <w:rStyle w:val="Hipervnculo"/>
@@ -11241,7 +12266,7 @@
           <w:szCs w:val="28"/>
         </w:rPr>
       </w:pPr>
-      <w:hyperlink r:id="rId38" w:history="1">
+      <w:hyperlink r:id="rId46" w:history="1">
         <w:r>
           <w:rPr>
             <w:rStyle w:val="Hipervnculo"/>
@@ -11278,14 +12303,30 @@
           <w:szCs w:val="28"/>
         </w:rPr>
       </w:pPr>
-      <w:hyperlink r:id="rId39" w:history="1">
+      <w:hyperlink r:id="rId47" w:history="1">
         <w:r>
           <w:rPr>
             <w:rStyle w:val="Hipervnculo"/>
             <w:sz w:val="28"/>
             <w:szCs w:val="28"/>
           </w:rPr>
-          <w:t>Helmet</w:t>
+          <w:t>Helm</w:t>
+        </w:r>
+        <w:r>
+          <w:rPr>
+            <w:rStyle w:val="Hipervnculo"/>
+            <w:sz w:val="28"/>
+            <w:szCs w:val="28"/>
+          </w:rPr>
+          <w:t>e</w:t>
+        </w:r>
+        <w:r>
+          <w:rPr>
+            <w:rStyle w:val="Hipervnculo"/>
+            <w:sz w:val="28"/>
+            <w:szCs w:val="28"/>
+          </w:rPr>
+          <w:t>t</w:t>
         </w:r>
       </w:hyperlink>
       <w:r>
@@ -11322,7 +12363,7 @@
           <w:szCs w:val="28"/>
         </w:rPr>
       </w:pPr>
-      <w:hyperlink r:id="rId40" w:history="1">
+      <w:hyperlink r:id="rId48" w:history="1">
         <w:r>
           <w:rPr>
             <w:rStyle w:val="Hipervnculo"/>
@@ -11359,7 +12400,7 @@
           <w:szCs w:val="28"/>
         </w:rPr>
       </w:pPr>
-      <w:hyperlink r:id="rId41" w:history="1">
+      <w:hyperlink r:id="rId49" w:history="1">
         <w:r>
           <w:rPr>
             <w:rStyle w:val="Hipervnculo"/>
@@ -11426,7 +12467,7 @@
           <w:szCs w:val="28"/>
         </w:rPr>
       </w:pPr>
-      <w:hyperlink r:id="rId42" w:history="1">
+      <w:hyperlink r:id="rId50" w:history="1">
         <w:r>
           <w:rPr>
             <w:rStyle w:val="Hipervnculo"/>
@@ -11479,7 +12520,7 @@
         </w:rPr>
         <w:t xml:space="preserve"> de express </w:t>
       </w:r>
-      <w:hyperlink r:id="rId43" w:history="1">
+      <w:hyperlink r:id="rId51" w:history="1">
         <w:r>
           <w:rPr>
             <w:rStyle w:val="Hipervnculo"/>
@@ -11539,6 +12580,11 @@
     </w:p>
     <w:p>
       <w:pPr>
+        <w:pStyle w:val="Prrafodelista"/>
+        <w:numPr>
+          <w:ilvl w:val="0"/>
+          <w:numId w:val="23"/>
+        </w:numPr>
         <w:rPr>
           <w:sz w:val="28"/>
           <w:szCs w:val="28"/>
@@ -11570,6 +12616,167 @@
     </w:p>
     <w:p>
       <w:pPr>
+        <w:pStyle w:val="Prrafodelista"/>
+        <w:numPr>
+          <w:ilvl w:val="0"/>
+          <w:numId w:val="23"/>
+        </w:numPr>
+        <w:rPr>
+          <w:sz w:val="28"/>
+          <w:szCs w:val="28"/>
+        </w:rPr>
+      </w:pPr>
+      <w:r>
+        <w:rPr>
+          <w:b/>
+          <w:bCs/>
+          <w:sz w:val="28"/>
+          <w:szCs w:val="28"/>
+        </w:rPr>
+        <w:t>Https</w:t>
+      </w:r>
+      <w:r>
+        <w:rPr>
+          <w:sz w:val="28"/>
+          <w:szCs w:val="28"/>
+        </w:rPr>
+        <w:t xml:space="preserve">: </w:t>
+      </w:r>
+      <w:r>
+        <w:rPr>
+          <w:sz w:val="28"/>
+          <w:szCs w:val="28"/>
+        </w:rPr>
+        <w:t>Nuestra</w:t>
+      </w:r>
+      <w:r>
+        <w:rPr>
+          <w:sz w:val="28"/>
+          <w:szCs w:val="28"/>
+        </w:rPr>
+        <w:t xml:space="preserve"> API </w:t>
+      </w:r>
+      <w:r>
+        <w:rPr>
+          <w:sz w:val="28"/>
+          <w:szCs w:val="28"/>
+        </w:rPr>
+        <w:t>debe correr</w:t>
+      </w:r>
+      <w:r>
+        <w:rPr>
+          <w:sz w:val="28"/>
+          <w:szCs w:val="28"/>
+        </w:rPr>
+        <w:t xml:space="preserve"> sobre servidor de HTTPS</w:t>
+      </w:r>
+      <w:r>
+        <w:rPr>
+          <w:sz w:val="28"/>
+          <w:szCs w:val="28"/>
+        </w:rPr>
+        <w:t>.</w:t>
+      </w:r>
+    </w:p>
+    <w:p>
+      <w:pPr>
+        <w:pStyle w:val="Prrafodelista"/>
+        <w:numPr>
+          <w:ilvl w:val="0"/>
+          <w:numId w:val="23"/>
+        </w:numPr>
+        <w:rPr>
+          <w:sz w:val="28"/>
+          <w:szCs w:val="28"/>
+        </w:rPr>
+      </w:pPr>
+      <w:r>
+        <w:rPr>
+          <w:b/>
+          <w:bCs/>
+          <w:sz w:val="28"/>
+          <w:szCs w:val="28"/>
+        </w:rPr>
+        <w:t>Procesos de Build</w:t>
+      </w:r>
+      <w:r>
+        <w:rPr>
+          <w:sz w:val="28"/>
+          <w:szCs w:val="28"/>
+        </w:rPr>
+        <w:t xml:space="preserve">: </w:t>
+      </w:r>
+      <w:r>
+        <w:rPr>
+          <w:sz w:val="28"/>
+          <w:szCs w:val="28"/>
+        </w:rPr>
+        <w:t>Esto s</w:t>
+      </w:r>
+      <w:r>
+        <w:rPr>
+          <w:sz w:val="28"/>
+          <w:szCs w:val="28"/>
+        </w:rPr>
+        <w:t xml:space="preserve">e ve en procesos que </w:t>
+      </w:r>
+      <w:r>
+        <w:rPr>
+          <w:sz w:val="28"/>
+          <w:szCs w:val="28"/>
+        </w:rPr>
+        <w:t>compilan o transpilan</w:t>
+      </w:r>
+      <w:r>
+        <w:rPr>
+          <w:sz w:val="28"/>
+          <w:szCs w:val="28"/>
+        </w:rPr>
+        <w:t xml:space="preserve"> </w:t>
+      </w:r>
+      <w:r>
+        <w:rPr>
+          <w:sz w:val="28"/>
+          <w:szCs w:val="28"/>
+        </w:rPr>
+        <w:t>código</w:t>
+      </w:r>
+      <w:r>
+        <w:rPr>
+          <w:sz w:val="28"/>
+          <w:szCs w:val="28"/>
+        </w:rPr>
+        <w:t>, por ej:</w:t>
+      </w:r>
+      <w:r>
+        <w:rPr>
+          <w:sz w:val="28"/>
+          <w:szCs w:val="28"/>
+        </w:rPr>
+        <w:t xml:space="preserve"> TypeScript</w:t>
+      </w:r>
+      <w:r>
+        <w:rPr>
+          <w:sz w:val="28"/>
+          <w:szCs w:val="28"/>
+        </w:rPr>
+        <w:t>, Sass</w:t>
+      </w:r>
+      <w:r>
+        <w:rPr>
+          <w:sz w:val="28"/>
+          <w:szCs w:val="28"/>
+        </w:rPr>
+        <w:t xml:space="preserve">, </w:t>
+      </w:r>
+    </w:p>
+    <w:p>
+      <w:pPr>
+        <w:pStyle w:val="Prrafodelista"/>
+        <w:numPr>
+          <w:ilvl w:val="0"/>
+          <w:numId w:val="23"/>
+        </w:numPr>
         <w:rPr>
           <w:sz w:val="28"/>
           <w:szCs w:val="28"/>
@@ -11583,42 +12790,73 @@
           <w:szCs w:val="28"/>
         </w:rPr>
         <w:lastRenderedPageBreak/>
-        <w:t>Https</w:t>
-      </w:r>
-      <w:r>
-        <w:rPr>
-          <w:sz w:val="28"/>
-          <w:szCs w:val="28"/>
-        </w:rPr>
-        <w:t xml:space="preserve">: </w:t>
-      </w:r>
-      <w:r>
-        <w:rPr>
-          <w:sz w:val="28"/>
-          <w:szCs w:val="28"/>
-        </w:rPr>
-        <w:t>Nuestra</w:t>
-      </w:r>
-      <w:r>
-        <w:rPr>
-          <w:sz w:val="28"/>
-          <w:szCs w:val="28"/>
-        </w:rPr>
-        <w:t xml:space="preserve"> API </w:t>
-      </w:r>
-      <w:r>
-        <w:rPr>
-          <w:sz w:val="28"/>
-          <w:szCs w:val="28"/>
-        </w:rPr>
-        <w:t>debe correr</w:t>
-      </w:r>
-      <w:r>
-        <w:rPr>
-          <w:sz w:val="28"/>
-          <w:szCs w:val="28"/>
-        </w:rPr>
-        <w:t xml:space="preserve"> sobre servidor de HTTPS</w:t>
+        <w:t>Remover logs</w:t>
+      </w:r>
+      <w:r>
+        <w:rPr>
+          <w:sz w:val="28"/>
+          <w:szCs w:val="28"/>
+        </w:rPr>
+        <w:t>: No es bueno tener logs, a veces esto tiene demoras</w:t>
+      </w:r>
+      <w:r>
+        <w:rPr>
+          <w:sz w:val="28"/>
+          <w:szCs w:val="28"/>
+        </w:rPr>
+        <w:t xml:space="preserve"> como sucede en python</w:t>
+      </w:r>
+      <w:r>
+        <w:rPr>
+          <w:sz w:val="28"/>
+          <w:szCs w:val="28"/>
+        </w:rPr>
+        <w:t>, existen mejores formas para capturar logs.</w:t>
+      </w:r>
+    </w:p>
+    <w:p>
+      <w:pPr>
+        <w:pStyle w:val="Prrafodelista"/>
+        <w:numPr>
+          <w:ilvl w:val="0"/>
+          <w:numId w:val="23"/>
+        </w:numPr>
+        <w:rPr>
+          <w:sz w:val="28"/>
+          <w:szCs w:val="28"/>
+        </w:rPr>
+      </w:pPr>
+      <w:r>
+        <w:rPr>
+          <w:b/>
+          <w:bCs/>
+          <w:sz w:val="28"/>
+          <w:szCs w:val="28"/>
+        </w:rPr>
+        <w:t>Seguridad (Helmet)</w:t>
+      </w:r>
+      <w:r>
+        <w:rPr>
+          <w:sz w:val="28"/>
+          <w:szCs w:val="28"/>
+        </w:rPr>
+        <w:t xml:space="preserve">: Muy importante la seguridad y para esto se recomienda </w:t>
+      </w:r>
+      <w:r>
+        <w:rPr>
+          <w:b/>
+          <w:bCs/>
+          <w:sz w:val="28"/>
+          <w:szCs w:val="28"/>
+        </w:rPr>
+        <w:t>Helmet</w:t>
+      </w:r>
+      <w:r>
+        <w:rPr>
+          <w:sz w:val="28"/>
+          <w:szCs w:val="28"/>
+        </w:rPr>
+        <w:t xml:space="preserve"> que es una colección de Middleware que colocan capas de seguridad a la aplicación</w:t>
       </w:r>
       <w:r>
         <w:rPr>
@@ -11630,167 +12868,31 @@
     </w:p>
     <w:p>
       <w:pPr>
-        <w:rPr>
-          <w:sz w:val="28"/>
-          <w:szCs w:val="28"/>
-        </w:rPr>
-      </w:pPr>
-      <w:r>
-        <w:rPr>
-          <w:b/>
-          <w:bCs/>
-          <w:sz w:val="28"/>
-          <w:szCs w:val="28"/>
-        </w:rPr>
-        <w:t>Procesos de Build</w:t>
-      </w:r>
-      <w:r>
-        <w:rPr>
-          <w:sz w:val="28"/>
-          <w:szCs w:val="28"/>
-        </w:rPr>
-        <w:t xml:space="preserve">: </w:t>
-      </w:r>
-      <w:r>
-        <w:rPr>
-          <w:sz w:val="28"/>
-          <w:szCs w:val="28"/>
-        </w:rPr>
-        <w:t>Esto s</w:t>
-      </w:r>
-      <w:r>
-        <w:rPr>
-          <w:sz w:val="28"/>
-          <w:szCs w:val="28"/>
-        </w:rPr>
-        <w:t xml:space="preserve">e ve en procesos que </w:t>
-      </w:r>
-      <w:r>
-        <w:rPr>
-          <w:sz w:val="28"/>
-          <w:szCs w:val="28"/>
-        </w:rPr>
-        <w:t>compilan o transpilan</w:t>
-      </w:r>
-      <w:r>
-        <w:rPr>
-          <w:sz w:val="28"/>
-          <w:szCs w:val="28"/>
-        </w:rPr>
-        <w:t xml:space="preserve"> </w:t>
-      </w:r>
-      <w:r>
-        <w:rPr>
-          <w:sz w:val="28"/>
-          <w:szCs w:val="28"/>
-        </w:rPr>
-        <w:t>código</w:t>
-      </w:r>
-      <w:r>
-        <w:rPr>
-          <w:sz w:val="28"/>
-          <w:szCs w:val="28"/>
-        </w:rPr>
-        <w:t>, por ej:</w:t>
-      </w:r>
-      <w:r>
-        <w:rPr>
-          <w:sz w:val="28"/>
-          <w:szCs w:val="28"/>
-        </w:rPr>
-        <w:t xml:space="preserve"> TypeScript</w:t>
-      </w:r>
-      <w:r>
-        <w:rPr>
-          <w:sz w:val="28"/>
-          <w:szCs w:val="28"/>
-        </w:rPr>
-        <w:t>, Sass</w:t>
-      </w:r>
-      <w:r>
-        <w:rPr>
-          <w:sz w:val="28"/>
-          <w:szCs w:val="28"/>
-        </w:rPr>
-        <w:t xml:space="preserve">, </w:t>
-      </w:r>
-    </w:p>
-    <w:p>
-      <w:pPr>
-        <w:rPr>
-          <w:sz w:val="28"/>
-          <w:szCs w:val="28"/>
-        </w:rPr>
-      </w:pPr>
-      <w:r>
-        <w:rPr>
-          <w:b/>
-          <w:bCs/>
-          <w:sz w:val="28"/>
-          <w:szCs w:val="28"/>
-        </w:rPr>
-        <w:t>Remover logs</w:t>
-      </w:r>
-      <w:r>
-        <w:rPr>
-          <w:sz w:val="28"/>
-          <w:szCs w:val="28"/>
-        </w:rPr>
-        <w:t>: No es bueno tener logs, a veces esto tiene demoras</w:t>
-      </w:r>
-      <w:r>
-        <w:rPr>
-          <w:sz w:val="28"/>
-          <w:szCs w:val="28"/>
-        </w:rPr>
-        <w:t xml:space="preserve"> como sucede en python</w:t>
-      </w:r>
-      <w:r>
-        <w:rPr>
-          <w:sz w:val="28"/>
-          <w:szCs w:val="28"/>
-        </w:rPr>
-        <w:t>, existen mejores formas para capturar logs.</w:t>
-      </w:r>
-    </w:p>
-    <w:p>
-      <w:pPr>
-        <w:rPr>
-          <w:sz w:val="28"/>
-          <w:szCs w:val="28"/>
-        </w:rPr>
-      </w:pPr>
-      <w:r>
-        <w:rPr>
-          <w:b/>
-          <w:bCs/>
-          <w:sz w:val="28"/>
-          <w:szCs w:val="28"/>
-        </w:rPr>
-        <w:t>Seguridad (Helmet)</w:t>
-      </w:r>
-      <w:r>
-        <w:rPr>
-          <w:sz w:val="28"/>
-          <w:szCs w:val="28"/>
-        </w:rPr>
-        <w:t xml:space="preserve">: Muy importante la seguridad y para esto se recomienda </w:t>
-      </w:r>
-      <w:r>
-        <w:rPr>
-          <w:b/>
-          <w:bCs/>
-          <w:sz w:val="28"/>
-          <w:szCs w:val="28"/>
-        </w:rPr>
-        <w:t>Helmet</w:t>
-      </w:r>
-      <w:r>
-        <w:rPr>
-          <w:sz w:val="28"/>
-          <w:szCs w:val="28"/>
-        </w:rPr>
-        <w:t xml:space="preserve"> que es una colección de Middleware que colocan capas de seguridad a la aplicación</w:t>
+        <w:pStyle w:val="Prrafodelista"/>
+        <w:numPr>
+          <w:ilvl w:val="0"/>
+          <w:numId w:val="23"/>
+        </w:numPr>
+        <w:rPr>
+          <w:sz w:val="28"/>
+          <w:szCs w:val="28"/>
+        </w:rPr>
+      </w:pPr>
+      <w:r>
+        <w:rPr>
+          <w:b/>
+          <w:bCs/>
+          <w:sz w:val="28"/>
+          <w:szCs w:val="28"/>
+        </w:rPr>
+        <w:t>Testing</w:t>
+      </w:r>
+      <w:r>
+        <w:rPr>
+          <w:sz w:val="28"/>
+          <w:szCs w:val="28"/>
+        </w:rPr>
+        <w:t>: Correr pruebas unitarias o de integración antes de salir de producción</w:t>
       </w:r>
       <w:r>
         <w:rPr>
@@ -11802,33 +12904,314 @@
     </w:p>
     <w:p>
       <w:pPr>
-        <w:rPr>
-          <w:sz w:val="28"/>
-          <w:szCs w:val="28"/>
-        </w:rPr>
-      </w:pPr>
-      <w:r>
-        <w:rPr>
-          <w:b/>
-          <w:bCs/>
-          <w:sz w:val="28"/>
-          <w:szCs w:val="28"/>
-        </w:rPr>
-        <w:t>Testing</w:t>
-      </w:r>
-      <w:r>
-        <w:rPr>
-          <w:sz w:val="28"/>
-          <w:szCs w:val="28"/>
-        </w:rPr>
-        <w:t>: Correr pruebas unitarias o de integración antes de salir de producción</w:t>
-      </w:r>
-      <w:r>
-        <w:rPr>
-          <w:sz w:val="28"/>
-          <w:szCs w:val="28"/>
-        </w:rPr>
-        <w:t>.</w:t>
+        <w:pStyle w:val="Ttulo1"/>
+        <w:jc w:val="center"/>
+        <w:rPr>
+          <w:sz w:val="28"/>
+          <w:szCs w:val="28"/>
+        </w:rPr>
+      </w:pPr>
+      <w:r>
+        <w:rPr>
+          <w:b/>
+          <w:bCs/>
+          <w:color w:val="auto"/>
+          <w:sz w:val="96"/>
+          <w:szCs w:val="96"/>
+        </w:rPr>
+        <w:t>cors</w:t>
+      </w:r>
+    </w:p>
+    <w:p>
+      <w:pPr>
+        <w:rPr>
+          <w:sz w:val="28"/>
+          <w:szCs w:val="28"/>
+        </w:rPr>
+      </w:pPr>
+      <w:r>
+        <w:rPr>
+          <w:b/>
+          <w:bCs/>
+          <w:sz w:val="28"/>
+          <w:szCs w:val="28"/>
+        </w:rPr>
+        <w:t>C</w:t>
+      </w:r>
+      <w:r>
+        <w:rPr>
+          <w:sz w:val="28"/>
+          <w:szCs w:val="28"/>
+        </w:rPr>
+        <w:t xml:space="preserve">ross </w:t>
+      </w:r>
+      <w:r>
+        <w:rPr>
+          <w:b/>
+          <w:bCs/>
+          <w:sz w:val="28"/>
+          <w:szCs w:val="28"/>
+        </w:rPr>
+        <w:t>O</w:t>
+      </w:r>
+      <w:r>
+        <w:rPr>
+          <w:sz w:val="28"/>
+          <w:szCs w:val="28"/>
+        </w:rPr>
+        <w:t xml:space="preserve">rigin </w:t>
+      </w:r>
+      <w:r>
+        <w:rPr>
+          <w:b/>
+          <w:bCs/>
+          <w:sz w:val="28"/>
+          <w:szCs w:val="28"/>
+        </w:rPr>
+        <w:t>R</w:t>
+      </w:r>
+      <w:r>
+        <w:rPr>
+          <w:sz w:val="28"/>
+          <w:szCs w:val="28"/>
+        </w:rPr>
+        <w:t>equest</w:t>
+      </w:r>
+      <w:r>
+        <w:rPr>
+          <w:b/>
+          <w:bCs/>
+          <w:sz w:val="28"/>
+          <w:szCs w:val="28"/>
+        </w:rPr>
+        <w:t>s</w:t>
+      </w:r>
+      <w:r>
+        <w:rPr>
+          <w:sz w:val="28"/>
+          <w:szCs w:val="28"/>
+        </w:rPr>
+        <w:t xml:space="preserve"> en sus siglas en inglés, en simples palabras esto permite que un server sólo acepte peticiones desde su mismo origen.</w:t>
+      </w:r>
+    </w:p>
+    <w:p>
+      <w:pPr>
+        <w:rPr>
+          <w:sz w:val="28"/>
+          <w:szCs w:val="28"/>
+        </w:rPr>
+      </w:pPr>
+      <w:r>
+        <w:rPr>
+          <w:sz w:val="28"/>
+          <w:szCs w:val="28"/>
+        </w:rPr>
+        <w:t>Explicación</w:t>
+      </w:r>
+    </w:p>
+    <w:p>
+      <w:pPr>
+        <w:pStyle w:val="Ttulo2"/>
+        <w:rPr>
+          <w:b/>
+          <w:bCs/>
+          <w:color w:val="auto"/>
+          <w:sz w:val="40"/>
+          <w:szCs w:val="40"/>
+        </w:rPr>
+      </w:pPr>
+      <w:r>
+        <w:rPr>
+          <w:b/>
+          <w:bCs/>
+          <w:color w:val="auto"/>
+          <w:sz w:val="40"/>
+          <w:szCs w:val="40"/>
+        </w:rPr>
+        <w:t>Mismo origen</w:t>
+      </w:r>
+    </w:p>
+    <w:p>
+      <w:pPr>
+        <w:rPr>
+          <w:sz w:val="28"/>
+          <w:szCs w:val="28"/>
+        </w:rPr>
+      </w:pPr>
+      <w:r>
+        <w:rPr>
+          <w:sz w:val="28"/>
+          <w:szCs w:val="28"/>
+        </w:rPr>
+        <w:t>Sí la petición sale desde el mismo origen, el backend acepta la petición.</w:t>
+      </w:r>
+    </w:p>
+    <w:p>
+      <w:pPr>
+        <w:pStyle w:val="Prrafodelista"/>
+        <w:rPr>
+          <w:sz w:val="28"/>
+          <w:szCs w:val="28"/>
+        </w:rPr>
+      </w:pPr>
+      <w:r>
+        <w:rPr>
+          <w:noProof/>
+          <w:sz w:val="28"/>
+          <w:szCs w:val="28"/>
+        </w:rPr>
+        <w:drawing>
+          <wp:inline distT="0" distB="0" distL="0" distR="0" wp14:anchorId="0431EFCC" wp14:editId="7ED28226">
+            <wp:extent cx="1808737" cy="2266950"/>
+            <wp:effectExtent l="0" t="0" r="1270" b="0"/>
+            <wp:docPr id="35" name="Imagen 35"/>
+            <wp:cNvGraphicFramePr>
+              <a:graphicFrameLocks xmlns:a="http://schemas.openxmlformats.org/drawingml/2006/main" noChangeAspect="1"/>
+            </wp:cNvGraphicFramePr>
+            <a:graphic xmlns:a="http://schemas.openxmlformats.org/drawingml/2006/main">
+              <a:graphicData uri="http://schemas.openxmlformats.org/drawingml/2006/picture">
+                <pic:pic xmlns:pic="http://schemas.openxmlformats.org/drawingml/2006/picture">
+                  <pic:nvPicPr>
+                    <pic:cNvPr id="35" name="Imagen 35"/>
+                    <pic:cNvPicPr/>
+                  </pic:nvPicPr>
+                  <pic:blipFill>
+                    <a:blip r:embed="rId52">
+                      <a:extLst>
+                        <a:ext uri="{28A0092B-C50C-407E-A947-70E740481C1C}">
+                          <a14:useLocalDpi xmlns:a14="http://schemas.microsoft.com/office/drawing/2010/main" val="0"/>
+                        </a:ext>
+                      </a:extLst>
+                    </a:blip>
+                    <a:stretch>
+                      <a:fillRect/>
+                    </a:stretch>
+                  </pic:blipFill>
+                  <pic:spPr>
+                    <a:xfrm>
+                      <a:off x="0" y="0"/>
+                      <a:ext cx="1815462" cy="2275379"/>
+                    </a:xfrm>
+                    <a:prstGeom prst="rect">
+                      <a:avLst/>
+                    </a:prstGeom>
+                  </pic:spPr>
+                </pic:pic>
+              </a:graphicData>
+            </a:graphic>
+          </wp:inline>
+        </w:drawing>
+      </w:r>
+    </w:p>
+    <w:p>
+      <w:pPr>
+        <w:pStyle w:val="Ttulo2"/>
+        <w:rPr>
+          <w:b/>
+          <w:bCs/>
+          <w:color w:val="auto"/>
+          <w:sz w:val="40"/>
+          <w:szCs w:val="40"/>
+        </w:rPr>
+      </w:pPr>
+      <w:r>
+        <w:rPr>
+          <w:b/>
+          <w:bCs/>
+          <w:color w:val="auto"/>
+          <w:sz w:val="40"/>
+          <w:szCs w:val="40"/>
+        </w:rPr>
+        <w:lastRenderedPageBreak/>
+        <w:t xml:space="preserve">Diferentes </w:t>
+      </w:r>
+      <w:r>
+        <w:rPr>
+          <w:b/>
+          <w:bCs/>
+          <w:color w:val="auto"/>
+          <w:sz w:val="40"/>
+          <w:szCs w:val="40"/>
+        </w:rPr>
+        <w:t>orígenes</w:t>
+      </w:r>
+    </w:p>
+    <w:p>
+      <w:pPr>
+        <w:rPr>
+          <w:sz w:val="28"/>
+          <w:szCs w:val="28"/>
+        </w:rPr>
+      </w:pPr>
+      <w:r>
+        <w:rPr>
+          <w:sz w:val="28"/>
+          <w:szCs w:val="28"/>
+        </w:rPr>
+        <w:t xml:space="preserve">Sí las peticiones son de diferentes </w:t>
+      </w:r>
+      <w:r>
+        <w:rPr>
+          <w:sz w:val="28"/>
+          <w:szCs w:val="28"/>
+        </w:rPr>
+        <w:t>orígenes, el backend por defecto los va a cancelar, es decir, va a rechazar el request.</w:t>
+      </w:r>
+    </w:p>
+    <w:p>
+      <w:pPr>
+        <w:rPr>
+          <w:sz w:val="28"/>
+          <w:szCs w:val="28"/>
+        </w:rPr>
+      </w:pPr>
+      <w:r>
+        <w:rPr>
+          <w:noProof/>
+          <w:sz w:val="28"/>
+          <w:szCs w:val="28"/>
+        </w:rPr>
+        <w:drawing>
+          <wp:inline distT="0" distB="0" distL="0" distR="0" wp14:anchorId="48C61AD1" wp14:editId="09F1B76F">
+            <wp:extent cx="3314700" cy="2079605"/>
+            <wp:effectExtent l="0" t="0" r="0" b="0"/>
+            <wp:docPr id="36" name="Imagen 36"/>
+            <wp:cNvGraphicFramePr>
+              <a:graphicFrameLocks xmlns:a="http://schemas.openxmlformats.org/drawingml/2006/main" noChangeAspect="1"/>
+            </wp:cNvGraphicFramePr>
+            <a:graphic xmlns:a="http://schemas.openxmlformats.org/drawingml/2006/main">
+              <a:graphicData uri="http://schemas.openxmlformats.org/drawingml/2006/picture">
+                <pic:pic xmlns:pic="http://schemas.openxmlformats.org/drawingml/2006/picture">
+                  <pic:nvPicPr>
+                    <pic:cNvPr id="36" name="Imagen 36"/>
+                    <pic:cNvPicPr/>
+                  </pic:nvPicPr>
+                  <pic:blipFill>
+                    <a:blip r:embed="rId53">
+                      <a:extLst>
+                        <a:ext uri="{28A0092B-C50C-407E-A947-70E740481C1C}">
+                          <a14:useLocalDpi xmlns:a14="http://schemas.microsoft.com/office/drawing/2010/main" val="0"/>
+                        </a:ext>
+                      </a:extLst>
+                    </a:blip>
+                    <a:stretch>
+                      <a:fillRect/>
+                    </a:stretch>
+                  </pic:blipFill>
+                  <pic:spPr>
+                    <a:xfrm>
+                      <a:off x="0" y="0"/>
+                      <a:ext cx="3317210" cy="2081179"/>
+                    </a:xfrm>
+                    <a:prstGeom prst="rect">
+                      <a:avLst/>
+                    </a:prstGeom>
+                  </pic:spPr>
+                </pic:pic>
+              </a:graphicData>
+            </a:graphic>
+          </wp:inline>
+        </w:drawing>
       </w:r>
     </w:p>
     <w:sectPr>
@@ -11842,7 +13225,7 @@
 </file>
 
 <file path=word/numbering.xml><?xml version="1.0" encoding="utf-8"?>
-<w:numbering xmlns:wpc="http://schemas.microsoft.com/office/word/2010/wordprocessingCanvas" xmlns:cx="http://schemas.microsoft.com/office/drawing/2014/chartex" xmlns:cx1="http://schemas.microsoft.com/office/drawing/2015/9/8/chartex" xmlns:cx2="http://schemas.microsoft.com/office/drawing/2015/10/21/chartex" xmlns:cx3="http://schemas.microsoft.com/office/drawing/2016/5/9/chartex" xmlns:cx4="http://schemas.microsoft.com/office/drawing/2016/5/10/chartex" xmlns:cx5="http://schemas.microsoft.com/office/drawing/2016/5/11/chartex" xmlns:cx6="http://schemas.microsoft.com/office/drawing/2016/5/12/chartex" xmlns:cx7="http://schemas.microsoft.com/office/drawing/2016/5/13/chartex" xmlns:cx8="http://schemas.microsoft.com/office/drawing/2016/5/14/chartex" xmlns:mc="http://schemas.openxmlformats.org/markup-compatibility/2006" xmlns:aink="http://schemas.microsoft.com/office/drawing/2016/ink" xmlns:am3d="http://schemas.microsoft.com/office/drawing/2017/model3d" xmlns:o="urn:schemas-microsoft-com:office:office" xmlns:r="http://schemas.openxmlformats.org/officeDocument/2006/relationships" xmlns:m="http://schemas.openxmlformats.org/officeDocument/2006/math" xmlns:v="urn:schemas-microsoft-com:vml" xmlns:wp14="http://schemas.microsoft.com/office/word/2010/wordprocessingDrawing" xmlns:wp="http://schemas.openxmlformats.org/drawingml/2006/wordprocessingDrawing" xmlns:w10="urn:schemas-microsoft-com:office:word" xmlns:w="http://schemas.openxmlformats.org/wordprocessingml/2006/main" xmlns:w14="http://schemas.microsoft.com/office/word/2010/wordml" xmlns:w15="http://schemas.microsoft.com/office/word/2012/wordml" xmlns:w16cex="http://schemas.microsoft.com/office/word/2018/wordml/cex" xmlns:w16cid="http://schemas.microsoft.com/office/word/2016/wordml/cid" xmlns:w16="http://schemas.microsoft.com/office/word/2018/wordml" xmlns:w16sdtdh="http://schemas.microsoft.com/office/word/2020/wordml/sdtdatahash" xmlns:w16se="http://schemas.microsoft.com/office/word/2015/wordml/symex" xmlns:wpg="http://schemas.microsoft.com/office/word/2010/wordprocessingGroup" xmlns:wpi="http://schemas.microsoft.com/office/word/2010/wordprocessingInk" xmlns:wne="http://schemas.microsoft.com/office/word/2006/wordml" xmlns:wps="http://schemas.microsoft.com/office/word/2010/wordprocessingShape" mc:Ignorable="w14 w15 w16se w16cid w16 w16cex w16sdtdh wp14">
+<w:numbering xmlns:wpc="http://schemas.microsoft.com/office/word/2010/wordprocessingCanvas" xmlns:cx="http://schemas.microsoft.com/office/drawing/2014/chartex" xmlns:cx1="http://schemas.microsoft.com/office/drawing/2015/9/8/chartex" xmlns:cx2="http://schemas.microsoft.com/office/drawing/2015/10/21/chartex" xmlns:cx3="http://schemas.microsoft.com/office/drawing/2016/5/9/chartex" xmlns:cx4="http://schemas.microsoft.com/office/drawing/2016/5/10/chartex" xmlns:cx5="http://schemas.microsoft.com/office/drawing/2016/5/11/chartex" xmlns:cx6="http://schemas.microsoft.com/office/drawing/2016/5/12/chartex" xmlns:cx7="http://schemas.microsoft.com/office/drawing/2016/5/13/chartex" xmlns:cx8="http://schemas.microsoft.com/office/drawing/2016/5/14/chartex" xmlns:mc="http://schemas.openxmlformats.org/markup-compatibility/2006" xmlns:aink="http://schemas.microsoft.com/office/drawing/2016/ink" xmlns:am3d="http://schemas.microsoft.com/office/drawing/2017/model3d" xmlns:o="urn:schemas-microsoft-com:office:office" xmlns:oel="http://schemas.microsoft.com/office/2019/extlst" xmlns:r="http://schemas.openxmlformats.org/officeDocument/2006/relationships" xmlns:m="http://schemas.openxmlformats.org/officeDocument/2006/math" xmlns:v="urn:schemas-microsoft-com:vml" xmlns:wp14="http://schemas.microsoft.com/office/word/2010/wordprocessingDrawing" xmlns:wp="http://schemas.openxmlformats.org/drawingml/2006/wordprocessingDrawing" xmlns:w10="urn:schemas-microsoft-com:office:word" xmlns:w="http://schemas.openxmlformats.org/wordprocessingml/2006/main" xmlns:w14="http://schemas.microsoft.com/office/word/2010/wordml" xmlns:w15="http://schemas.microsoft.com/office/word/2012/wordml" xmlns:w16cex="http://schemas.microsoft.com/office/word/2018/wordml/cex" xmlns:w16cid="http://schemas.microsoft.com/office/word/2016/wordml/cid" xmlns:w16="http://schemas.microsoft.com/office/word/2018/wordml" xmlns:w16sdtdh="http://schemas.microsoft.com/office/word/2020/wordml/sdtdatahash" xmlns:w16se="http://schemas.microsoft.com/office/word/2015/wordml/symex" xmlns:wpg="http://schemas.microsoft.com/office/word/2010/wordprocessingGroup" xmlns:wpi="http://schemas.microsoft.com/office/word/2010/wordprocessingInk" xmlns:wne="http://schemas.microsoft.com/office/word/2006/wordml" xmlns:wps="http://schemas.microsoft.com/office/word/2010/wordprocessingShape" mc:Ignorable="w14 w15 w16se w16cid w16 w16cex w16sdtdh wp14">
   <w:abstractNum w:abstractNumId="0" w15:restartNumberingAfterBreak="0">
     <w:nsid w:val="008B023A"/>
     <w:multiLevelType w:val="hybridMultilevel"/>
@@ -11957,6 +13340,92 @@
     </w:lvl>
   </w:abstractNum>
   <w:abstractNum w:abstractNumId="1" w15:restartNumberingAfterBreak="0">
+    <w:nsid w:val="043A438C"/>
+    <w:multiLevelType w:val="hybridMultilevel"/>
+    <w:tmpl w:val="2E76B892"/>
+    <w:lvl w:ilvl="0" w:tplc="2C0A000F">
+      <w:start w:val="1"/>
+      <w:numFmt w:val="decimal"/>
+      <w:lvlText w:val="%1."/>
+      <w:lvlJc w:val="left"/>
+      <w:pPr>
+        <w:ind w:left="720" w:hanging="360"/>
+      </w:pPr>
+    </w:lvl>
+    <w:lvl w:ilvl="1" w:tplc="2C0A0019" w:tentative="1">
+      <w:start w:val="1"/>
+      <w:numFmt w:val="lowerLetter"/>
+      <w:lvlText w:val="%2."/>
+      <w:lvlJc w:val="left"/>
+      <w:pPr>
+        <w:ind w:left="1440" w:hanging="360"/>
+      </w:pPr>
+    </w:lvl>
+    <w:lvl w:ilvl="2" w:tplc="2C0A001B" w:tentative="1">
+      <w:start w:val="1"/>
+      <w:numFmt w:val="lowerRoman"/>
+      <w:lvlText w:val="%3."/>
+      <w:lvlJc w:val="right"/>
+      <w:pPr>
+        <w:ind w:left="2160" w:hanging="180"/>
+      </w:pPr>
+    </w:lvl>
+    <w:lvl w:ilvl="3" w:tplc="2C0A000F" w:tentative="1">
+      <w:start w:val="1"/>
+      <w:numFmt w:val="decimal"/>
+      <w:lvlText w:val="%4."/>
+      <w:lvlJc w:val="left"/>
+      <w:pPr>
+        <w:ind w:left="2880" w:hanging="360"/>
+      </w:pPr>
+    </w:lvl>
+    <w:lvl w:ilvl="4" w:tplc="2C0A0019" w:tentative="1">
+      <w:start w:val="1"/>
+      <w:numFmt w:val="lowerLetter"/>
+      <w:lvlText w:val="%5."/>
+      <w:lvlJc w:val="left"/>
+      <w:pPr>
+        <w:ind w:left="3600" w:hanging="360"/>
+      </w:pPr>
+    </w:lvl>
+    <w:lvl w:ilvl="5" w:tplc="2C0A001B" w:tentative="1">
+      <w:start w:val="1"/>
+      <w:numFmt w:val="lowerRoman"/>
+      <w:lvlText w:val="%6."/>
+      <w:lvlJc w:val="right"/>
+      <w:pPr>
+        <w:ind w:left="4320" w:hanging="180"/>
+      </w:pPr>
+    </w:lvl>
+    <w:lvl w:ilvl="6" w:tplc="2C0A000F" w:tentative="1">
+      <w:start w:val="1"/>
+      <w:numFmt w:val="decimal"/>
+      <w:lvlText w:val="%7."/>
+      <w:lvlJc w:val="left"/>
+      <w:pPr>
+        <w:ind w:left="5040" w:hanging="360"/>
+      </w:pPr>
+    </w:lvl>
+    <w:lvl w:ilvl="7" w:tplc="2C0A0019" w:tentative="1">
+      <w:start w:val="1"/>
+      <w:numFmt w:val="lowerLetter"/>
+      <w:lvlText w:val="%8."/>
+      <w:lvlJc w:val="left"/>
+      <w:pPr>
+        <w:ind w:left="5760" w:hanging="360"/>
+      </w:pPr>
+    </w:lvl>
+    <w:lvl w:ilvl="8" w:tplc="2C0A001B" w:tentative="1">
+      <w:start w:val="1"/>
+      <w:numFmt w:val="lowerRoman"/>
+      <w:lvlText w:val="%9."/>
+      <w:lvlJc w:val="right"/>
+      <w:pPr>
+        <w:ind w:left="6480" w:hanging="180"/>
+      </w:pPr>
+    </w:lvl>
+  </w:abstractNum>
+  <w:abstractNum w:abstractNumId="2" w15:restartNumberingAfterBreak="0">
     <w:nsid w:val="08FA185C"/>
     <w:multiLevelType w:val="hybridMultilevel"/>
     <w:tmpl w:val="8CAE656C"/>
@@ -12042,7 +13511,7 @@
       </w:pPr>
     </w:lvl>
   </w:abstractNum>
-  <w:abstractNum w:abstractNumId="2" w15:restartNumberingAfterBreak="0">
+  <w:abstractNum w:abstractNumId="3" w15:restartNumberingAfterBreak="0">
     <w:nsid w:val="0EED5735"/>
     <w:multiLevelType w:val="hybridMultilevel"/>
     <w:tmpl w:val="C5281B64"/>
@@ -12155,7 +13624,7 @@
       </w:rPr>
     </w:lvl>
   </w:abstractNum>
-  <w:abstractNum w:abstractNumId="3" w15:restartNumberingAfterBreak="0">
+  <w:abstractNum w:abstractNumId="4" w15:restartNumberingAfterBreak="0">
     <w:nsid w:val="18F0710D"/>
     <w:multiLevelType w:val="hybridMultilevel"/>
     <w:tmpl w:val="BCF218AE"/>
@@ -12268,7 +13737,120 @@
       </w:rPr>
     </w:lvl>
   </w:abstractNum>
-  <w:abstractNum w:abstractNumId="4" w15:restartNumberingAfterBreak="0">
+  <w:abstractNum w:abstractNumId="5" w15:restartNumberingAfterBreak="0">
+    <w:nsid w:val="216F6197"/>
+    <w:multiLevelType w:val="hybridMultilevel"/>
+    <w:tmpl w:val="3230B9A2"/>
+    <w:lvl w:ilvl="0" w:tplc="2C0A0001">
+      <w:start w:val="1"/>
+      <w:numFmt w:val="bullet"/>
+      <w:lvlText w:val=""/>
+      <w:lvlJc w:val="left"/>
+      <w:pPr>
+        <w:ind w:left="720" w:hanging="360"/>
+      </w:pPr>
+      <w:rPr>
+        <w:rFonts w:ascii="Symbol" w:hAnsi="Symbol" w:hint="default"/>
+      </w:rPr>
+    </w:lvl>
+    <w:lvl w:ilvl="1" w:tplc="2C0A0003" w:tentative="1">
+      <w:start w:val="1"/>
+      <w:numFmt w:val="bullet"/>
+      <w:lvlText w:val="o"/>
+      <w:lvlJc w:val="left"/>
+      <w:pPr>
+        <w:ind w:left="1440" w:hanging="360"/>
+      </w:pPr>
+      <w:rPr>
+        <w:rFonts w:ascii="Courier New" w:hAnsi="Courier New" w:cs="Courier New" w:hint="default"/>
+      </w:rPr>
+    </w:lvl>
+    <w:lvl w:ilvl="2" w:tplc="2C0A0005" w:tentative="1">
+      <w:start w:val="1"/>
+      <w:numFmt w:val="bullet"/>
+      <w:lvlText w:val=""/>
+      <w:lvlJc w:val="left"/>
+      <w:pPr>
+        <w:ind w:left="2160" w:hanging="360"/>
+      </w:pPr>
+      <w:rPr>
+        <w:rFonts w:ascii="Wingdings" w:hAnsi="Wingdings" w:hint="default"/>
+      </w:rPr>
+    </w:lvl>
+    <w:lvl w:ilvl="3" w:tplc="2C0A0001" w:tentative="1">
+      <w:start w:val="1"/>
+      <w:numFmt w:val="bullet"/>
+      <w:lvlText w:val=""/>
+      <w:lvlJc w:val="left"/>
+      <w:pPr>
+        <w:ind w:left="2880" w:hanging="360"/>
+      </w:pPr>
+      <w:rPr>
+        <w:rFonts w:ascii="Symbol" w:hAnsi="Symbol" w:hint="default"/>
+      </w:rPr>
+    </w:lvl>
+    <w:lvl w:ilvl="4" w:tplc="2C0A0003" w:tentative="1">
+      <w:start w:val="1"/>
+      <w:numFmt w:val="bullet"/>
+      <w:lvlText w:val="o"/>
+      <w:lvlJc w:val="left"/>
+      <w:pPr>
+        <w:ind w:left="3600" w:hanging="360"/>
+      </w:pPr>
+      <w:rPr>
+        <w:rFonts w:ascii="Courier New" w:hAnsi="Courier New" w:cs="Courier New" w:hint="default"/>
+      </w:rPr>
+    </w:lvl>
+    <w:lvl w:ilvl="5" w:tplc="2C0A0005" w:tentative="1">
+      <w:start w:val="1"/>
+      <w:numFmt w:val="bullet"/>
+      <w:lvlText w:val=""/>
+      <w:lvlJc w:val="left"/>
+      <w:pPr>
+        <w:ind w:left="4320" w:hanging="360"/>
+      </w:pPr>
+      <w:rPr>
+        <w:rFonts w:ascii="Wingdings" w:hAnsi="Wingdings" w:hint="default"/>
+      </w:rPr>
+    </w:lvl>
+    <w:lvl w:ilvl="6" w:tplc="2C0A0001" w:tentative="1">
+      <w:start w:val="1"/>
+      <w:numFmt w:val="bullet"/>
+      <w:lvlText w:val=""/>
+      <w:lvlJc w:val="left"/>
+      <w:pPr>
+        <w:ind w:left="5040" w:hanging="360"/>
+      </w:pPr>
+      <w:rPr>
+        <w:rFonts w:ascii="Symbol" w:hAnsi="Symbol" w:hint="default"/>
+      </w:rPr>
+    </w:lvl>
+    <w:lvl w:ilvl="7" w:tplc="2C0A0003" w:tentative="1">
+      <w:start w:val="1"/>
+      <w:numFmt w:val="bullet"/>
+      <w:lvlText w:val="o"/>
+      <w:lvlJc w:val="left"/>
+      <w:pPr>
+        <w:ind w:left="5760" w:hanging="360"/>
+      </w:pPr>
+      <w:rPr>
+        <w:rFonts w:ascii="Courier New" w:hAnsi="Courier New" w:cs="Courier New" w:hint="default"/>
+      </w:rPr>
+    </w:lvl>
+    <w:lvl w:ilvl="8" w:tplc="2C0A0005" w:tentative="1">
+      <w:start w:val="1"/>
+      <w:numFmt w:val="bullet"/>
+      <w:lvlText w:val=""/>
+      <w:lvlJc w:val="left"/>
+      <w:pPr>
+        <w:ind w:left="6480" w:hanging="360"/>
+      </w:pPr>
+      <w:rPr>
+        <w:rFonts w:ascii="Wingdings" w:hAnsi="Wingdings" w:hint="default"/>
+      </w:rPr>
+    </w:lvl>
+  </w:abstractNum>
+  <w:abstractNum w:abstractNumId="6" w15:restartNumberingAfterBreak="0">
     <w:nsid w:val="2F22637E"/>
     <w:multiLevelType w:val="hybridMultilevel"/>
     <w:tmpl w:val="2B1AE936"/>
@@ -12381,7 +13963,7 @@
       </w:rPr>
     </w:lvl>
   </w:abstractNum>
-  <w:abstractNum w:abstractNumId="5" w15:restartNumberingAfterBreak="0">
+  <w:abstractNum w:abstractNumId="7" w15:restartNumberingAfterBreak="0">
     <w:nsid w:val="30241B08"/>
     <w:multiLevelType w:val="hybridMultilevel"/>
     <w:tmpl w:val="54B4D274"/>
@@ -12494,7 +14076,7 @@
       </w:rPr>
     </w:lvl>
   </w:abstractNum>
-  <w:abstractNum w:abstractNumId="6" w15:restartNumberingAfterBreak="0">
+  <w:abstractNum w:abstractNumId="8" w15:restartNumberingAfterBreak="0">
     <w:nsid w:val="321E6541"/>
     <w:multiLevelType w:val="hybridMultilevel"/>
     <w:tmpl w:val="99E20916"/>
@@ -12607,7 +14189,120 @@
       </w:rPr>
     </w:lvl>
   </w:abstractNum>
-  <w:abstractNum w:abstractNumId="7" w15:restartNumberingAfterBreak="0">
+  <w:abstractNum w:abstractNumId="9" w15:restartNumberingAfterBreak="0">
+    <w:nsid w:val="32E6500A"/>
+    <w:multiLevelType w:val="hybridMultilevel"/>
+    <w:tmpl w:val="C0E6F34C"/>
+    <w:lvl w:ilvl="0" w:tplc="2C0A0001">
+      <w:start w:val="1"/>
+      <w:numFmt w:val="bullet"/>
+      <w:lvlText w:val=""/>
+      <w:lvlJc w:val="left"/>
+      <w:pPr>
+        <w:ind w:left="720" w:hanging="360"/>
+      </w:pPr>
+      <w:rPr>
+        <w:rFonts w:ascii="Symbol" w:hAnsi="Symbol" w:hint="default"/>
+      </w:rPr>
+    </w:lvl>
+    <w:lvl w:ilvl="1" w:tplc="2C0A0003" w:tentative="1">
+      <w:start w:val="1"/>
+      <w:numFmt w:val="bullet"/>
+      <w:lvlText w:val="o"/>
+      <w:lvlJc w:val="left"/>
+      <w:pPr>
+        <w:ind w:left="1440" w:hanging="360"/>
+      </w:pPr>
+      <w:rPr>
+        <w:rFonts w:ascii="Courier New" w:hAnsi="Courier New" w:cs="Courier New" w:hint="default"/>
+      </w:rPr>
+    </w:lvl>
+    <w:lvl w:ilvl="2" w:tplc="2C0A0005" w:tentative="1">
+      <w:start w:val="1"/>
+      <w:numFmt w:val="bullet"/>
+      <w:lvlText w:val=""/>
+      <w:lvlJc w:val="left"/>
+      <w:pPr>
+        <w:ind w:left="2160" w:hanging="360"/>
+      </w:pPr>
+      <w:rPr>
+        <w:rFonts w:ascii="Wingdings" w:hAnsi="Wingdings" w:hint="default"/>
+      </w:rPr>
+    </w:lvl>
+    <w:lvl w:ilvl="3" w:tplc="2C0A0001" w:tentative="1">
+      <w:start w:val="1"/>
+      <w:numFmt w:val="bullet"/>
+      <w:lvlText w:val=""/>
+      <w:lvlJc w:val="left"/>
+      <w:pPr>
+        <w:ind w:left="2880" w:hanging="360"/>
+      </w:pPr>
+      <w:rPr>
+        <w:rFonts w:ascii="Symbol" w:hAnsi="Symbol" w:hint="default"/>
+      </w:rPr>
+    </w:lvl>
+    <w:lvl w:ilvl="4" w:tplc="2C0A0003" w:tentative="1">
+      <w:start w:val="1"/>
+      <w:numFmt w:val="bullet"/>
+      <w:lvlText w:val="o"/>
+      <w:lvlJc w:val="left"/>
+      <w:pPr>
+        <w:ind w:left="3600" w:hanging="360"/>
+      </w:pPr>
+      <w:rPr>
+        <w:rFonts w:ascii="Courier New" w:hAnsi="Courier New" w:cs="Courier New" w:hint="default"/>
+      </w:rPr>
+    </w:lvl>
+    <w:lvl w:ilvl="5" w:tplc="2C0A0005" w:tentative="1">
+      <w:start w:val="1"/>
+      <w:numFmt w:val="bullet"/>
+      <w:lvlText w:val=""/>
+      <w:lvlJc w:val="left"/>
+      <w:pPr>
+        <w:ind w:left="4320" w:hanging="360"/>
+      </w:pPr>
+      <w:rPr>
+        <w:rFonts w:ascii="Wingdings" w:hAnsi="Wingdings" w:hint="default"/>
+      </w:rPr>
+    </w:lvl>
+    <w:lvl w:ilvl="6" w:tplc="2C0A0001" w:tentative="1">
+      <w:start w:val="1"/>
+      <w:numFmt w:val="bullet"/>
+      <w:lvlText w:val=""/>
+      <w:lvlJc w:val="left"/>
+      <w:pPr>
+        <w:ind w:left="5040" w:hanging="360"/>
+      </w:pPr>
+      <w:rPr>
+        <w:rFonts w:ascii="Symbol" w:hAnsi="Symbol" w:hint="default"/>
+      </w:rPr>
+    </w:lvl>
+    <w:lvl w:ilvl="7" w:tplc="2C0A0003" w:tentative="1">
+      <w:start w:val="1"/>
+      <w:numFmt w:val="bullet"/>
+      <w:lvlText w:val="o"/>
+      <w:lvlJc w:val="left"/>
+      <w:pPr>
+        <w:ind w:left="5760" w:hanging="360"/>
+      </w:pPr>
+      <w:rPr>
+        <w:rFonts w:ascii="Courier New" w:hAnsi="Courier New" w:cs="Courier New" w:hint="default"/>
+      </w:rPr>
+    </w:lvl>
+    <w:lvl w:ilvl="8" w:tplc="2C0A0005" w:tentative="1">
+      <w:start w:val="1"/>
+      <w:numFmt w:val="bullet"/>
+      <w:lvlText w:val=""/>
+      <w:lvlJc w:val="left"/>
+      <w:pPr>
+        <w:ind w:left="6480" w:hanging="360"/>
+      </w:pPr>
+      <w:rPr>
+        <w:rFonts w:ascii="Wingdings" w:hAnsi="Wingdings" w:hint="default"/>
+      </w:rPr>
+    </w:lvl>
+  </w:abstractNum>
+  <w:abstractNum w:abstractNumId="10" w15:restartNumberingAfterBreak="0">
     <w:nsid w:val="342D5C27"/>
     <w:multiLevelType w:val="hybridMultilevel"/>
     <w:tmpl w:val="30DE04D6"/>
@@ -12720,7 +14415,7 @@
       </w:rPr>
     </w:lvl>
   </w:abstractNum>
-  <w:abstractNum w:abstractNumId="8" w15:restartNumberingAfterBreak="0">
+  <w:abstractNum w:abstractNumId="11" w15:restartNumberingAfterBreak="0">
     <w:nsid w:val="37D51A40"/>
     <w:multiLevelType w:val="hybridMultilevel"/>
     <w:tmpl w:val="80E453CC"/>
@@ -12833,7 +14528,7 @@
       </w:rPr>
     </w:lvl>
   </w:abstractNum>
-  <w:abstractNum w:abstractNumId="9" w15:restartNumberingAfterBreak="0">
+  <w:abstractNum w:abstractNumId="12" w15:restartNumberingAfterBreak="0">
     <w:nsid w:val="39466DB1"/>
     <w:multiLevelType w:val="hybridMultilevel"/>
     <w:tmpl w:val="E64237FE"/>
@@ -12946,7 +14641,7 @@
       </w:rPr>
     </w:lvl>
   </w:abstractNum>
-  <w:abstractNum w:abstractNumId="10" w15:restartNumberingAfterBreak="0">
+  <w:abstractNum w:abstractNumId="13" w15:restartNumberingAfterBreak="0">
     <w:nsid w:val="458B3721"/>
     <w:multiLevelType w:val="hybridMultilevel"/>
     <w:tmpl w:val="4A481990"/>
@@ -13059,7 +14754,7 @@
       </w:rPr>
     </w:lvl>
   </w:abstractNum>
-  <w:abstractNum w:abstractNumId="11" w15:restartNumberingAfterBreak="0">
+  <w:abstractNum w:abstractNumId="14" w15:restartNumberingAfterBreak="0">
     <w:nsid w:val="48911A3C"/>
     <w:multiLevelType w:val="hybridMultilevel"/>
     <w:tmpl w:val="9F3C65F8"/>
@@ -13172,7 +14867,7 @@
       </w:rPr>
     </w:lvl>
   </w:abstractNum>
-  <w:abstractNum w:abstractNumId="12" w15:restartNumberingAfterBreak="0">
+  <w:abstractNum w:abstractNumId="15" w15:restartNumberingAfterBreak="0">
     <w:nsid w:val="4A613900"/>
     <w:multiLevelType w:val="hybridMultilevel"/>
     <w:tmpl w:val="0726B9C0"/>
@@ -13285,7 +14980,7 @@
       </w:rPr>
     </w:lvl>
   </w:abstractNum>
-  <w:abstractNum w:abstractNumId="13" w15:restartNumberingAfterBreak="0">
+  <w:abstractNum w:abstractNumId="16" w15:restartNumberingAfterBreak="0">
     <w:nsid w:val="4E7807F5"/>
     <w:multiLevelType w:val="hybridMultilevel"/>
     <w:tmpl w:val="BFB661D4"/>
@@ -13398,7 +15093,233 @@
       </w:rPr>
     </w:lvl>
   </w:abstractNum>
-  <w:abstractNum w:abstractNumId="14" w15:restartNumberingAfterBreak="0">
+  <w:abstractNum w:abstractNumId="17" w15:restartNumberingAfterBreak="0">
+    <w:nsid w:val="53691FA1"/>
+    <w:multiLevelType w:val="hybridMultilevel"/>
+    <w:tmpl w:val="4F38AB9C"/>
+    <w:lvl w:ilvl="0" w:tplc="2C0A0001">
+      <w:start w:val="1"/>
+      <w:numFmt w:val="bullet"/>
+      <w:lvlText w:val=""/>
+      <w:lvlJc w:val="left"/>
+      <w:pPr>
+        <w:ind w:left="720" w:hanging="360"/>
+      </w:pPr>
+      <w:rPr>
+        <w:rFonts w:ascii="Symbol" w:hAnsi="Symbol" w:hint="default"/>
+      </w:rPr>
+    </w:lvl>
+    <w:lvl w:ilvl="1" w:tplc="2C0A0003" w:tentative="1">
+      <w:start w:val="1"/>
+      <w:numFmt w:val="bullet"/>
+      <w:lvlText w:val="o"/>
+      <w:lvlJc w:val="left"/>
+      <w:pPr>
+        <w:ind w:left="1440" w:hanging="360"/>
+      </w:pPr>
+      <w:rPr>
+        <w:rFonts w:ascii="Courier New" w:hAnsi="Courier New" w:cs="Courier New" w:hint="default"/>
+      </w:rPr>
+    </w:lvl>
+    <w:lvl w:ilvl="2" w:tplc="2C0A0005" w:tentative="1">
+      <w:start w:val="1"/>
+      <w:numFmt w:val="bullet"/>
+      <w:lvlText w:val=""/>
+      <w:lvlJc w:val="left"/>
+      <w:pPr>
+        <w:ind w:left="2160" w:hanging="360"/>
+      </w:pPr>
+      <w:rPr>
+        <w:rFonts w:ascii="Wingdings" w:hAnsi="Wingdings" w:hint="default"/>
+      </w:rPr>
+    </w:lvl>
+    <w:lvl w:ilvl="3" w:tplc="2C0A0001" w:tentative="1">
+      <w:start w:val="1"/>
+      <w:numFmt w:val="bullet"/>
+      <w:lvlText w:val=""/>
+      <w:lvlJc w:val="left"/>
+      <w:pPr>
+        <w:ind w:left="2880" w:hanging="360"/>
+      </w:pPr>
+      <w:rPr>
+        <w:rFonts w:ascii="Symbol" w:hAnsi="Symbol" w:hint="default"/>
+      </w:rPr>
+    </w:lvl>
+    <w:lvl w:ilvl="4" w:tplc="2C0A0003" w:tentative="1">
+      <w:start w:val="1"/>
+      <w:numFmt w:val="bullet"/>
+      <w:lvlText w:val="o"/>
+      <w:lvlJc w:val="left"/>
+      <w:pPr>
+        <w:ind w:left="3600" w:hanging="360"/>
+      </w:pPr>
+      <w:rPr>
+        <w:rFonts w:ascii="Courier New" w:hAnsi="Courier New" w:cs="Courier New" w:hint="default"/>
+      </w:rPr>
+    </w:lvl>
+    <w:lvl w:ilvl="5" w:tplc="2C0A0005" w:tentative="1">
+      <w:start w:val="1"/>
+      <w:numFmt w:val="bullet"/>
+      <w:lvlText w:val=""/>
+      <w:lvlJc w:val="left"/>
+      <w:pPr>
+        <w:ind w:left="4320" w:hanging="360"/>
+      </w:pPr>
+      <w:rPr>
+        <w:rFonts w:ascii="Wingdings" w:hAnsi="Wingdings" w:hint="default"/>
+      </w:rPr>
+    </w:lvl>
+    <w:lvl w:ilvl="6" w:tplc="2C0A0001" w:tentative="1">
+      <w:start w:val="1"/>
+      <w:numFmt w:val="bullet"/>
+      <w:lvlText w:val=""/>
+      <w:lvlJc w:val="left"/>
+      <w:pPr>
+        <w:ind w:left="5040" w:hanging="360"/>
+      </w:pPr>
+      <w:rPr>
+        <w:rFonts w:ascii="Symbol" w:hAnsi="Symbol" w:hint="default"/>
+      </w:rPr>
+    </w:lvl>
+    <w:lvl w:ilvl="7" w:tplc="2C0A0003" w:tentative="1">
+      <w:start w:val="1"/>
+      <w:numFmt w:val="bullet"/>
+      <w:lvlText w:val="o"/>
+      <w:lvlJc w:val="left"/>
+      <w:pPr>
+        <w:ind w:left="5760" w:hanging="360"/>
+      </w:pPr>
+      <w:rPr>
+        <w:rFonts w:ascii="Courier New" w:hAnsi="Courier New" w:cs="Courier New" w:hint="default"/>
+      </w:rPr>
+    </w:lvl>
+    <w:lvl w:ilvl="8" w:tplc="2C0A0005" w:tentative="1">
+      <w:start w:val="1"/>
+      <w:numFmt w:val="bullet"/>
+      <w:lvlText w:val=""/>
+      <w:lvlJc w:val="left"/>
+      <w:pPr>
+        <w:ind w:left="6480" w:hanging="360"/>
+      </w:pPr>
+      <w:rPr>
+        <w:rFonts w:ascii="Wingdings" w:hAnsi="Wingdings" w:hint="default"/>
+      </w:rPr>
+    </w:lvl>
+  </w:abstractNum>
+  <w:abstractNum w:abstractNumId="18" w15:restartNumberingAfterBreak="0">
+    <w:nsid w:val="589C2842"/>
+    <w:multiLevelType w:val="hybridMultilevel"/>
+    <w:tmpl w:val="47AAB6C2"/>
+    <w:lvl w:ilvl="0" w:tplc="2C0A0001">
+      <w:start w:val="1"/>
+      <w:numFmt w:val="bullet"/>
+      <w:lvlText w:val=""/>
+      <w:lvlJc w:val="left"/>
+      <w:pPr>
+        <w:ind w:left="720" w:hanging="360"/>
+      </w:pPr>
+      <w:rPr>
+        <w:rFonts w:ascii="Symbol" w:hAnsi="Symbol" w:hint="default"/>
+      </w:rPr>
+    </w:lvl>
+    <w:lvl w:ilvl="1" w:tplc="2C0A0003" w:tentative="1">
+      <w:start w:val="1"/>
+      <w:numFmt w:val="bullet"/>
+      <w:lvlText w:val="o"/>
+      <w:lvlJc w:val="left"/>
+      <w:pPr>
+        <w:ind w:left="1440" w:hanging="360"/>
+      </w:pPr>
+      <w:rPr>
+        <w:rFonts w:ascii="Courier New" w:hAnsi="Courier New" w:cs="Courier New" w:hint="default"/>
+      </w:rPr>
+    </w:lvl>
+    <w:lvl w:ilvl="2" w:tplc="2C0A0005" w:tentative="1">
+      <w:start w:val="1"/>
+      <w:numFmt w:val="bullet"/>
+      <w:lvlText w:val=""/>
+      <w:lvlJc w:val="left"/>
+      <w:pPr>
+        <w:ind w:left="2160" w:hanging="360"/>
+      </w:pPr>
+      <w:rPr>
+        <w:rFonts w:ascii="Wingdings" w:hAnsi="Wingdings" w:hint="default"/>
+      </w:rPr>
+    </w:lvl>
+    <w:lvl w:ilvl="3" w:tplc="2C0A0001" w:tentative="1">
+      <w:start w:val="1"/>
+      <w:numFmt w:val="bullet"/>
+      <w:lvlText w:val=""/>
+      <w:lvlJc w:val="left"/>
+      <w:pPr>
+        <w:ind w:left="2880" w:hanging="360"/>
+      </w:pPr>
+      <w:rPr>
+        <w:rFonts w:ascii="Symbol" w:hAnsi="Symbol" w:hint="default"/>
+      </w:rPr>
+    </w:lvl>
+    <w:lvl w:ilvl="4" w:tplc="2C0A0003" w:tentative="1">
+      <w:start w:val="1"/>
+      <w:numFmt w:val="bullet"/>
+      <w:lvlText w:val="o"/>
+      <w:lvlJc w:val="left"/>
+      <w:pPr>
+        <w:ind w:left="3600" w:hanging="360"/>
+      </w:pPr>
+      <w:rPr>
+        <w:rFonts w:ascii="Courier New" w:hAnsi="Courier New" w:cs="Courier New" w:hint="default"/>
+      </w:rPr>
+    </w:lvl>
+    <w:lvl w:ilvl="5" w:tplc="2C0A0005" w:tentative="1">
+      <w:start w:val="1"/>
+      <w:numFmt w:val="bullet"/>
+      <w:lvlText w:val=""/>
+      <w:lvlJc w:val="left"/>
+      <w:pPr>
+        <w:ind w:left="4320" w:hanging="360"/>
+      </w:pPr>
+      <w:rPr>
+        <w:rFonts w:ascii="Wingdings" w:hAnsi="Wingdings" w:hint="default"/>
+      </w:rPr>
+    </w:lvl>
+    <w:lvl w:ilvl="6" w:tplc="2C0A0001" w:tentative="1">
+      <w:start w:val="1"/>
+      <w:numFmt w:val="bullet"/>
+      <w:lvlText w:val=""/>
+      <w:lvlJc w:val="left"/>
+      <w:pPr>
+        <w:ind w:left="5040" w:hanging="360"/>
+      </w:pPr>
+      <w:rPr>
+        <w:rFonts w:ascii="Symbol" w:hAnsi="Symbol" w:hint="default"/>
+      </w:rPr>
+    </w:lvl>
+    <w:lvl w:ilvl="7" w:tplc="2C0A0003" w:tentative="1">
+      <w:start w:val="1"/>
+      <w:numFmt w:val="bullet"/>
+      <w:lvlText w:val="o"/>
+      <w:lvlJc w:val="left"/>
+      <w:pPr>
+        <w:ind w:left="5760" w:hanging="360"/>
+      </w:pPr>
+      <w:rPr>
+        <w:rFonts w:ascii="Courier New" w:hAnsi="Courier New" w:cs="Courier New" w:hint="default"/>
+      </w:rPr>
+    </w:lvl>
+    <w:lvl w:ilvl="8" w:tplc="2C0A0005" w:tentative="1">
+      <w:start w:val="1"/>
+      <w:numFmt w:val="bullet"/>
+      <w:lvlText w:val=""/>
+      <w:lvlJc w:val="left"/>
+      <w:pPr>
+        <w:ind w:left="6480" w:hanging="360"/>
+      </w:pPr>
+      <w:rPr>
+        <w:rFonts w:ascii="Wingdings" w:hAnsi="Wingdings" w:hint="default"/>
+      </w:rPr>
+    </w:lvl>
+  </w:abstractNum>
+  <w:abstractNum w:abstractNumId="19" w15:restartNumberingAfterBreak="0">
     <w:nsid w:val="632016F5"/>
     <w:multiLevelType w:val="hybridMultilevel"/>
     <w:tmpl w:val="F7646C52"/>
@@ -13408,7 +15329,7 @@
       <w:lvlText w:val=""/>
       <w:lvlJc w:val="left"/>
       <w:pPr>
-        <w:ind w:left="720" w:hanging="360"/>
+        <w:ind w:left="1068" w:hanging="360"/>
       </w:pPr>
       <w:rPr>
         <w:rFonts w:ascii="Symbol" w:hAnsi="Symbol" w:hint="default"/>
@@ -13420,7 +15341,7 @@
       <w:lvlText w:val="o"/>
       <w:lvlJc w:val="left"/>
       <w:pPr>
-        <w:ind w:left="1440" w:hanging="360"/>
+        <w:ind w:left="1788" w:hanging="360"/>
       </w:pPr>
       <w:rPr>
         <w:rFonts w:ascii="Courier New" w:hAnsi="Courier New" w:cs="Courier New" w:hint="default"/>
@@ -13432,7 +15353,7 @@
       <w:lvlText w:val=""/>
       <w:lvlJc w:val="left"/>
       <w:pPr>
-        <w:ind w:left="2160" w:hanging="360"/>
+        <w:ind w:left="2508" w:hanging="360"/>
       </w:pPr>
       <w:rPr>
         <w:rFonts w:ascii="Wingdings" w:hAnsi="Wingdings" w:hint="default"/>
@@ -13444,7 +15365,7 @@
       <w:lvlText w:val=""/>
       <w:lvlJc w:val="left"/>
       <w:pPr>
-        <w:ind w:left="2880" w:hanging="360"/>
+        <w:ind w:left="3228" w:hanging="360"/>
       </w:pPr>
       <w:rPr>
         <w:rFonts w:ascii="Symbol" w:hAnsi="Symbol" w:hint="default"/>
@@ -13456,7 +15377,7 @@
       <w:lvlText w:val="o"/>
       <w:lvlJc w:val="left"/>
       <w:pPr>
-        <w:ind w:left="3600" w:hanging="360"/>
+        <w:ind w:left="3948" w:hanging="360"/>
       </w:pPr>
       <w:rPr>
         <w:rFonts w:ascii="Courier New" w:hAnsi="Courier New" w:cs="Courier New" w:hint="default"/>
@@ -13468,7 +15389,7 @@
       <w:lvlText w:val=""/>
       <w:lvlJc w:val="left"/>
       <w:pPr>
-        <w:ind w:left="4320" w:hanging="360"/>
+        <w:ind w:left="4668" w:hanging="360"/>
       </w:pPr>
       <w:rPr>
         <w:rFonts w:ascii="Wingdings" w:hAnsi="Wingdings" w:hint="default"/>
@@ -13480,7 +15401,7 @@
       <w:lvlText w:val=""/>
       <w:lvlJc w:val="left"/>
       <w:pPr>
-        <w:ind w:left="5040" w:hanging="360"/>
+        <w:ind w:left="5388" w:hanging="360"/>
       </w:pPr>
       <w:rPr>
         <w:rFonts w:ascii="Symbol" w:hAnsi="Symbol" w:hint="default"/>
@@ -13492,7 +15413,7 @@
       <w:lvlText w:val="o"/>
       <w:lvlJc w:val="left"/>
       <w:pPr>
-        <w:ind w:left="5760" w:hanging="360"/>
+        <w:ind w:left="6108" w:hanging="360"/>
       </w:pPr>
       <w:rPr>
         <w:rFonts w:ascii="Courier New" w:hAnsi="Courier New" w:cs="Courier New" w:hint="default"/>
@@ -13504,17 +15425,17 @@
       <w:lvlText w:val=""/>
       <w:lvlJc w:val="left"/>
       <w:pPr>
-        <w:ind w:left="6480" w:hanging="360"/>
+        <w:ind w:left="6828" w:hanging="360"/>
       </w:pPr>
       <w:rPr>
         <w:rFonts w:ascii="Wingdings" w:hAnsi="Wingdings" w:hint="default"/>
       </w:rPr>
     </w:lvl>
   </w:abstractNum>
-  <w:abstractNum w:abstractNumId="15" w15:restartNumberingAfterBreak="0">
+  <w:abstractNum w:abstractNumId="20" w15:restartNumberingAfterBreak="0">
     <w:nsid w:val="669A6AF5"/>
     <w:multiLevelType w:val="hybridMultilevel"/>
-    <w:tmpl w:val="3C88BE68"/>
+    <w:tmpl w:val="E11A5D10"/>
     <w:lvl w:ilvl="0" w:tplc="2C0A0001">
       <w:start w:val="1"/>
       <w:numFmt w:val="bullet"/>
@@ -13624,7 +15545,120 @@
       </w:rPr>
     </w:lvl>
   </w:abstractNum>
-  <w:abstractNum w:abstractNumId="16" w15:restartNumberingAfterBreak="0">
+  <w:abstractNum w:abstractNumId="21" w15:restartNumberingAfterBreak="0">
+    <w:nsid w:val="684C664D"/>
+    <w:multiLevelType w:val="hybridMultilevel"/>
+    <w:tmpl w:val="A82064F6"/>
+    <w:lvl w:ilvl="0" w:tplc="2C0A0001">
+      <w:start w:val="1"/>
+      <w:numFmt w:val="bullet"/>
+      <w:lvlText w:val=""/>
+      <w:lvlJc w:val="left"/>
+      <w:pPr>
+        <w:ind w:left="720" w:hanging="360"/>
+      </w:pPr>
+      <w:rPr>
+        <w:rFonts w:ascii="Symbol" w:hAnsi="Symbol" w:hint="default"/>
+      </w:rPr>
+    </w:lvl>
+    <w:lvl w:ilvl="1" w:tplc="2C0A0003" w:tentative="1">
+      <w:start w:val="1"/>
+      <w:numFmt w:val="bullet"/>
+      <w:lvlText w:val="o"/>
+      <w:lvlJc w:val="left"/>
+      <w:pPr>
+        <w:ind w:left="1440" w:hanging="360"/>
+      </w:pPr>
+      <w:rPr>
+        <w:rFonts w:ascii="Courier New" w:hAnsi="Courier New" w:cs="Courier New" w:hint="default"/>
+      </w:rPr>
+    </w:lvl>
+    <w:lvl w:ilvl="2" w:tplc="2C0A0005" w:tentative="1">
+      <w:start w:val="1"/>
+      <w:numFmt w:val="bullet"/>
+      <w:lvlText w:val=""/>
+      <w:lvlJc w:val="left"/>
+      <w:pPr>
+        <w:ind w:left="2160" w:hanging="360"/>
+      </w:pPr>
+      <w:rPr>
+        <w:rFonts w:ascii="Wingdings" w:hAnsi="Wingdings" w:hint="default"/>
+      </w:rPr>
+    </w:lvl>
+    <w:lvl w:ilvl="3" w:tplc="2C0A0001" w:tentative="1">
+      <w:start w:val="1"/>
+      <w:numFmt w:val="bullet"/>
+      <w:lvlText w:val=""/>
+      <w:lvlJc w:val="left"/>
+      <w:pPr>
+        <w:ind w:left="2880" w:hanging="360"/>
+      </w:pPr>
+      <w:rPr>
+        <w:rFonts w:ascii="Symbol" w:hAnsi="Symbol" w:hint="default"/>
+      </w:rPr>
+    </w:lvl>
+    <w:lvl w:ilvl="4" w:tplc="2C0A0003" w:tentative="1">
+      <w:start w:val="1"/>
+      <w:numFmt w:val="bullet"/>
+      <w:lvlText w:val="o"/>
+      <w:lvlJc w:val="left"/>
+      <w:pPr>
+        <w:ind w:left="3600" w:hanging="360"/>
+      </w:pPr>
+      <w:rPr>
+        <w:rFonts w:ascii="Courier New" w:hAnsi="Courier New" w:cs="Courier New" w:hint="default"/>
+      </w:rPr>
+    </w:lvl>
+    <w:lvl w:ilvl="5" w:tplc="2C0A0005" w:tentative="1">
+      <w:start w:val="1"/>
+      <w:numFmt w:val="bullet"/>
+      <w:lvlText w:val=""/>
+      <w:lvlJc w:val="left"/>
+      <w:pPr>
+        <w:ind w:left="4320" w:hanging="360"/>
+      </w:pPr>
+      <w:rPr>
+        <w:rFonts w:ascii="Wingdings" w:hAnsi="Wingdings" w:hint="default"/>
+      </w:rPr>
+    </w:lvl>
+    <w:lvl w:ilvl="6" w:tplc="2C0A0001" w:tentative="1">
+      <w:start w:val="1"/>
+      <w:numFmt w:val="bullet"/>
+      <w:lvlText w:val=""/>
+      <w:lvlJc w:val="left"/>
+      <w:pPr>
+        <w:ind w:left="5040" w:hanging="360"/>
+      </w:pPr>
+      <w:rPr>
+        <w:rFonts w:ascii="Symbol" w:hAnsi="Symbol" w:hint="default"/>
+      </w:rPr>
+    </w:lvl>
+    <w:lvl w:ilvl="7" w:tplc="2C0A0003" w:tentative="1">
+      <w:start w:val="1"/>
+      <w:numFmt w:val="bullet"/>
+      <w:lvlText w:val="o"/>
+      <w:lvlJc w:val="left"/>
+      <w:pPr>
+        <w:ind w:left="5760" w:hanging="360"/>
+      </w:pPr>
+      <w:rPr>
+        <w:rFonts w:ascii="Courier New" w:hAnsi="Courier New" w:cs="Courier New" w:hint="default"/>
+      </w:rPr>
+    </w:lvl>
+    <w:lvl w:ilvl="8" w:tplc="2C0A0005" w:tentative="1">
+      <w:start w:val="1"/>
+      <w:numFmt w:val="bullet"/>
+      <w:lvlText w:val=""/>
+      <w:lvlJc w:val="left"/>
+      <w:pPr>
+        <w:ind w:left="6480" w:hanging="360"/>
+      </w:pPr>
+      <w:rPr>
+        <w:rFonts w:ascii="Wingdings" w:hAnsi="Wingdings" w:hint="default"/>
+      </w:rPr>
+    </w:lvl>
+  </w:abstractNum>
+  <w:abstractNum w:abstractNumId="22" w15:restartNumberingAfterBreak="0">
     <w:nsid w:val="73E571A7"/>
     <w:multiLevelType w:val="hybridMultilevel"/>
     <w:tmpl w:val="EBD87E40"/>
@@ -13737,7 +15771,7 @@
       </w:rPr>
     </w:lvl>
   </w:abstractNum>
-  <w:abstractNum w:abstractNumId="17" w15:restartNumberingAfterBreak="0">
+  <w:abstractNum w:abstractNumId="23" w15:restartNumberingAfterBreak="0">
     <w:nsid w:val="78482966"/>
     <w:multiLevelType w:val="hybridMultilevel"/>
     <w:tmpl w:val="CB540010"/>
@@ -13851,58 +15885,76 @@
     </w:lvl>
   </w:abstractNum>
   <w:num w:numId="1" w16cid:durableId="639723727">
-    <w:abstractNumId w:val="2"/>
+    <w:abstractNumId w:val="3"/>
   </w:num>
   <w:num w:numId="2" w16cid:durableId="851798718">
-    <w:abstractNumId w:val="11"/>
+    <w:abstractNumId w:val="14"/>
   </w:num>
   <w:num w:numId="3" w16cid:durableId="716785400">
-    <w:abstractNumId w:val="15"/>
+    <w:abstractNumId w:val="20"/>
   </w:num>
   <w:num w:numId="4" w16cid:durableId="291979091">
-    <w:abstractNumId w:val="10"/>
+    <w:abstractNumId w:val="13"/>
   </w:num>
   <w:num w:numId="5" w16cid:durableId="99766940">
     <w:abstractNumId w:val="0"/>
   </w:num>
   <w:num w:numId="6" w16cid:durableId="1974167998">
+    <w:abstractNumId w:val="10"/>
+  </w:num>
+  <w:num w:numId="7" w16cid:durableId="1602760555">
+    <w:abstractNumId w:val="4"/>
+  </w:num>
+  <w:num w:numId="8" w16cid:durableId="804586373">
+    <w:abstractNumId w:val="6"/>
+  </w:num>
+  <w:num w:numId="9" w16cid:durableId="528034498">
+    <w:abstractNumId w:val="15"/>
+  </w:num>
+  <w:num w:numId="10" w16cid:durableId="307251011">
+    <w:abstractNumId w:val="23"/>
+  </w:num>
+  <w:num w:numId="11" w16cid:durableId="582418658">
+    <w:abstractNumId w:val="8"/>
+  </w:num>
+  <w:num w:numId="12" w16cid:durableId="820384346">
+    <w:abstractNumId w:val="16"/>
+  </w:num>
+  <w:num w:numId="13" w16cid:durableId="1368064769">
+    <w:abstractNumId w:val="12"/>
+  </w:num>
+  <w:num w:numId="14" w16cid:durableId="237908514">
     <w:abstractNumId w:val="7"/>
   </w:num>
-  <w:num w:numId="7" w16cid:durableId="1602760555">
-    <w:abstractNumId w:val="3"/>
+  <w:num w:numId="15" w16cid:durableId="997268070">
+    <w:abstractNumId w:val="22"/>
   </w:num>
-  <w:num w:numId="8" w16cid:durableId="804586373">
-    <w:abstractNumId w:val="4"/>
+  <w:num w:numId="16" w16cid:durableId="1200165868">
+    <w:abstractNumId w:val="2"/>
   </w:num>
-  <w:num w:numId="9" w16cid:durableId="528034498">
-    <w:abstractNumId w:val="12"/>
+  <w:num w:numId="17" w16cid:durableId="1361083838">
+    <w:abstractNumId w:val="19"/>
   </w:num>
-  <w:num w:numId="10" w16cid:durableId="307251011">
-    <w:abstractNumId w:val="17"/>
+  <w:num w:numId="18" w16cid:durableId="167447160">
+    <w:abstractNumId w:val="11"/>
   </w:num>
-  <w:num w:numId="11" w16cid:durableId="582418658">
-    <w:abstractNumId w:val="6"/>
+  <w:num w:numId="19" w16cid:durableId="1607690108">
+    <w:abstractNumId w:val="18"/>
   </w:num>
-  <w:num w:numId="12" w16cid:durableId="820384346">
-    <w:abstractNumId w:val="13"/>
+  <w:num w:numId="20" w16cid:durableId="875241077">
+    <w:abstractNumId w:val="5"/>
   </w:num>
-  <w:num w:numId="13" w16cid:durableId="1368064769">
+  <w:num w:numId="21" w16cid:durableId="2114132279">
+    <w:abstractNumId w:val="1"/>
+  </w:num>
+  <w:num w:numId="22" w16cid:durableId="1721319717">
+    <w:abstractNumId w:val="21"/>
+  </w:num>
+  <w:num w:numId="23" w16cid:durableId="615522450">
     <w:abstractNumId w:val="9"/>
   </w:num>
-  <w:num w:numId="14" w16cid:durableId="237908514">
-    <w:abstractNumId w:val="5"/>
-  </w:num>
-  <w:num w:numId="15" w16cid:durableId="997268070">
-    <w:abstractNumId w:val="16"/>
-  </w:num>
-  <w:num w:numId="16" w16cid:durableId="1200165868">
-    <w:abstractNumId w:val="1"/>
-  </w:num>
-  <w:num w:numId="17" w16cid:durableId="1361083838">
-    <w:abstractNumId w:val="14"/>
-  </w:num>
-  <w:num w:numId="18" w16cid:durableId="167447160">
-    <w:abstractNumId w:val="8"/>
+  <w:num w:numId="24" w16cid:durableId="134959217">
+    <w:abstractNumId w:val="17"/>
   </w:num>
 </w:numbering>
 </file>

</xml_diff>

<commit_message>
Culmiación de más cursos
</commit_message>
<xml_diff>
--- a/Cursos/Escuelas/JavaScript/7- Backend con Node.js API REST con Express.js/Backend con Node.js API REST con Express.js.docx
+++ b/Cursos/Escuelas/JavaScript/7- Backend con Node.js API REST con Express.js/Backend con Node.js API REST con Express.js.docx
@@ -5359,50 +5359,28 @@
           <w:sz w:val="28"/>
           <w:szCs w:val="28"/>
         </w:rPr>
-        <w:t>Un middleware es un bloque de código que se ejecuta entre la petición que hace el usuario (request) hasta que la petición llega al servidor.</w:t>
-      </w:r>
-    </w:p>
-    <w:p>
-      <w:pPr>
-        <w:pStyle w:val="Ttulo2"/>
-        <w:rPr>
-          <w:b/>
-          <w:bCs/>
-          <w:color w:val="auto"/>
-          <w:sz w:val="40"/>
-          <w:szCs w:val="40"/>
-        </w:rPr>
-      </w:pPr>
-      <w:bookmarkStart w:id="15" w:name="_Toc101638213"/>
-      <w:r>
-        <w:rPr>
-          <w:b/>
-          <w:bCs/>
-          <w:color w:val="auto"/>
-          <w:sz w:val="40"/>
-          <w:szCs w:val="40"/>
-        </w:rPr>
-        <w:t>App.use</w:t>
-      </w:r>
-      <w:bookmarkEnd w:id="15"/>
-    </w:p>
-    <w:p>
-      <w:pPr>
-        <w:rPr>
-          <w:sz w:val="28"/>
-          <w:szCs w:val="28"/>
-        </w:rPr>
-      </w:pPr>
-      <w:r>
-        <w:rPr>
-          <w:sz w:val="28"/>
-          <w:szCs w:val="28"/>
-        </w:rPr>
-        <w:t>Lo que hace es montar un middleware en la ruta especificada. Por ejemplo:</w:t>
-      </w:r>
-    </w:p>
-    <w:p>
-      <w:pPr>
+        <w:t>Un middleware es un bloque de código que se ejecuta entre la petición que hace el usuario (</w:t>
+      </w:r>
+      <w:r>
+        <w:rPr>
+          <w:b/>
+          <w:bCs/>
+          <w:sz w:val="28"/>
+          <w:szCs w:val="28"/>
+        </w:rPr>
+        <w:t>request</w:t>
+      </w:r>
+      <w:r>
+        <w:rPr>
+          <w:sz w:val="28"/>
+          <w:szCs w:val="28"/>
+        </w:rPr>
+        <w:t>) hasta que la petición llega al servidor.</w:t>
+      </w:r>
+    </w:p>
+    <w:p>
+      <w:pPr>
+        <w:jc w:val="center"/>
         <w:rPr>
           <w:sz w:val="28"/>
           <w:szCs w:val="28"/>
@@ -5415,10 +5393,10 @@
           <w:szCs w:val="28"/>
         </w:rPr>
         <w:drawing>
-          <wp:inline distT="0" distB="0" distL="0" distR="0" wp14:anchorId="53C9298A" wp14:editId="40A65FF4">
-            <wp:extent cx="3381375" cy="4467225"/>
-            <wp:effectExtent l="0" t="0" r="9525" b="9525"/>
-            <wp:docPr id="11" name="Imagen 11"/>
+          <wp:inline distT="0" distB="0" distL="0" distR="0" wp14:anchorId="77566B9A" wp14:editId="2EBB5A49">
+            <wp:extent cx="3927944" cy="1260368"/>
+            <wp:effectExtent l="0" t="0" r="0" b="0"/>
+            <wp:docPr id="2051011989" name="Imagen 1"/>
             <wp:cNvGraphicFramePr>
               <a:graphicFrameLocks xmlns:a="http://schemas.openxmlformats.org/drawingml/2006/main" noChangeAspect="1"/>
             </wp:cNvGraphicFramePr>
@@ -5426,7 +5404,7 @@
               <a:graphicData uri="http://schemas.openxmlformats.org/drawingml/2006/picture">
                 <pic:pic xmlns:pic="http://schemas.openxmlformats.org/drawingml/2006/picture">
                   <pic:nvPicPr>
-                    <pic:cNvPr id="11" name="Imagen 11"/>
+                    <pic:cNvPr id="2051011989" name="Imagen 2051011989"/>
                     <pic:cNvPicPr/>
                   </pic:nvPicPr>
                   <pic:blipFill>
@@ -5444,7 +5422,7 @@
                   <pic:spPr>
                     <a:xfrm>
                       <a:off x="0" y="0"/>
-                      <a:ext cx="3381375" cy="4467225"/>
+                      <a:ext cx="3962106" cy="1271330"/>
                     </a:xfrm>
                     <a:prstGeom prst="rect">
                       <a:avLst/>
@@ -5459,6 +5437,101 @@
     </w:p>
     <w:p>
       <w:pPr>
+        <w:pStyle w:val="Ttulo2"/>
+        <w:rPr>
+          <w:b/>
+          <w:bCs/>
+          <w:color w:val="auto"/>
+          <w:sz w:val="40"/>
+          <w:szCs w:val="40"/>
+        </w:rPr>
+      </w:pPr>
+      <w:bookmarkStart w:id="15" w:name="_Toc101638213"/>
+      <w:r>
+        <w:rPr>
+          <w:b/>
+          <w:bCs/>
+          <w:color w:val="auto"/>
+          <w:sz w:val="40"/>
+          <w:szCs w:val="40"/>
+        </w:rPr>
+        <w:t>App.use</w:t>
+      </w:r>
+      <w:bookmarkEnd w:id="15"/>
+    </w:p>
+    <w:p>
+      <w:pPr>
+        <w:rPr>
+          <w:sz w:val="28"/>
+          <w:szCs w:val="28"/>
+        </w:rPr>
+      </w:pPr>
+      <w:r>
+        <w:rPr>
+          <w:sz w:val="28"/>
+          <w:szCs w:val="28"/>
+        </w:rPr>
+        <w:t>Lo que hace es montar un middleware en la ruta especificada. Por ejemplo:</w:t>
+      </w:r>
+    </w:p>
+    <w:p>
+      <w:pPr>
+        <w:rPr>
+          <w:sz w:val="28"/>
+          <w:szCs w:val="28"/>
+        </w:rPr>
+      </w:pPr>
+      <w:r>
+        <w:rPr>
+          <w:noProof/>
+          <w:sz w:val="28"/>
+          <w:szCs w:val="28"/>
+        </w:rPr>
+        <w:drawing>
+          <wp:inline distT="0" distB="0" distL="0" distR="0" wp14:anchorId="53C9298A" wp14:editId="7BA7A8A7">
+            <wp:extent cx="2623930" cy="3466545"/>
+            <wp:effectExtent l="0" t="0" r="5080" b="635"/>
+            <wp:docPr id="11" name="Imagen 11"/>
+            <wp:cNvGraphicFramePr>
+              <a:graphicFrameLocks xmlns:a="http://schemas.openxmlformats.org/drawingml/2006/main" noChangeAspect="1"/>
+            </wp:cNvGraphicFramePr>
+            <a:graphic xmlns:a="http://schemas.openxmlformats.org/drawingml/2006/main">
+              <a:graphicData uri="http://schemas.openxmlformats.org/drawingml/2006/picture">
+                <pic:pic xmlns:pic="http://schemas.openxmlformats.org/drawingml/2006/picture">
+                  <pic:nvPicPr>
+                    <pic:cNvPr id="11" name="Imagen 11"/>
+                    <pic:cNvPicPr/>
+                  </pic:nvPicPr>
+                  <pic:blipFill>
+                    <a:blip r:embed="rId22">
+                      <a:extLst>
+                        <a:ext uri="{28A0092B-C50C-407E-A947-70E740481C1C}">
+                          <a14:useLocalDpi xmlns:a14="http://schemas.microsoft.com/office/drawing/2010/main" val="0"/>
+                        </a:ext>
+                      </a:extLst>
+                    </a:blip>
+                    <a:stretch>
+                      <a:fillRect/>
+                    </a:stretch>
+                  </pic:blipFill>
+                  <pic:spPr>
+                    <a:xfrm>
+                      <a:off x="0" y="0"/>
+                      <a:ext cx="2639837" cy="3487560"/>
+                    </a:xfrm>
+                    <a:prstGeom prst="rect">
+                      <a:avLst/>
+                    </a:prstGeom>
+                  </pic:spPr>
+                </pic:pic>
+              </a:graphicData>
+            </a:graphic>
+          </wp:inline>
+        </w:drawing>
+      </w:r>
+    </w:p>
+    <w:p>
+      <w:pPr>
         <w:pStyle w:val="Ttulo1"/>
         <w:jc w:val="center"/>
         <w:rPr>
@@ -5574,7 +5647,7 @@
           <w:szCs w:val="28"/>
         </w:rPr>
       </w:pPr>
-      <w:hyperlink r:id="rId22" w:tooltip="Click aquí para descargar" w:history="1">
+      <w:hyperlink r:id="rId23" w:tooltip="Click aquí para descargar" w:history="1">
         <w:bookmarkStart w:id="17" w:name="_Toc101638215"/>
         <w:r>
           <w:rPr>
@@ -5635,7 +5708,7 @@
                     <pic:cNvPicPr/>
                   </pic:nvPicPr>
                   <pic:blipFill>
-                    <a:blip r:embed="rId23">
+                    <a:blip r:embed="rId24">
                       <a:extLst>
                         <a:ext uri="{28A0092B-C50C-407E-A947-70E740481C1C}">
                           <a14:useLocalDpi xmlns:a14="http://schemas.microsoft.com/office/drawing/2010/main" val="0"/>
@@ -5670,7 +5743,7 @@
           <w:szCs w:val="28"/>
         </w:rPr>
       </w:pPr>
-      <w:hyperlink r:id="rId24" w:tooltip="Click aquí para descargar" w:history="1">
+      <w:hyperlink r:id="rId25" w:tooltip="Click aquí para descargar" w:history="1">
         <w:bookmarkStart w:id="18" w:name="_Toc101638216"/>
         <w:r>
           <w:rPr>
@@ -5865,45 +5938,22 @@
           <w:sz w:val="28"/>
           <w:szCs w:val="28"/>
         </w:rPr>
-        <w:t>¿</w:t>
-      </w:r>
-      <w:r>
-        <w:rPr>
-          <w:b/>
-          <w:bCs/>
-          <w:sz w:val="28"/>
-          <w:szCs w:val="28"/>
-        </w:rPr>
-        <w:t>Por qué versionar tu API?</w:t>
-      </w:r>
-    </w:p>
-    <w:p>
-      <w:pPr>
-        <w:rPr>
-          <w:sz w:val="28"/>
-          <w:szCs w:val="28"/>
-        </w:rPr>
-      </w:pPr>
-      <w:r>
-        <w:rPr>
-          <w:sz w:val="28"/>
-          <w:szCs w:val="28"/>
-        </w:rPr>
-        <w:t xml:space="preserve">La razón de versionar nuestras API es para que no haya </w:t>
-      </w:r>
-      <w:r>
-        <w:rPr>
-          <w:sz w:val="28"/>
-          <w:szCs w:val="28"/>
-        </w:rPr>
-        <w:t>conflicto</w:t>
-      </w:r>
-      <w:r>
-        <w:rPr>
-          <w:sz w:val="28"/>
-          <w:szCs w:val="28"/>
-        </w:rPr>
-        <w:t xml:space="preserve"> del servicio con las distintas plataformas que puedan usarlo (Mobile nativo, IoT, Web).</w:t>
+        <w:t>¿Por qué versionar tu API?</w:t>
+      </w:r>
+    </w:p>
+    <w:p>
+      <w:pPr>
+        <w:rPr>
+          <w:sz w:val="28"/>
+          <w:szCs w:val="28"/>
+        </w:rPr>
+      </w:pPr>
+      <w:r>
+        <w:rPr>
+          <w:sz w:val="28"/>
+          <w:szCs w:val="28"/>
+        </w:rPr>
+        <w:t>La razón de versionar nuestras API es para que no haya conflicto del servicio con las distintas plataformas que puedan usarlo (Mobile nativo, IoT, Web).</w:t>
       </w:r>
     </w:p>
     <w:p>
@@ -5977,7 +6027,7 @@
                     <pic:cNvPicPr/>
                   </pic:nvPicPr>
                   <pic:blipFill>
-                    <a:blip r:embed="rId25">
+                    <a:blip r:embed="rId26">
                       <a:extLst>
                         <a:ext uri="{28A0092B-C50C-407E-A947-70E740481C1C}">
                           <a14:useLocalDpi xmlns:a14="http://schemas.microsoft.com/office/drawing/2010/main" val="0"/>
@@ -6052,7 +6102,7 @@
                     <pic:cNvPicPr/>
                   </pic:nvPicPr>
                   <pic:blipFill>
-                    <a:blip r:embed="rId26">
+                    <a:blip r:embed="rId27">
                       <a:extLst>
                         <a:ext uri="{28A0092B-C50C-407E-A947-70E740481C1C}">
                           <a14:useLocalDpi xmlns:a14="http://schemas.microsoft.com/office/drawing/2010/main" val="0"/>
@@ -6584,7 +6634,7 @@
                     <pic:cNvPicPr/>
                   </pic:nvPicPr>
                   <pic:blipFill>
-                    <a:blip r:embed="rId27">
+                    <a:blip r:embed="rId28">
                       <a:extLst>
                         <a:ext uri="{28A0092B-C50C-407E-A947-70E740481C1C}">
                           <a14:useLocalDpi xmlns:a14="http://schemas.microsoft.com/office/drawing/2010/main" val="0"/>
@@ -6683,7 +6733,7 @@
                     <pic:cNvPicPr/>
                   </pic:nvPicPr>
                   <pic:blipFill>
-                    <a:blip r:embed="rId28">
+                    <a:blip r:embed="rId29">
                       <a:extLst>
                         <a:ext uri="{28A0092B-C50C-407E-A947-70E740481C1C}">
                           <a14:useLocalDpi xmlns:a14="http://schemas.microsoft.com/office/drawing/2010/main" val="0"/>
@@ -6831,7 +6881,7 @@
                     <pic:cNvPicPr/>
                   </pic:nvPicPr>
                   <pic:blipFill>
-                    <a:blip r:embed="rId29">
+                    <a:blip r:embed="rId30">
                       <a:extLst>
                         <a:ext uri="{28A0092B-C50C-407E-A947-70E740481C1C}">
                           <a14:useLocalDpi xmlns:a14="http://schemas.microsoft.com/office/drawing/2010/main" val="0"/>
@@ -7076,7 +7126,7 @@
                     <pic:cNvPicPr/>
                   </pic:nvPicPr>
                   <pic:blipFill>
-                    <a:blip r:embed="rId30">
+                    <a:blip r:embed="rId31">
                       <a:extLst>
                         <a:ext uri="{28A0092B-C50C-407E-A947-70E740481C1C}">
                           <a14:useLocalDpi xmlns:a14="http://schemas.microsoft.com/office/drawing/2010/main" val="0"/>
@@ -7133,7 +7183,7 @@
                     <pic:cNvPicPr/>
                   </pic:nvPicPr>
                   <pic:blipFill>
-                    <a:blip r:embed="rId31">
+                    <a:blip r:embed="rId32">
                       <a:extLst>
                         <a:ext uri="{28A0092B-C50C-407E-A947-70E740481C1C}">
                           <a14:useLocalDpi xmlns:a14="http://schemas.microsoft.com/office/drawing/2010/main" val="0"/>
@@ -7210,7 +7260,7 @@
                     <pic:cNvPicPr/>
                   </pic:nvPicPr>
                   <pic:blipFill>
-                    <a:blip r:embed="rId32">
+                    <a:blip r:embed="rId33">
                       <a:extLst>
                         <a:ext uri="{28A0092B-C50C-407E-A947-70E740481C1C}">
                           <a14:useLocalDpi xmlns:a14="http://schemas.microsoft.com/office/drawing/2010/main" val="0"/>
@@ -7267,7 +7317,7 @@
                     <pic:cNvPicPr/>
                   </pic:nvPicPr>
                   <pic:blipFill>
-                    <a:blip r:embed="rId33">
+                    <a:blip r:embed="rId34">
                       <a:extLst>
                         <a:ext uri="{28A0092B-C50C-407E-A947-70E740481C1C}">
                           <a14:useLocalDpi xmlns:a14="http://schemas.microsoft.com/office/drawing/2010/main" val="0"/>
@@ -9644,7 +9694,7 @@
                     <pic:cNvPicPr/>
                   </pic:nvPicPr>
                   <pic:blipFill rotWithShape="1">
-                    <a:blip r:embed="rId34" cstate="print">
+                    <a:blip r:embed="rId35" cstate="print">
                       <a:extLst>
                         <a:ext uri="{28A0092B-C50C-407E-A947-70E740481C1C}">
                           <a14:useLocalDpi xmlns:a14="http://schemas.microsoft.com/office/drawing/2010/main" val="0"/>
@@ -9693,7 +9743,7 @@
         <w:lastRenderedPageBreak/>
         <w:t xml:space="preserve">Códigos de estados explicados con gatitos </w:t>
       </w:r>
-      <w:hyperlink r:id="rId35" w:history="1">
+      <w:hyperlink r:id="rId36" w:history="1">
         <w:r>
           <w:rPr>
             <w:rStyle w:val="Hipervnculo"/>
@@ -10356,7 +10406,7 @@
                     <pic:cNvPicPr/>
                   </pic:nvPicPr>
                   <pic:blipFill>
-                    <a:blip r:embed="rId36">
+                    <a:blip r:embed="rId37">
                       <a:extLst>
                         <a:ext uri="{28A0092B-C50C-407E-A947-70E740481C1C}">
                           <a14:useLocalDpi xmlns:a14="http://schemas.microsoft.com/office/drawing/2010/main" val="0"/>
@@ -10414,7 +10464,7 @@
                     <pic:cNvPicPr/>
                   </pic:nvPicPr>
                   <pic:blipFill rotWithShape="1">
-                    <a:blip r:embed="rId37">
+                    <a:blip r:embed="rId38">
                       <a:extLst>
                         <a:ext uri="{28A0092B-C50C-407E-A947-70E740481C1C}">
                           <a14:useLocalDpi xmlns:a14="http://schemas.microsoft.com/office/drawing/2010/main" val="0"/>
@@ -10622,7 +10672,7 @@
                     <pic:cNvPicPr/>
                   </pic:nvPicPr>
                   <pic:blipFill>
-                    <a:blip r:embed="rId38" cstate="print">
+                    <a:blip r:embed="rId39" cstate="print">
                       <a:extLst>
                         <a:ext uri="{28A0092B-C50C-407E-A947-70E740481C1C}">
                           <a14:useLocalDpi xmlns:a14="http://schemas.microsoft.com/office/drawing/2010/main" val="0"/>
@@ -10986,7 +11036,7 @@
                     <pic:cNvPicPr/>
                   </pic:nvPicPr>
                   <pic:blipFill>
-                    <a:blip r:embed="rId39">
+                    <a:blip r:embed="rId40">
                       <a:extLst>
                         <a:ext uri="{28A0092B-C50C-407E-A947-70E740481C1C}">
                           <a14:useLocalDpi xmlns:a14="http://schemas.microsoft.com/office/drawing/2010/main" val="0"/>
@@ -11314,7 +11364,7 @@
                     <pic:cNvPicPr/>
                   </pic:nvPicPr>
                   <pic:blipFill>
-                    <a:blip r:embed="rId40">
+                    <a:blip r:embed="rId41">
                       <a:extLst>
                         <a:ext uri="{28A0092B-C50C-407E-A947-70E740481C1C}">
                           <a14:useLocalDpi xmlns:a14="http://schemas.microsoft.com/office/drawing/2010/main" val="0"/>
@@ -11411,7 +11461,7 @@
                     <pic:cNvPicPr/>
                   </pic:nvPicPr>
                   <pic:blipFill>
-                    <a:blip r:embed="rId41">
+                    <a:blip r:embed="rId42">
                       <a:extLst>
                         <a:ext uri="{28A0092B-C50C-407E-A947-70E740481C1C}">
                           <a14:useLocalDpi xmlns:a14="http://schemas.microsoft.com/office/drawing/2010/main" val="0"/>
@@ -11700,7 +11750,7 @@
                     <pic:cNvPicPr/>
                   </pic:nvPicPr>
                   <pic:blipFill>
-                    <a:blip r:embed="rId42">
+                    <a:blip r:embed="rId43">
                       <a:extLst>
                         <a:ext uri="{28A0092B-C50C-407E-A947-70E740481C1C}">
                           <a14:useLocalDpi xmlns:a14="http://schemas.microsoft.com/office/drawing/2010/main" val="0"/>
@@ -11894,7 +11944,7 @@
           <w:szCs w:val="28"/>
         </w:rPr>
       </w:pPr>
-      <w:hyperlink r:id="rId43" w:history="1">
+      <w:hyperlink r:id="rId44" w:history="1">
         <w:r>
           <w:rPr>
             <w:rStyle w:val="Hipervnculo"/>
@@ -11958,7 +12008,7 @@
           <w:szCs w:val="28"/>
         </w:rPr>
       </w:pPr>
-      <w:hyperlink r:id="rId44" w:history="1">
+      <w:hyperlink r:id="rId45" w:history="1">
         <w:r>
           <w:rPr>
             <w:rStyle w:val="Hipervnculo"/>
@@ -12208,7 +12258,7 @@
           <w:szCs w:val="28"/>
         </w:rPr>
       </w:pPr>
-      <w:hyperlink r:id="rId45" w:history="1">
+      <w:hyperlink r:id="rId46" w:history="1">
         <w:r>
           <w:rPr>
             <w:rStyle w:val="Hipervnculo"/>
@@ -12266,7 +12316,7 @@
           <w:szCs w:val="28"/>
         </w:rPr>
       </w:pPr>
-      <w:hyperlink r:id="rId46" w:history="1">
+      <w:hyperlink r:id="rId47" w:history="1">
         <w:r>
           <w:rPr>
             <w:rStyle w:val="Hipervnculo"/>
@@ -12303,30 +12353,14 @@
           <w:szCs w:val="28"/>
         </w:rPr>
       </w:pPr>
-      <w:hyperlink r:id="rId47" w:history="1">
+      <w:hyperlink r:id="rId48" w:history="1">
         <w:r>
           <w:rPr>
             <w:rStyle w:val="Hipervnculo"/>
             <w:sz w:val="28"/>
             <w:szCs w:val="28"/>
           </w:rPr>
-          <w:t>Helm</w:t>
-        </w:r>
-        <w:r>
-          <w:rPr>
-            <w:rStyle w:val="Hipervnculo"/>
-            <w:sz w:val="28"/>
-            <w:szCs w:val="28"/>
-          </w:rPr>
-          <w:t>e</w:t>
-        </w:r>
-        <w:r>
-          <w:rPr>
-            <w:rStyle w:val="Hipervnculo"/>
-            <w:sz w:val="28"/>
-            <w:szCs w:val="28"/>
-          </w:rPr>
-          <w:t>t</w:t>
+          <w:t>Helmet</w:t>
         </w:r>
       </w:hyperlink>
       <w:r>
@@ -12363,7 +12397,7 @@
           <w:szCs w:val="28"/>
         </w:rPr>
       </w:pPr>
-      <w:hyperlink r:id="rId48" w:history="1">
+      <w:hyperlink r:id="rId49" w:history="1">
         <w:r>
           <w:rPr>
             <w:rStyle w:val="Hipervnculo"/>
@@ -12400,7 +12434,7 @@
           <w:szCs w:val="28"/>
         </w:rPr>
       </w:pPr>
-      <w:hyperlink r:id="rId49" w:history="1">
+      <w:hyperlink r:id="rId50" w:history="1">
         <w:r>
           <w:rPr>
             <w:rStyle w:val="Hipervnculo"/>
@@ -12467,7 +12501,7 @@
           <w:szCs w:val="28"/>
         </w:rPr>
       </w:pPr>
-      <w:hyperlink r:id="rId50" w:history="1">
+      <w:hyperlink r:id="rId51" w:history="1">
         <w:r>
           <w:rPr>
             <w:rStyle w:val="Hipervnculo"/>
@@ -12520,7 +12554,7 @@
         </w:rPr>
         <w:t xml:space="preserve"> de express </w:t>
       </w:r>
-      <w:hyperlink r:id="rId51" w:history="1">
+      <w:hyperlink r:id="rId52" w:history="1">
         <w:r>
           <w:rPr>
             <w:rStyle w:val="Hipervnculo"/>
@@ -13076,7 +13110,7 @@
                     <pic:cNvPicPr/>
                   </pic:nvPicPr>
                   <pic:blipFill>
-                    <a:blip r:embed="rId52">
+                    <a:blip r:embed="rId53">
                       <a:extLst>
                         <a:ext uri="{28A0092B-C50C-407E-A947-70E740481C1C}">
                           <a14:useLocalDpi xmlns:a14="http://schemas.microsoft.com/office/drawing/2010/main" val="0"/>
@@ -13187,7 +13221,7 @@
                     <pic:cNvPicPr/>
                   </pic:nvPicPr>
                   <pic:blipFill>
-                    <a:blip r:embed="rId53">
+                    <a:blip r:embed="rId54">
                       <a:extLst>
                         <a:ext uri="{28A0092B-C50C-407E-A947-70E740481C1C}">
                           <a14:useLocalDpi xmlns:a14="http://schemas.microsoft.com/office/drawing/2010/main" val="0"/>

</xml_diff>